<commit_message>
risposto alle prime quattro domande
</commit_message>
<xml_diff>
--- a/Query DB Hotel esercizio.docx
+++ b/Query DB Hotel esercizio.docx
@@ -194,9 +194,16 @@
           <w:rFonts w:ascii="Lato" w:eastAsia="Lato" w:hAnsi="Lato" w:cs="Lato"/>
           <w:sz w:val="28"/>
           <w:szCs w:val="28"/>
-          <w:lang w:val="it-IT"/>
-        </w:rPr>
-      </w:pPr>
+        </w:rPr>
+      </w:pPr>
+      <w:r>
+        <w:rPr>
+          <w:rFonts w:ascii="Lato" w:eastAsia="Lato" w:hAnsi="Lato" w:cs="Lato"/>
+          <w:sz w:val="28"/>
+          <w:szCs w:val="28"/>
+        </w:rPr>
+        <w:t xml:space="preserve">SELECT * </w:t>
+      </w:r>
     </w:p>
     <w:p>
       <w:pPr>
@@ -207,7 +214,91 @@
           <w:rFonts w:ascii="Lato" w:eastAsia="Lato" w:hAnsi="Lato" w:cs="Lato"/>
           <w:sz w:val="28"/>
           <w:szCs w:val="28"/>
-          <w:lang w:val="it-IT"/>
+        </w:rPr>
+      </w:pPr>
+      <w:r>
+        <w:rPr>
+          <w:rFonts w:ascii="Lato" w:eastAsia="Lato" w:hAnsi="Lato" w:cs="Lato"/>
+          <w:sz w:val="28"/>
+          <w:szCs w:val="28"/>
+        </w:rPr>
+        <w:t>FROM `</w:t>
+      </w:r>
+      <w:proofErr w:type="spellStart"/>
+      <w:r>
+        <w:rPr>
+          <w:rFonts w:ascii="Lato" w:eastAsia="Lato" w:hAnsi="Lato" w:cs="Lato"/>
+          <w:sz w:val="28"/>
+          <w:szCs w:val="28"/>
+        </w:rPr>
+        <w:t>ospiti</w:t>
+      </w:r>
+      <w:proofErr w:type="spellEnd"/>
+      <w:r>
+        <w:rPr>
+          <w:rFonts w:ascii="Lato" w:eastAsia="Lato" w:hAnsi="Lato" w:cs="Lato"/>
+          <w:sz w:val="28"/>
+          <w:szCs w:val="28"/>
+        </w:rPr>
+        <w:t>`</w:t>
+      </w:r>
+      <w:r>
+        <w:rPr>
+          <w:rFonts w:ascii="Lato" w:eastAsia="Lato" w:hAnsi="Lato" w:cs="Lato"/>
+          <w:sz w:val="28"/>
+          <w:szCs w:val="28"/>
+        </w:rPr>
+        <w:tab/>
+        <w:t xml:space="preserve"> </w:t>
+      </w:r>
+    </w:p>
+    <w:p>
+      <w:pPr>
+        <w:widowControl w:val="0"/>
+        <w:spacing w:line="240" w:lineRule="auto"/>
+        <w:ind w:left="720"/>
+        <w:rPr>
+          <w:rFonts w:ascii="Lato" w:eastAsia="Lato" w:hAnsi="Lato" w:cs="Lato"/>
+          <w:sz w:val="28"/>
+          <w:szCs w:val="28"/>
+        </w:rPr>
+      </w:pPr>
+      <w:r>
+        <w:rPr>
+          <w:rFonts w:ascii="Lato" w:eastAsia="Lato" w:hAnsi="Lato" w:cs="Lato"/>
+          <w:sz w:val="28"/>
+          <w:szCs w:val="28"/>
+        </w:rPr>
+        <w:t>WHERE `</w:t>
+      </w:r>
+      <w:proofErr w:type="spellStart"/>
+      <w:r>
+        <w:rPr>
+          <w:rFonts w:ascii="Lato" w:eastAsia="Lato" w:hAnsi="Lato" w:cs="Lato"/>
+          <w:sz w:val="28"/>
+          <w:szCs w:val="28"/>
+        </w:rPr>
+        <w:t>date_of_birth</w:t>
+      </w:r>
+      <w:proofErr w:type="spellEnd"/>
+      <w:r>
+        <w:rPr>
+          <w:rFonts w:ascii="Lato" w:eastAsia="Lato" w:hAnsi="Lato" w:cs="Lato"/>
+          <w:sz w:val="28"/>
+          <w:szCs w:val="28"/>
+        </w:rPr>
+        <w:t>` &gt; '1988-12-31';</w:t>
+      </w:r>
+    </w:p>
+    <w:p>
+      <w:pPr>
+        <w:widowControl w:val="0"/>
+        <w:spacing w:line="240" w:lineRule="auto"/>
+        <w:ind w:left="720"/>
+        <w:rPr>
+          <w:rFonts w:ascii="Lato" w:eastAsia="Lato" w:hAnsi="Lato" w:cs="Lato"/>
+          <w:sz w:val="28"/>
+          <w:szCs w:val="28"/>
         </w:rPr>
       </w:pPr>
     </w:p>
@@ -267,7 +358,120 @@
           <w:rFonts w:ascii="Lato" w:eastAsia="Lato" w:hAnsi="Lato" w:cs="Lato"/>
           <w:sz w:val="28"/>
           <w:szCs w:val="28"/>
-          <w:lang w:val="it-IT"/>
+        </w:rPr>
+      </w:pPr>
+      <w:r>
+        <w:rPr>
+          <w:rFonts w:ascii="Lato" w:eastAsia="Lato" w:hAnsi="Lato" w:cs="Lato"/>
+          <w:sz w:val="28"/>
+          <w:szCs w:val="28"/>
+        </w:rPr>
+        <w:t xml:space="preserve">SELECT * </w:t>
+      </w:r>
+    </w:p>
+    <w:p>
+      <w:pPr>
+        <w:widowControl w:val="0"/>
+        <w:spacing w:line="240" w:lineRule="auto"/>
+        <w:ind w:left="720"/>
+        <w:rPr>
+          <w:rFonts w:ascii="Lato" w:eastAsia="Lato" w:hAnsi="Lato" w:cs="Lato"/>
+          <w:sz w:val="28"/>
+          <w:szCs w:val="28"/>
+        </w:rPr>
+      </w:pPr>
+      <w:r>
+        <w:rPr>
+          <w:rFonts w:ascii="Lato" w:eastAsia="Lato" w:hAnsi="Lato" w:cs="Lato"/>
+          <w:sz w:val="28"/>
+          <w:szCs w:val="28"/>
+        </w:rPr>
+        <w:t>FROM `</w:t>
+      </w:r>
+      <w:proofErr w:type="spellStart"/>
+      <w:r>
+        <w:rPr>
+          <w:rFonts w:ascii="Lato" w:eastAsia="Lato" w:hAnsi="Lato" w:cs="Lato"/>
+          <w:sz w:val="28"/>
+          <w:szCs w:val="28"/>
+        </w:rPr>
+        <w:t>ospiti</w:t>
+      </w:r>
+      <w:proofErr w:type="spellEnd"/>
+      <w:r>
+        <w:rPr>
+          <w:rFonts w:ascii="Lato" w:eastAsia="Lato" w:hAnsi="Lato" w:cs="Lato"/>
+          <w:sz w:val="28"/>
+          <w:szCs w:val="28"/>
+        </w:rPr>
+        <w:t>`</w:t>
+      </w:r>
+      <w:r>
+        <w:rPr>
+          <w:rFonts w:ascii="Lato" w:eastAsia="Lato" w:hAnsi="Lato" w:cs="Lato"/>
+          <w:sz w:val="28"/>
+          <w:szCs w:val="28"/>
+        </w:rPr>
+        <w:tab/>
+        <w:t xml:space="preserve"> </w:t>
+      </w:r>
+      <w:r>
+        <w:rPr>
+          <w:rFonts w:ascii="Lato" w:eastAsia="Lato" w:hAnsi="Lato" w:cs="Lato"/>
+          <w:sz w:val="28"/>
+          <w:szCs w:val="28"/>
+        </w:rPr>
+        <w:tab/>
+        <w:t xml:space="preserve"> </w:t>
+      </w:r>
+    </w:p>
+    <w:p>
+      <w:pPr>
+        <w:widowControl w:val="0"/>
+        <w:spacing w:line="240" w:lineRule="auto"/>
+        <w:ind w:left="720"/>
+        <w:rPr>
+          <w:rFonts w:ascii="Lato" w:eastAsia="Lato" w:hAnsi="Lato" w:cs="Lato"/>
+          <w:sz w:val="28"/>
+          <w:szCs w:val="28"/>
+        </w:rPr>
+      </w:pPr>
+      <w:r>
+        <w:rPr>
+          <w:rFonts w:ascii="Lato" w:eastAsia="Lato" w:hAnsi="Lato" w:cs="Lato"/>
+          <w:sz w:val="28"/>
+          <w:szCs w:val="28"/>
+        </w:rPr>
+        <w:t>WHERE `</w:t>
+      </w:r>
+      <w:proofErr w:type="spellStart"/>
+      <w:r>
+        <w:rPr>
+          <w:rFonts w:ascii="Lato" w:eastAsia="Lato" w:hAnsi="Lato" w:cs="Lato"/>
+          <w:sz w:val="28"/>
+          <w:szCs w:val="28"/>
+        </w:rPr>
+        <w:t>date_of_birth</w:t>
+      </w:r>
+      <w:proofErr w:type="spellEnd"/>
+      <w:r>
+        <w:rPr>
+          <w:rFonts w:ascii="Lato" w:eastAsia="Lato" w:hAnsi="Lato" w:cs="Lato"/>
+          <w:sz w:val="28"/>
+          <w:szCs w:val="28"/>
+        </w:rPr>
+        <w:t>` &lt; '2000-07-23';</w:t>
+      </w:r>
+    </w:p>
+    <w:p>
+      <w:pPr>
+        <w:widowControl w:val="0"/>
+        <w:spacing w:line="240" w:lineRule="auto"/>
+        <w:ind w:left="720"/>
+        <w:rPr>
+          <w:rFonts w:ascii="Lato" w:eastAsia="Lato" w:hAnsi="Lato" w:cs="Lato"/>
+          <w:sz w:val="28"/>
+          <w:szCs w:val="28"/>
         </w:rPr>
       </w:pPr>
     </w:p>
@@ -326,7 +530,102 @@
           <w:rFonts w:ascii="Lato" w:eastAsia="Lato" w:hAnsi="Lato" w:cs="Lato"/>
           <w:sz w:val="28"/>
           <w:szCs w:val="28"/>
-          <w:lang w:val="it-IT"/>
+        </w:rPr>
+      </w:pPr>
+      <w:r>
+        <w:rPr>
+          <w:rFonts w:ascii="Lato" w:eastAsia="Lato" w:hAnsi="Lato" w:cs="Lato"/>
+          <w:sz w:val="28"/>
+          <w:szCs w:val="28"/>
+        </w:rPr>
+        <w:t xml:space="preserve">SELECT * </w:t>
+      </w:r>
+    </w:p>
+    <w:p>
+      <w:pPr>
+        <w:widowControl w:val="0"/>
+        <w:spacing w:line="240" w:lineRule="auto"/>
+        <w:ind w:left="720"/>
+        <w:rPr>
+          <w:rFonts w:ascii="Lato" w:eastAsia="Lato" w:hAnsi="Lato" w:cs="Lato"/>
+          <w:sz w:val="28"/>
+          <w:szCs w:val="28"/>
+        </w:rPr>
+      </w:pPr>
+      <w:r>
+        <w:rPr>
+          <w:rFonts w:ascii="Lato" w:eastAsia="Lato" w:hAnsi="Lato" w:cs="Lato"/>
+          <w:sz w:val="28"/>
+          <w:szCs w:val="28"/>
+        </w:rPr>
+        <w:t>FROM `</w:t>
+      </w:r>
+      <w:proofErr w:type="spellStart"/>
+      <w:r>
+        <w:rPr>
+          <w:rFonts w:ascii="Lato" w:eastAsia="Lato" w:hAnsi="Lato" w:cs="Lato"/>
+          <w:sz w:val="28"/>
+          <w:szCs w:val="28"/>
+        </w:rPr>
+        <w:t>ospiti</w:t>
+      </w:r>
+      <w:proofErr w:type="spellEnd"/>
+      <w:r>
+        <w:rPr>
+          <w:rFonts w:ascii="Lato" w:eastAsia="Lato" w:hAnsi="Lato" w:cs="Lato"/>
+          <w:sz w:val="28"/>
+          <w:szCs w:val="28"/>
+        </w:rPr>
+        <w:t>`</w:t>
+      </w:r>
+      <w:r>
+        <w:rPr>
+          <w:rFonts w:ascii="Lato" w:eastAsia="Lato" w:hAnsi="Lato" w:cs="Lato"/>
+          <w:sz w:val="28"/>
+          <w:szCs w:val="28"/>
+        </w:rPr>
+        <w:tab/>
+        <w:t xml:space="preserve"> </w:t>
+      </w:r>
+      <w:r>
+        <w:rPr>
+          <w:rFonts w:ascii="Lato" w:eastAsia="Lato" w:hAnsi="Lato" w:cs="Lato"/>
+          <w:sz w:val="28"/>
+          <w:szCs w:val="28"/>
+        </w:rPr>
+        <w:tab/>
+        <w:t xml:space="preserve"> </w:t>
+      </w:r>
+    </w:p>
+    <w:p>
+      <w:pPr>
+        <w:widowControl w:val="0"/>
+        <w:spacing w:line="240" w:lineRule="auto"/>
+        <w:ind w:left="720"/>
+        <w:rPr>
+          <w:rFonts w:ascii="Lato" w:eastAsia="Lato" w:hAnsi="Lato" w:cs="Lato"/>
+          <w:sz w:val="28"/>
+          <w:szCs w:val="28"/>
+        </w:rPr>
+      </w:pPr>
+      <w:r>
+        <w:rPr>
+          <w:rFonts w:ascii="Lato" w:eastAsia="Lato" w:hAnsi="Lato" w:cs="Lato"/>
+          <w:sz w:val="28"/>
+          <w:szCs w:val="28"/>
+        </w:rPr>
+        <w:t>WHERE `name` LIKE 'd%';</w:t>
+      </w:r>
+    </w:p>
+    <w:p>
+      <w:pPr>
+        <w:widowControl w:val="0"/>
+        <w:spacing w:line="240" w:lineRule="auto"/>
+        <w:ind w:left="720"/>
+        <w:rPr>
+          <w:rFonts w:ascii="Lato" w:eastAsia="Lato" w:hAnsi="Lato" w:cs="Lato"/>
+          <w:sz w:val="28"/>
+          <w:szCs w:val="28"/>
         </w:rPr>
       </w:pPr>
     </w:p>
@@ -354,6 +653,19 @@
         </w:rPr>
         <w:t>Qual è il prezzo massimo pagato?</w:t>
       </w:r>
+    </w:p>
+    <w:p>
+      <w:pPr>
+        <w:widowControl w:val="0"/>
+        <w:spacing w:line="240" w:lineRule="auto"/>
+        <w:ind w:left="720"/>
+        <w:rPr>
+          <w:rFonts w:ascii="Lato" w:eastAsia="Lato" w:hAnsi="Lato" w:cs="Lato"/>
+          <w:sz w:val="28"/>
+          <w:szCs w:val="28"/>
+          <w:lang w:val="it-IT"/>
+        </w:rPr>
+      </w:pPr>
     </w:p>
     <w:p>
       <w:pPr>

</xml_diff>

<commit_message>
aggiunti primi due nuovi esercizi  (GROUP BY)
</commit_message>
<xml_diff>
--- a/Query DB Hotel esercizio.docx
+++ b/Query DB Hotel esercizio.docx
@@ -759,37 +759,15 @@
           <w:rFonts w:ascii="Lato" w:eastAsia="Lato" w:hAnsi="Lato" w:cs="Lato"/>
           <w:sz w:val="28"/>
           <w:szCs w:val="28"/>
-          <w:lang w:val="it-IT"/>
-        </w:rPr>
-      </w:pPr>
-      <w:r>
-        <w:rPr>
-          <w:rFonts w:ascii="Lato" w:eastAsia="Lato" w:hAnsi="Lato" w:cs="Lato"/>
-          <w:sz w:val="28"/>
-          <w:szCs w:val="28"/>
-          <w:lang w:val="it-IT"/>
-        </w:rPr>
-        <w:t>ORDER BY `</w:t>
-      </w:r>
-      <w:proofErr w:type="spellStart"/>
-      <w:r>
-        <w:rPr>
-          <w:rFonts w:ascii="Lato" w:eastAsia="Lato" w:hAnsi="Lato" w:cs="Lato"/>
-          <w:sz w:val="28"/>
-          <w:szCs w:val="28"/>
-          <w:lang w:val="it-IT"/>
-        </w:rPr>
-        <w:t>price</w:t>
-      </w:r>
-      <w:proofErr w:type="spellEnd"/>
-      <w:r>
-        <w:rPr>
-          <w:rFonts w:ascii="Lato" w:eastAsia="Lato" w:hAnsi="Lato" w:cs="Lato"/>
-          <w:sz w:val="28"/>
-          <w:szCs w:val="28"/>
-          <w:lang w:val="it-IT"/>
-        </w:rPr>
-        <w:t>` DESC;</w:t>
+        </w:rPr>
+      </w:pPr>
+      <w:r>
+        <w:rPr>
+          <w:rFonts w:ascii="Lato" w:eastAsia="Lato" w:hAnsi="Lato" w:cs="Lato"/>
+          <w:sz w:val="28"/>
+          <w:szCs w:val="28"/>
+        </w:rPr>
+        <w:t>ORDER BY `price` DESC;</w:t>
       </w:r>
     </w:p>
     <w:p>
@@ -801,15 +779,13 @@
           <w:rFonts w:ascii="Lato" w:eastAsia="Lato" w:hAnsi="Lato" w:cs="Lato"/>
           <w:sz w:val="28"/>
           <w:szCs w:val="28"/>
-          <w:lang w:val="it-IT"/>
-        </w:rPr>
-      </w:pPr>
-      <w:r>
-        <w:rPr>
-          <w:rFonts w:ascii="Lato" w:eastAsia="Lato" w:hAnsi="Lato" w:cs="Lato"/>
-          <w:sz w:val="28"/>
-          <w:szCs w:val="28"/>
-          <w:lang w:val="it-IT"/>
+        </w:rPr>
+      </w:pPr>
+      <w:r>
+        <w:rPr>
+          <w:rFonts w:ascii="Lato" w:eastAsia="Lato" w:hAnsi="Lato" w:cs="Lato"/>
+          <w:sz w:val="28"/>
+          <w:szCs w:val="28"/>
         </w:rPr>
         <w:t>LIMIT 1</w:t>
       </w:r>
@@ -823,7 +799,6 @@
           <w:rFonts w:ascii="Lato" w:eastAsia="Lato" w:hAnsi="Lato" w:cs="Lato"/>
           <w:sz w:val="28"/>
           <w:szCs w:val="28"/>
-          <w:lang w:val="it-IT"/>
         </w:rPr>
       </w:pPr>
     </w:p>
@@ -1019,47 +994,7 @@
           <w:sz w:val="28"/>
           <w:szCs w:val="28"/>
         </w:rPr>
-        <w:t>&lt;</w:t>
-      </w:r>
-      <w:r>
-        <w:rPr>
-          <w:rFonts w:ascii="Lato" w:eastAsia="Lato" w:hAnsi="Lato" w:cs="Lato"/>
-          <w:sz w:val="28"/>
-          <w:szCs w:val="28"/>
-        </w:rPr>
-        <w:t>= ‘1975-</w:t>
-      </w:r>
-      <w:r>
-        <w:rPr>
-          <w:rFonts w:ascii="Lato" w:eastAsia="Lato" w:hAnsi="Lato" w:cs="Lato"/>
-          <w:sz w:val="28"/>
-          <w:szCs w:val="28"/>
-        </w:rPr>
-        <w:t>12</w:t>
-      </w:r>
-      <w:r>
-        <w:rPr>
-          <w:rFonts w:ascii="Lato" w:eastAsia="Lato" w:hAnsi="Lato" w:cs="Lato"/>
-          <w:sz w:val="28"/>
-          <w:szCs w:val="28"/>
-        </w:rPr>
-        <w:t>-</w:t>
-      </w:r>
-      <w:r>
-        <w:rPr>
-          <w:rFonts w:ascii="Lato" w:eastAsia="Lato" w:hAnsi="Lato" w:cs="Lato"/>
-          <w:sz w:val="28"/>
-          <w:szCs w:val="28"/>
-        </w:rPr>
-        <w:t>3</w:t>
-      </w:r>
-      <w:r>
-        <w:rPr>
-          <w:rFonts w:ascii="Lato" w:eastAsia="Lato" w:hAnsi="Lato" w:cs="Lato"/>
-          <w:sz w:val="28"/>
-          <w:szCs w:val="28"/>
-        </w:rPr>
-        <w:t>1’</w:t>
+        <w:t>&lt;= ‘1975-12-31’</w:t>
       </w:r>
     </w:p>
     <w:p>
@@ -1111,6 +1046,1050 @@
         </w:rPr>
         <w:t>` = 'driver license';</w:t>
       </w:r>
+    </w:p>
+    <w:p>
+      <w:pPr>
+        <w:widowControl w:val="0"/>
+        <w:spacing w:line="240" w:lineRule="auto"/>
+        <w:ind w:left="720"/>
+        <w:rPr>
+          <w:rFonts w:ascii="Lato" w:eastAsia="Lato" w:hAnsi="Lato" w:cs="Lato"/>
+          <w:sz w:val="28"/>
+          <w:szCs w:val="28"/>
+        </w:rPr>
+      </w:pPr>
+    </w:p>
+    <w:p>
+      <w:pPr>
+        <w:widowControl w:val="0"/>
+        <w:spacing w:line="240" w:lineRule="auto"/>
+        <w:ind w:left="720"/>
+        <w:rPr>
+          <w:rFonts w:ascii="Lato" w:eastAsia="Lato" w:hAnsi="Lato" w:cs="Lato"/>
+          <w:sz w:val="28"/>
+          <w:szCs w:val="28"/>
+        </w:rPr>
+      </w:pPr>
+    </w:p>
+    <w:p>
+      <w:pPr>
+        <w:widowControl w:val="0"/>
+        <w:spacing w:line="240" w:lineRule="auto"/>
+        <w:ind w:left="720"/>
+        <w:rPr>
+          <w:rFonts w:ascii="Lato" w:eastAsia="Lato" w:hAnsi="Lato" w:cs="Lato"/>
+          <w:sz w:val="28"/>
+          <w:szCs w:val="28"/>
+        </w:rPr>
+      </w:pPr>
+    </w:p>
+    <w:p>
+      <w:pPr>
+        <w:widowControl w:val="0"/>
+        <w:spacing w:line="240" w:lineRule="auto"/>
+        <w:ind w:left="720"/>
+        <w:rPr>
+          <w:rFonts w:ascii="Lato" w:eastAsia="Lato" w:hAnsi="Lato" w:cs="Lato"/>
+          <w:sz w:val="28"/>
+          <w:szCs w:val="28"/>
+        </w:rPr>
+      </w:pPr>
+    </w:p>
+    <w:p>
+      <w:pPr>
+        <w:widowControl w:val="0"/>
+        <w:spacing w:line="240" w:lineRule="auto"/>
+        <w:rPr>
+          <w:rFonts w:ascii="Lato" w:eastAsia="Lato" w:hAnsi="Lato" w:cs="Lato"/>
+          <w:sz w:val="28"/>
+          <w:szCs w:val="28"/>
+          <w:lang w:val="it-IT"/>
+        </w:rPr>
+      </w:pPr>
+      <w:r>
+        <w:rPr>
+          <w:rFonts w:ascii="Lato" w:eastAsia="Lato" w:hAnsi="Lato" w:cs="Lato"/>
+          <w:sz w:val="28"/>
+          <w:szCs w:val="28"/>
+          <w:lang w:val="it-IT"/>
+        </w:rPr>
+        <w:t xml:space="preserve">        </w:t>
+      </w:r>
+      <w:r>
+        <w:rPr>
+          <w:rFonts w:ascii="Lato" w:eastAsia="Lato" w:hAnsi="Lato" w:cs="Lato"/>
+          <w:sz w:val="28"/>
+          <w:szCs w:val="28"/>
+          <w:lang w:val="it-IT"/>
+        </w:rPr>
+        <w:t>Group by</w:t>
+      </w:r>
+    </w:p>
+    <w:p>
+      <w:pPr>
+        <w:widowControl w:val="0"/>
+        <w:spacing w:line="240" w:lineRule="auto"/>
+        <w:rPr>
+          <w:rFonts w:ascii="Lato" w:eastAsia="Lato" w:hAnsi="Lato" w:cs="Lato"/>
+          <w:sz w:val="28"/>
+          <w:szCs w:val="28"/>
+          <w:lang w:val="it-IT"/>
+        </w:rPr>
+      </w:pPr>
+      <w:r>
+        <w:rPr>
+          <w:rFonts w:eastAsia="Lato" w:cs="Arial"/>
+          <w:sz w:val="28"/>
+          <w:szCs w:val="28"/>
+          <w:lang w:val="it-IT"/>
+        </w:rPr>
+        <w:t xml:space="preserve">      </w:t>
+      </w:r>
+      <w:r>
+        <w:rPr>
+          <w:rFonts w:eastAsia="Lato" w:cs="Arial"/>
+          <w:sz w:val="28"/>
+          <w:szCs w:val="28"/>
+          <w:lang w:val="it-IT"/>
+        </w:rPr>
+        <w:t>●</w:t>
+      </w:r>
+      <w:r>
+        <w:rPr>
+          <w:rFonts w:ascii="Lato" w:eastAsia="Lato" w:hAnsi="Lato" w:cs="Lato"/>
+          <w:sz w:val="28"/>
+          <w:szCs w:val="28"/>
+          <w:lang w:val="it-IT"/>
+        </w:rPr>
+        <w:t xml:space="preserve"> </w:t>
+      </w:r>
+      <w:r>
+        <w:rPr>
+          <w:rFonts w:ascii="Lato" w:eastAsia="Lato" w:hAnsi="Lato" w:cs="Lato"/>
+          <w:sz w:val="28"/>
+          <w:szCs w:val="28"/>
+          <w:lang w:val="it-IT"/>
+        </w:rPr>
+        <w:t xml:space="preserve">  </w:t>
+      </w:r>
+      <w:r>
+        <w:rPr>
+          <w:rFonts w:ascii="Lato" w:eastAsia="Lato" w:hAnsi="Lato" w:cs="Lato"/>
+          <w:sz w:val="28"/>
+          <w:szCs w:val="28"/>
+          <w:lang w:val="it-IT"/>
+        </w:rPr>
+        <w:t>Conta gli ospiti raggruppandoli per anno di nascita</w:t>
+      </w:r>
+    </w:p>
+    <w:p>
+      <w:pPr>
+        <w:widowControl w:val="0"/>
+        <w:spacing w:line="240" w:lineRule="auto"/>
+        <w:rPr>
+          <w:rFonts w:ascii="Lato" w:eastAsia="Lato" w:hAnsi="Lato" w:cs="Lato"/>
+          <w:sz w:val="28"/>
+          <w:szCs w:val="28"/>
+          <w:lang w:val="it-IT"/>
+        </w:rPr>
+      </w:pPr>
+    </w:p>
+    <w:p>
+      <w:pPr>
+        <w:widowControl w:val="0"/>
+        <w:spacing w:line="240" w:lineRule="auto"/>
+        <w:rPr>
+          <w:rFonts w:ascii="Lato" w:eastAsia="Lato" w:hAnsi="Lato" w:cs="Lato"/>
+          <w:sz w:val="28"/>
+          <w:szCs w:val="28"/>
+        </w:rPr>
+      </w:pPr>
+      <w:r>
+        <w:rPr>
+          <w:rFonts w:ascii="Lato" w:eastAsia="Lato" w:hAnsi="Lato" w:cs="Lato"/>
+          <w:sz w:val="28"/>
+          <w:szCs w:val="28"/>
+          <w:lang w:val="it-IT"/>
+        </w:rPr>
+        <w:tab/>
+      </w:r>
+      <w:r>
+        <w:rPr>
+          <w:rFonts w:ascii="Lato" w:eastAsia="Lato" w:hAnsi="Lato" w:cs="Lato"/>
+          <w:sz w:val="28"/>
+          <w:szCs w:val="28"/>
+        </w:rPr>
+        <w:t>SELECT COUNT(`id`)</w:t>
+      </w:r>
+    </w:p>
+    <w:p>
+      <w:pPr>
+        <w:widowControl w:val="0"/>
+        <w:spacing w:line="240" w:lineRule="auto"/>
+        <w:ind w:firstLine="720"/>
+        <w:rPr>
+          <w:rFonts w:ascii="Lato" w:eastAsia="Lato" w:hAnsi="Lato" w:cs="Lato"/>
+          <w:sz w:val="28"/>
+          <w:szCs w:val="28"/>
+        </w:rPr>
+      </w:pPr>
+      <w:r>
+        <w:rPr>
+          <w:rFonts w:ascii="Lato" w:eastAsia="Lato" w:hAnsi="Lato" w:cs="Lato"/>
+          <w:sz w:val="28"/>
+          <w:szCs w:val="28"/>
+        </w:rPr>
+        <w:t>FROM `</w:t>
+      </w:r>
+      <w:proofErr w:type="spellStart"/>
+      <w:r>
+        <w:rPr>
+          <w:rFonts w:ascii="Lato" w:eastAsia="Lato" w:hAnsi="Lato" w:cs="Lato"/>
+          <w:sz w:val="28"/>
+          <w:szCs w:val="28"/>
+        </w:rPr>
+        <w:t>ospiti</w:t>
+      </w:r>
+      <w:proofErr w:type="spellEnd"/>
+      <w:r>
+        <w:rPr>
+          <w:rFonts w:ascii="Lato" w:eastAsia="Lato" w:hAnsi="Lato" w:cs="Lato"/>
+          <w:sz w:val="28"/>
+          <w:szCs w:val="28"/>
+        </w:rPr>
+        <w:t>`</w:t>
+      </w:r>
+    </w:p>
+    <w:p>
+      <w:pPr>
+        <w:widowControl w:val="0"/>
+        <w:spacing w:line="240" w:lineRule="auto"/>
+        <w:ind w:firstLine="720"/>
+        <w:rPr>
+          <w:rFonts w:ascii="Lato" w:eastAsia="Lato" w:hAnsi="Lato" w:cs="Lato"/>
+          <w:sz w:val="28"/>
+          <w:szCs w:val="28"/>
+        </w:rPr>
+      </w:pPr>
+      <w:r>
+        <w:rPr>
+          <w:rFonts w:ascii="Lato" w:eastAsia="Lato" w:hAnsi="Lato" w:cs="Lato"/>
+          <w:sz w:val="28"/>
+          <w:szCs w:val="28"/>
+        </w:rPr>
+        <w:t>GROUP BY YEAR(`</w:t>
+      </w:r>
+      <w:proofErr w:type="spellStart"/>
+      <w:r>
+        <w:rPr>
+          <w:rFonts w:ascii="Lato" w:eastAsia="Lato" w:hAnsi="Lato" w:cs="Lato"/>
+          <w:sz w:val="28"/>
+          <w:szCs w:val="28"/>
+        </w:rPr>
+        <w:t>date_of_birth</w:t>
+      </w:r>
+      <w:proofErr w:type="spellEnd"/>
+      <w:r>
+        <w:rPr>
+          <w:rFonts w:ascii="Lato" w:eastAsia="Lato" w:hAnsi="Lato" w:cs="Lato"/>
+          <w:sz w:val="28"/>
+          <w:szCs w:val="28"/>
+        </w:rPr>
+        <w:t>`);</w:t>
+      </w:r>
+      <w:r>
+        <w:rPr>
+          <w:rFonts w:ascii="Lato" w:eastAsia="Lato" w:hAnsi="Lato" w:cs="Lato"/>
+          <w:sz w:val="28"/>
+          <w:szCs w:val="28"/>
+        </w:rPr>
+        <w:tab/>
+      </w:r>
+    </w:p>
+    <w:p>
+      <w:pPr>
+        <w:widowControl w:val="0"/>
+        <w:spacing w:line="240" w:lineRule="auto"/>
+        <w:ind w:firstLine="720"/>
+        <w:rPr>
+          <w:rFonts w:ascii="Lato" w:eastAsia="Lato" w:hAnsi="Lato" w:cs="Lato"/>
+          <w:sz w:val="28"/>
+          <w:szCs w:val="28"/>
+        </w:rPr>
+      </w:pPr>
+    </w:p>
+    <w:p>
+      <w:pPr>
+        <w:widowControl w:val="0"/>
+        <w:spacing w:line="240" w:lineRule="auto"/>
+        <w:rPr>
+          <w:rFonts w:ascii="Lato" w:eastAsia="Lato" w:hAnsi="Lato" w:cs="Lato"/>
+          <w:sz w:val="28"/>
+          <w:szCs w:val="28"/>
+          <w:lang w:val="it-IT"/>
+        </w:rPr>
+      </w:pPr>
+      <w:r>
+        <w:rPr>
+          <w:rFonts w:eastAsia="Lato" w:cs="Arial"/>
+          <w:sz w:val="28"/>
+          <w:szCs w:val="28"/>
+        </w:rPr>
+        <w:t xml:space="preserve">      </w:t>
+      </w:r>
+      <w:r>
+        <w:rPr>
+          <w:rFonts w:eastAsia="Lato" w:cs="Arial"/>
+          <w:sz w:val="28"/>
+          <w:szCs w:val="28"/>
+          <w:lang w:val="it-IT"/>
+        </w:rPr>
+        <w:t>●</w:t>
+      </w:r>
+      <w:r>
+        <w:rPr>
+          <w:rFonts w:ascii="Lato" w:eastAsia="Lato" w:hAnsi="Lato" w:cs="Lato"/>
+          <w:sz w:val="28"/>
+          <w:szCs w:val="28"/>
+          <w:lang w:val="it-IT"/>
+        </w:rPr>
+        <w:t xml:space="preserve"> </w:t>
+      </w:r>
+      <w:r>
+        <w:rPr>
+          <w:rFonts w:ascii="Lato" w:eastAsia="Lato" w:hAnsi="Lato" w:cs="Lato"/>
+          <w:sz w:val="28"/>
+          <w:szCs w:val="28"/>
+          <w:lang w:val="it-IT"/>
+        </w:rPr>
+        <w:t>Somma i prezzi dei pagamenti raggruppandoli per status</w:t>
+      </w:r>
+    </w:p>
+    <w:p>
+      <w:pPr>
+        <w:widowControl w:val="0"/>
+        <w:spacing w:line="240" w:lineRule="auto"/>
+        <w:rPr>
+          <w:rFonts w:ascii="Lato" w:eastAsia="Lato" w:hAnsi="Lato" w:cs="Lato"/>
+          <w:sz w:val="28"/>
+          <w:szCs w:val="28"/>
+          <w:lang w:val="it-IT"/>
+        </w:rPr>
+      </w:pPr>
+    </w:p>
+    <w:p>
+      <w:pPr>
+        <w:widowControl w:val="0"/>
+        <w:spacing w:line="240" w:lineRule="auto"/>
+        <w:rPr>
+          <w:rFonts w:ascii="Lato" w:eastAsia="Lato" w:hAnsi="Lato" w:cs="Lato"/>
+          <w:sz w:val="28"/>
+          <w:szCs w:val="28"/>
+        </w:rPr>
+      </w:pPr>
+      <w:r>
+        <w:rPr>
+          <w:rFonts w:ascii="Lato" w:eastAsia="Lato" w:hAnsi="Lato" w:cs="Lato"/>
+          <w:sz w:val="28"/>
+          <w:szCs w:val="28"/>
+          <w:lang w:val="it-IT"/>
+        </w:rPr>
+        <w:tab/>
+      </w:r>
+      <w:r>
+        <w:rPr>
+          <w:rFonts w:ascii="Lato" w:eastAsia="Lato" w:hAnsi="Lato" w:cs="Lato"/>
+          <w:sz w:val="28"/>
+          <w:szCs w:val="28"/>
+        </w:rPr>
+        <w:t>SELECT `status</w:t>
+      </w:r>
+      <w:proofErr w:type="gramStart"/>
+      <w:r>
+        <w:rPr>
+          <w:rFonts w:ascii="Lato" w:eastAsia="Lato" w:hAnsi="Lato" w:cs="Lato"/>
+          <w:sz w:val="28"/>
+          <w:szCs w:val="28"/>
+        </w:rPr>
+        <w:t>` ,SUM</w:t>
+      </w:r>
+      <w:proofErr w:type="gramEnd"/>
+      <w:r>
+        <w:rPr>
+          <w:rFonts w:ascii="Lato" w:eastAsia="Lato" w:hAnsi="Lato" w:cs="Lato"/>
+          <w:sz w:val="28"/>
+          <w:szCs w:val="28"/>
+        </w:rPr>
+        <w:t xml:space="preserve">(`price`) </w:t>
+      </w:r>
+    </w:p>
+    <w:p>
+      <w:pPr>
+        <w:widowControl w:val="0"/>
+        <w:spacing w:line="240" w:lineRule="auto"/>
+        <w:ind w:firstLine="720"/>
+        <w:rPr>
+          <w:rFonts w:ascii="Lato" w:eastAsia="Lato" w:hAnsi="Lato" w:cs="Lato"/>
+          <w:sz w:val="28"/>
+          <w:szCs w:val="28"/>
+        </w:rPr>
+      </w:pPr>
+      <w:r>
+        <w:rPr>
+          <w:rFonts w:ascii="Lato" w:eastAsia="Lato" w:hAnsi="Lato" w:cs="Lato"/>
+          <w:sz w:val="28"/>
+          <w:szCs w:val="28"/>
+        </w:rPr>
+        <w:t xml:space="preserve">FROM `pagamenti` </w:t>
+      </w:r>
+    </w:p>
+    <w:p>
+      <w:pPr>
+        <w:widowControl w:val="0"/>
+        <w:spacing w:line="240" w:lineRule="auto"/>
+        <w:ind w:firstLine="720"/>
+        <w:rPr>
+          <w:rFonts w:ascii="Lato" w:eastAsia="Lato" w:hAnsi="Lato" w:cs="Lato"/>
+          <w:sz w:val="28"/>
+          <w:szCs w:val="28"/>
+          <w:lang w:val="it-IT"/>
+        </w:rPr>
+      </w:pPr>
+      <w:r>
+        <w:rPr>
+          <w:rFonts w:ascii="Lato" w:eastAsia="Lato" w:hAnsi="Lato" w:cs="Lato"/>
+          <w:sz w:val="28"/>
+          <w:szCs w:val="28"/>
+        </w:rPr>
+        <w:t>GROUP BY `status`;</w:t>
+      </w:r>
+      <w:r>
+        <w:rPr>
+          <w:rFonts w:ascii="Lato" w:eastAsia="Lato" w:hAnsi="Lato" w:cs="Lato"/>
+          <w:sz w:val="28"/>
+          <w:szCs w:val="28"/>
+          <w:lang w:val="it-IT"/>
+        </w:rPr>
+        <w:tab/>
+      </w:r>
+    </w:p>
+    <w:p>
+      <w:pPr>
+        <w:widowControl w:val="0"/>
+        <w:spacing w:line="240" w:lineRule="auto"/>
+        <w:rPr>
+          <w:rFonts w:ascii="Lato" w:eastAsia="Lato" w:hAnsi="Lato" w:cs="Lato"/>
+          <w:sz w:val="28"/>
+          <w:szCs w:val="28"/>
+          <w:lang w:val="it-IT"/>
+        </w:rPr>
+      </w:pPr>
+    </w:p>
+    <w:p>
+      <w:pPr>
+        <w:widowControl w:val="0"/>
+        <w:spacing w:line="240" w:lineRule="auto"/>
+        <w:rPr>
+          <w:rFonts w:ascii="Lato" w:eastAsia="Lato" w:hAnsi="Lato" w:cs="Lato"/>
+          <w:sz w:val="28"/>
+          <w:szCs w:val="28"/>
+          <w:lang w:val="it-IT"/>
+        </w:rPr>
+      </w:pPr>
+      <w:r>
+        <w:rPr>
+          <w:rFonts w:eastAsia="Lato" w:cs="Arial"/>
+          <w:sz w:val="28"/>
+          <w:szCs w:val="28"/>
+          <w:lang w:val="it-IT"/>
+        </w:rPr>
+        <w:t xml:space="preserve">      </w:t>
+      </w:r>
+      <w:r>
+        <w:rPr>
+          <w:rFonts w:eastAsia="Lato" w:cs="Arial"/>
+          <w:sz w:val="28"/>
+          <w:szCs w:val="28"/>
+          <w:lang w:val="it-IT"/>
+        </w:rPr>
+        <w:t>●</w:t>
+      </w:r>
+      <w:r>
+        <w:rPr>
+          <w:rFonts w:ascii="Lato" w:eastAsia="Lato" w:hAnsi="Lato" w:cs="Lato"/>
+          <w:sz w:val="28"/>
+          <w:szCs w:val="28"/>
+          <w:lang w:val="it-IT"/>
+        </w:rPr>
+        <w:t xml:space="preserve"> </w:t>
+      </w:r>
+      <w:r>
+        <w:rPr>
+          <w:rFonts w:ascii="Lato" w:eastAsia="Lato" w:hAnsi="Lato" w:cs="Lato"/>
+          <w:sz w:val="28"/>
+          <w:szCs w:val="28"/>
+          <w:lang w:val="it-IT"/>
+        </w:rPr>
+        <w:t>Conta quante volte è stata prenotata ogni stanza</w:t>
+      </w:r>
+    </w:p>
+    <w:p>
+      <w:pPr>
+        <w:widowControl w:val="0"/>
+        <w:spacing w:line="240" w:lineRule="auto"/>
+        <w:rPr>
+          <w:rFonts w:ascii="Lato" w:eastAsia="Lato" w:hAnsi="Lato" w:cs="Lato"/>
+          <w:sz w:val="28"/>
+          <w:szCs w:val="28"/>
+          <w:lang w:val="it-IT"/>
+        </w:rPr>
+      </w:pPr>
+      <w:r>
+        <w:rPr>
+          <w:rFonts w:eastAsia="Lato" w:cs="Arial"/>
+          <w:sz w:val="28"/>
+          <w:szCs w:val="28"/>
+          <w:lang w:val="it-IT"/>
+        </w:rPr>
+        <w:t xml:space="preserve">      </w:t>
+      </w:r>
+      <w:r>
+        <w:rPr>
+          <w:rFonts w:eastAsia="Lato" w:cs="Arial"/>
+          <w:sz w:val="28"/>
+          <w:szCs w:val="28"/>
+          <w:lang w:val="it-IT"/>
+        </w:rPr>
+        <w:t>●</w:t>
+      </w:r>
+      <w:r>
+        <w:rPr>
+          <w:rFonts w:ascii="Lato" w:eastAsia="Lato" w:hAnsi="Lato" w:cs="Lato"/>
+          <w:sz w:val="28"/>
+          <w:szCs w:val="28"/>
+          <w:lang w:val="it-IT"/>
+        </w:rPr>
+        <w:t xml:space="preserve"> </w:t>
+      </w:r>
+      <w:r>
+        <w:rPr>
+          <w:rFonts w:ascii="Lato" w:eastAsia="Lato" w:hAnsi="Lato" w:cs="Lato"/>
+          <w:sz w:val="28"/>
+          <w:szCs w:val="28"/>
+          <w:lang w:val="it-IT"/>
+        </w:rPr>
+        <w:t xml:space="preserve">Fai una analisi per vedere se ci sono ore in cui le prenotazioni sono </w:t>
+      </w:r>
+    </w:p>
+    <w:p>
+      <w:pPr>
+        <w:widowControl w:val="0"/>
+        <w:spacing w:line="240" w:lineRule="auto"/>
+        <w:rPr>
+          <w:rFonts w:ascii="Lato" w:eastAsia="Lato" w:hAnsi="Lato" w:cs="Lato"/>
+          <w:sz w:val="28"/>
+          <w:szCs w:val="28"/>
+          <w:lang w:val="it-IT"/>
+        </w:rPr>
+      </w:pPr>
+      <w:r>
+        <w:rPr>
+          <w:rFonts w:ascii="Lato" w:eastAsia="Lato" w:hAnsi="Lato" w:cs="Lato"/>
+          <w:sz w:val="28"/>
+          <w:szCs w:val="28"/>
+          <w:lang w:val="it-IT"/>
+        </w:rPr>
+        <w:t xml:space="preserve">             </w:t>
+      </w:r>
+      <w:r>
+        <w:rPr>
+          <w:rFonts w:ascii="Lato" w:eastAsia="Lato" w:hAnsi="Lato" w:cs="Lato"/>
+          <w:sz w:val="28"/>
+          <w:szCs w:val="28"/>
+          <w:lang w:val="it-IT"/>
+        </w:rPr>
+        <w:t>più frequenti</w:t>
+      </w:r>
+    </w:p>
+    <w:p>
+      <w:pPr>
+        <w:widowControl w:val="0"/>
+        <w:spacing w:line="240" w:lineRule="auto"/>
+        <w:rPr>
+          <w:rFonts w:ascii="Lato" w:eastAsia="Lato" w:hAnsi="Lato" w:cs="Lato"/>
+          <w:sz w:val="28"/>
+          <w:szCs w:val="28"/>
+          <w:lang w:val="it-IT"/>
+        </w:rPr>
+      </w:pPr>
+      <w:r>
+        <w:rPr>
+          <w:rFonts w:eastAsia="Lato" w:cs="Arial"/>
+          <w:sz w:val="28"/>
+          <w:szCs w:val="28"/>
+          <w:lang w:val="it-IT"/>
+        </w:rPr>
+        <w:t xml:space="preserve">      </w:t>
+      </w:r>
+      <w:r>
+        <w:rPr>
+          <w:rFonts w:eastAsia="Lato" w:cs="Arial"/>
+          <w:sz w:val="28"/>
+          <w:szCs w:val="28"/>
+          <w:lang w:val="it-IT"/>
+        </w:rPr>
+        <w:t>●</w:t>
+      </w:r>
+      <w:r>
+        <w:rPr>
+          <w:rFonts w:ascii="Lato" w:eastAsia="Lato" w:hAnsi="Lato" w:cs="Lato"/>
+          <w:sz w:val="28"/>
+          <w:szCs w:val="28"/>
+          <w:lang w:val="it-IT"/>
+        </w:rPr>
+        <w:t xml:space="preserve"> </w:t>
+      </w:r>
+      <w:r>
+        <w:rPr>
+          <w:rFonts w:ascii="Lato" w:eastAsia="Lato" w:hAnsi="Lato" w:cs="Lato"/>
+          <w:sz w:val="28"/>
+          <w:szCs w:val="28"/>
+          <w:lang w:val="it-IT"/>
+        </w:rPr>
+        <w:t>Quante prenotazioni ha fatto l’ospite che ha fatto più prenotazioni?</w:t>
+      </w:r>
+    </w:p>
+    <w:p>
+      <w:pPr>
+        <w:widowControl w:val="0"/>
+        <w:spacing w:line="240" w:lineRule="auto"/>
+        <w:rPr>
+          <w:rFonts w:ascii="Lato" w:eastAsia="Lato" w:hAnsi="Lato" w:cs="Lato"/>
+          <w:sz w:val="28"/>
+          <w:szCs w:val="28"/>
+          <w:lang w:val="it-IT"/>
+        </w:rPr>
+      </w:pPr>
+    </w:p>
+    <w:p>
+      <w:pPr>
+        <w:widowControl w:val="0"/>
+        <w:spacing w:line="240" w:lineRule="auto"/>
+        <w:rPr>
+          <w:rFonts w:ascii="Lato" w:eastAsia="Lato" w:hAnsi="Lato" w:cs="Lato"/>
+          <w:sz w:val="28"/>
+          <w:szCs w:val="28"/>
+          <w:lang w:val="it-IT"/>
+        </w:rPr>
+      </w:pPr>
+      <w:r>
+        <w:rPr>
+          <w:rFonts w:ascii="Lato" w:eastAsia="Lato" w:hAnsi="Lato" w:cs="Lato"/>
+          <w:sz w:val="28"/>
+          <w:szCs w:val="28"/>
+          <w:lang w:val="it-IT"/>
+        </w:rPr>
+        <w:t xml:space="preserve">        </w:t>
+      </w:r>
+      <w:r>
+        <w:rPr>
+          <w:rFonts w:ascii="Lato" w:eastAsia="Lato" w:hAnsi="Lato" w:cs="Lato"/>
+          <w:sz w:val="28"/>
+          <w:szCs w:val="28"/>
+          <w:lang w:val="it-IT"/>
+        </w:rPr>
+        <w:t>Join</w:t>
+      </w:r>
+    </w:p>
+    <w:p>
+      <w:pPr>
+        <w:widowControl w:val="0"/>
+        <w:spacing w:line="240" w:lineRule="auto"/>
+        <w:rPr>
+          <w:rFonts w:ascii="Lato" w:eastAsia="Lato" w:hAnsi="Lato" w:cs="Lato"/>
+          <w:sz w:val="28"/>
+          <w:szCs w:val="28"/>
+          <w:lang w:val="it-IT"/>
+        </w:rPr>
+      </w:pPr>
+      <w:r>
+        <w:rPr>
+          <w:rFonts w:eastAsia="Lato" w:cs="Arial"/>
+          <w:sz w:val="28"/>
+          <w:szCs w:val="28"/>
+          <w:lang w:val="it-IT"/>
+        </w:rPr>
+        <w:t xml:space="preserve">      </w:t>
+      </w:r>
+      <w:r>
+        <w:rPr>
+          <w:rFonts w:eastAsia="Lato" w:cs="Arial"/>
+          <w:sz w:val="28"/>
+          <w:szCs w:val="28"/>
+          <w:lang w:val="it-IT"/>
+        </w:rPr>
+        <w:t>●</w:t>
+      </w:r>
+      <w:r>
+        <w:rPr>
+          <w:rFonts w:ascii="Lato" w:eastAsia="Lato" w:hAnsi="Lato" w:cs="Lato"/>
+          <w:sz w:val="28"/>
+          <w:szCs w:val="28"/>
+          <w:lang w:val="it-IT"/>
+        </w:rPr>
+        <w:t xml:space="preserve"> </w:t>
+      </w:r>
+      <w:r>
+        <w:rPr>
+          <w:rFonts w:ascii="Lato" w:eastAsia="Lato" w:hAnsi="Lato" w:cs="Lato"/>
+          <w:sz w:val="28"/>
+          <w:szCs w:val="28"/>
+          <w:lang w:val="it-IT"/>
+        </w:rPr>
+        <w:t>Come si chiamano gli ospiti che hanno fatto più di due prenotazioni?</w:t>
+      </w:r>
+    </w:p>
+    <w:p>
+      <w:pPr>
+        <w:widowControl w:val="0"/>
+        <w:spacing w:line="240" w:lineRule="auto"/>
+        <w:rPr>
+          <w:rFonts w:ascii="Lato" w:eastAsia="Lato" w:hAnsi="Lato" w:cs="Lato"/>
+          <w:sz w:val="28"/>
+          <w:szCs w:val="28"/>
+          <w:lang w:val="it-IT"/>
+        </w:rPr>
+      </w:pPr>
+      <w:r>
+        <w:rPr>
+          <w:rFonts w:eastAsia="Lato" w:cs="Arial"/>
+          <w:sz w:val="28"/>
+          <w:szCs w:val="28"/>
+          <w:lang w:val="it-IT"/>
+        </w:rPr>
+        <w:t xml:space="preserve">      </w:t>
+      </w:r>
+      <w:r>
+        <w:rPr>
+          <w:rFonts w:eastAsia="Lato" w:cs="Arial"/>
+          <w:sz w:val="28"/>
+          <w:szCs w:val="28"/>
+          <w:lang w:val="it-IT"/>
+        </w:rPr>
+        <w:t>●</w:t>
+      </w:r>
+      <w:r>
+        <w:rPr>
+          <w:rFonts w:ascii="Lato" w:eastAsia="Lato" w:hAnsi="Lato" w:cs="Lato"/>
+          <w:sz w:val="28"/>
+          <w:szCs w:val="28"/>
+          <w:lang w:val="it-IT"/>
+        </w:rPr>
+        <w:t xml:space="preserve"> </w:t>
+      </w:r>
+      <w:r>
+        <w:rPr>
+          <w:rFonts w:ascii="Lato" w:eastAsia="Lato" w:hAnsi="Lato" w:cs="Lato"/>
+          <w:sz w:val="28"/>
+          <w:szCs w:val="28"/>
+          <w:lang w:val="it-IT"/>
+        </w:rPr>
+        <w:t>Stampare tutti gli ospiti per ogni prenotazione</w:t>
+      </w:r>
+    </w:p>
+    <w:p>
+      <w:pPr>
+        <w:widowControl w:val="0"/>
+        <w:spacing w:line="240" w:lineRule="auto"/>
+        <w:rPr>
+          <w:rFonts w:ascii="Lato" w:eastAsia="Lato" w:hAnsi="Lato" w:cs="Lato"/>
+          <w:sz w:val="28"/>
+          <w:szCs w:val="28"/>
+          <w:lang w:val="it-IT"/>
+        </w:rPr>
+      </w:pPr>
+      <w:r>
+        <w:rPr>
+          <w:rFonts w:eastAsia="Lato" w:cs="Arial"/>
+          <w:sz w:val="28"/>
+          <w:szCs w:val="28"/>
+          <w:lang w:val="it-IT"/>
+        </w:rPr>
+        <w:t xml:space="preserve">      </w:t>
+      </w:r>
+      <w:r>
+        <w:rPr>
+          <w:rFonts w:eastAsia="Lato" w:cs="Arial"/>
+          <w:sz w:val="28"/>
+          <w:szCs w:val="28"/>
+          <w:lang w:val="it-IT"/>
+        </w:rPr>
+        <w:t>●</w:t>
+      </w:r>
+      <w:r>
+        <w:rPr>
+          <w:rFonts w:ascii="Lato" w:eastAsia="Lato" w:hAnsi="Lato" w:cs="Lato"/>
+          <w:sz w:val="28"/>
+          <w:szCs w:val="28"/>
+          <w:lang w:val="it-IT"/>
+        </w:rPr>
+        <w:t xml:space="preserve"> </w:t>
+      </w:r>
+      <w:r>
+        <w:rPr>
+          <w:rFonts w:ascii="Lato" w:eastAsia="Lato" w:hAnsi="Lato" w:cs="Lato"/>
+          <w:sz w:val="28"/>
+          <w:szCs w:val="28"/>
+          <w:lang w:val="it-IT"/>
+        </w:rPr>
+        <w:t xml:space="preserve">Stampare Nome, Cognome, Prezzo e Pagante per tutte le </w:t>
+      </w:r>
+    </w:p>
+    <w:p>
+      <w:pPr>
+        <w:widowControl w:val="0"/>
+        <w:spacing w:line="240" w:lineRule="auto"/>
+        <w:rPr>
+          <w:rFonts w:ascii="Lato" w:eastAsia="Lato" w:hAnsi="Lato" w:cs="Lato"/>
+          <w:sz w:val="28"/>
+          <w:szCs w:val="28"/>
+          <w:lang w:val="it-IT"/>
+        </w:rPr>
+      </w:pPr>
+      <w:r>
+        <w:rPr>
+          <w:rFonts w:ascii="Lato" w:eastAsia="Lato" w:hAnsi="Lato" w:cs="Lato"/>
+          <w:sz w:val="28"/>
+          <w:szCs w:val="28"/>
+          <w:lang w:val="it-IT"/>
+        </w:rPr>
+        <w:t xml:space="preserve">             </w:t>
+      </w:r>
+      <w:r>
+        <w:rPr>
+          <w:rFonts w:ascii="Lato" w:eastAsia="Lato" w:hAnsi="Lato" w:cs="Lato"/>
+          <w:sz w:val="28"/>
+          <w:szCs w:val="28"/>
+          <w:lang w:val="it-IT"/>
+        </w:rPr>
+        <w:t>prenotazioni fatte a Maggio 2018</w:t>
+      </w:r>
+    </w:p>
+    <w:p>
+      <w:pPr>
+        <w:widowControl w:val="0"/>
+        <w:spacing w:line="240" w:lineRule="auto"/>
+        <w:rPr>
+          <w:rFonts w:ascii="Lato" w:eastAsia="Lato" w:hAnsi="Lato" w:cs="Lato"/>
+          <w:sz w:val="28"/>
+          <w:szCs w:val="28"/>
+          <w:lang w:val="it-IT"/>
+        </w:rPr>
+      </w:pPr>
+      <w:r>
+        <w:rPr>
+          <w:rFonts w:eastAsia="Lato" w:cs="Arial"/>
+          <w:sz w:val="28"/>
+          <w:szCs w:val="28"/>
+          <w:lang w:val="it-IT"/>
+        </w:rPr>
+        <w:t xml:space="preserve">      </w:t>
+      </w:r>
+      <w:r>
+        <w:rPr>
+          <w:rFonts w:eastAsia="Lato" w:cs="Arial"/>
+          <w:sz w:val="28"/>
+          <w:szCs w:val="28"/>
+          <w:lang w:val="it-IT"/>
+        </w:rPr>
+        <w:t>●</w:t>
+      </w:r>
+      <w:r>
+        <w:rPr>
+          <w:rFonts w:eastAsia="Lato" w:cs="Arial"/>
+          <w:sz w:val="28"/>
+          <w:szCs w:val="28"/>
+          <w:lang w:val="it-IT"/>
+        </w:rPr>
+        <w:t xml:space="preserve"> </w:t>
+      </w:r>
+      <w:r>
+        <w:rPr>
+          <w:rFonts w:ascii="Lato" w:eastAsia="Lato" w:hAnsi="Lato" w:cs="Lato"/>
+          <w:sz w:val="28"/>
+          <w:szCs w:val="28"/>
+          <w:lang w:val="it-IT"/>
+        </w:rPr>
+        <w:t xml:space="preserve">Fai la somma di tutti i prezzi delle prenotazioni per le stanze del </w:t>
+      </w:r>
+    </w:p>
+    <w:p>
+      <w:pPr>
+        <w:widowControl w:val="0"/>
+        <w:spacing w:line="240" w:lineRule="auto"/>
+        <w:rPr>
+          <w:rFonts w:ascii="Lato" w:eastAsia="Lato" w:hAnsi="Lato" w:cs="Lato"/>
+          <w:sz w:val="28"/>
+          <w:szCs w:val="28"/>
+          <w:lang w:val="it-IT"/>
+        </w:rPr>
+      </w:pPr>
+      <w:r>
+        <w:rPr>
+          <w:rFonts w:ascii="Lato" w:eastAsia="Lato" w:hAnsi="Lato" w:cs="Lato"/>
+          <w:sz w:val="28"/>
+          <w:szCs w:val="28"/>
+          <w:lang w:val="it-IT"/>
+        </w:rPr>
+        <w:t xml:space="preserve">             </w:t>
+      </w:r>
+      <w:r>
+        <w:rPr>
+          <w:rFonts w:ascii="Lato" w:eastAsia="Lato" w:hAnsi="Lato" w:cs="Lato"/>
+          <w:sz w:val="28"/>
+          <w:szCs w:val="28"/>
+          <w:lang w:val="it-IT"/>
+        </w:rPr>
+        <w:t>primo piano</w:t>
+      </w:r>
+    </w:p>
+    <w:p>
+      <w:pPr>
+        <w:widowControl w:val="0"/>
+        <w:spacing w:line="240" w:lineRule="auto"/>
+        <w:rPr>
+          <w:rFonts w:ascii="Lato" w:eastAsia="Lato" w:hAnsi="Lato" w:cs="Lato"/>
+          <w:sz w:val="28"/>
+          <w:szCs w:val="28"/>
+          <w:lang w:val="it-IT"/>
+        </w:rPr>
+      </w:pPr>
+      <w:r>
+        <w:rPr>
+          <w:rFonts w:eastAsia="Lato" w:cs="Arial"/>
+          <w:sz w:val="28"/>
+          <w:szCs w:val="28"/>
+          <w:lang w:val="it-IT"/>
+        </w:rPr>
+        <w:t xml:space="preserve">      </w:t>
+      </w:r>
+      <w:r>
+        <w:rPr>
+          <w:rFonts w:eastAsia="Lato" w:cs="Arial"/>
+          <w:sz w:val="28"/>
+          <w:szCs w:val="28"/>
+          <w:lang w:val="it-IT"/>
+        </w:rPr>
+        <w:t>●</w:t>
+      </w:r>
+      <w:r>
+        <w:rPr>
+          <w:rFonts w:ascii="Lato" w:eastAsia="Lato" w:hAnsi="Lato" w:cs="Lato"/>
+          <w:sz w:val="28"/>
+          <w:szCs w:val="28"/>
+          <w:lang w:val="it-IT"/>
+        </w:rPr>
+        <w:t xml:space="preserve"> </w:t>
+      </w:r>
+      <w:r>
+        <w:rPr>
+          <w:rFonts w:ascii="Lato" w:eastAsia="Lato" w:hAnsi="Lato" w:cs="Lato"/>
+          <w:sz w:val="28"/>
+          <w:szCs w:val="28"/>
+          <w:lang w:val="it-IT"/>
+        </w:rPr>
+        <w:t>Prendi i dati di fatturazione per la prenotazione con id=7</w:t>
+      </w:r>
+    </w:p>
+    <w:p>
+      <w:pPr>
+        <w:widowControl w:val="0"/>
+        <w:spacing w:line="240" w:lineRule="auto"/>
+        <w:rPr>
+          <w:rFonts w:ascii="Lato" w:eastAsia="Lato" w:hAnsi="Lato" w:cs="Lato"/>
+          <w:sz w:val="28"/>
+          <w:szCs w:val="28"/>
+          <w:lang w:val="it-IT"/>
+        </w:rPr>
+      </w:pPr>
+      <w:r>
+        <w:rPr>
+          <w:rFonts w:eastAsia="Lato" w:cs="Arial"/>
+          <w:sz w:val="28"/>
+          <w:szCs w:val="28"/>
+          <w:lang w:val="it-IT"/>
+        </w:rPr>
+        <w:t xml:space="preserve">      </w:t>
+      </w:r>
+      <w:r>
+        <w:rPr>
+          <w:rFonts w:eastAsia="Lato" w:cs="Arial"/>
+          <w:sz w:val="28"/>
+          <w:szCs w:val="28"/>
+          <w:lang w:val="it-IT"/>
+        </w:rPr>
+        <w:t>●</w:t>
+      </w:r>
+      <w:r>
+        <w:rPr>
+          <w:rFonts w:ascii="Lato" w:eastAsia="Lato" w:hAnsi="Lato" w:cs="Lato"/>
+          <w:sz w:val="28"/>
+          <w:szCs w:val="28"/>
+          <w:lang w:val="it-IT"/>
+        </w:rPr>
+        <w:t xml:space="preserve"> </w:t>
+      </w:r>
+      <w:r>
+        <w:rPr>
+          <w:rFonts w:ascii="Lato" w:eastAsia="Lato" w:hAnsi="Lato" w:cs="Lato"/>
+          <w:sz w:val="28"/>
+          <w:szCs w:val="28"/>
+          <w:lang w:val="it-IT"/>
+        </w:rPr>
+        <w:t xml:space="preserve">Le stanze sono state tutte prenotate almeno una volta? </w:t>
+      </w:r>
+    </w:p>
+    <w:p>
+      <w:pPr>
+        <w:widowControl w:val="0"/>
+        <w:spacing w:line="240" w:lineRule="auto"/>
+        <w:rPr>
+          <w:rFonts w:ascii="Lato" w:eastAsia="Lato" w:hAnsi="Lato" w:cs="Lato"/>
+          <w:sz w:val="28"/>
+          <w:szCs w:val="28"/>
+          <w:lang w:val="it-IT"/>
+        </w:rPr>
+      </w:pPr>
+      <w:r>
+        <w:rPr>
+          <w:rFonts w:ascii="Lato" w:eastAsia="Lato" w:hAnsi="Lato" w:cs="Lato"/>
+          <w:sz w:val="28"/>
+          <w:szCs w:val="28"/>
+          <w:lang w:val="it-IT"/>
+        </w:rPr>
+        <w:t xml:space="preserve">            </w:t>
+      </w:r>
+      <w:r>
+        <w:rPr>
+          <w:rFonts w:ascii="Lato" w:eastAsia="Lato" w:hAnsi="Lato" w:cs="Lato"/>
+          <w:sz w:val="28"/>
+          <w:szCs w:val="28"/>
+          <w:lang w:val="it-IT"/>
+        </w:rPr>
+        <w:t>(Visualizzare le stanze non ancora prenotate)</w:t>
+      </w:r>
+    </w:p>
+    <w:p>
+      <w:pPr>
+        <w:widowControl w:val="0"/>
+        <w:spacing w:line="240" w:lineRule="auto"/>
+        <w:rPr>
+          <w:rFonts w:ascii="Lato" w:eastAsia="Lato" w:hAnsi="Lato" w:cs="Lato"/>
+          <w:sz w:val="28"/>
+          <w:szCs w:val="28"/>
+          <w:lang w:val="it-IT"/>
+        </w:rPr>
+      </w:pPr>
     </w:p>
     <w:sectPr>
       <w:headerReference w:type="default" r:id="rId7"/>
@@ -1902,7 +2881,6 @@
   <w:style w:type="character" w:default="1" w:styleId="Carpredefinitoparagrafo">
     <w:name w:val="Default Paragraph Font"/>
     <w:uiPriority w:val="1"/>
-    <w:semiHidden/>
     <w:unhideWhenUsed/>
   </w:style>
   <w:style w:type="table" w:default="1" w:styleId="Tabellanormale">
@@ -1969,6 +2947,17 @@
       <w:numPr>
         <w:numId w:val="1"/>
       </w:numPr>
+    </w:pPr>
+  </w:style>
+  <w:style w:type="paragraph" w:styleId="Paragrafoelenco">
+    <w:name w:val="List Paragraph"/>
+    <w:basedOn w:val="Normale"/>
+    <w:uiPriority w:val="34"/>
+    <w:qFormat/>
+    <w:rsid w:val="00E43BC8"/>
+    <w:pPr>
+      <w:ind w:left="720"/>
+      <w:contextualSpacing/>
     </w:pPr>
   </w:style>
 </w:styles>

</xml_diff>

<commit_message>
aggiunta migliore soluzione esercizio 4 GROUP BY
</commit_message>
<xml_diff>
--- a/Query DB Hotel esercizio.docx
+++ b/Query DB Hotel esercizio.docx
@@ -1589,7 +1589,6 @@
           <w:rFonts w:ascii="Lato" w:eastAsia="Lato" w:hAnsi="Lato" w:cs="Lato"/>
           <w:sz w:val="28"/>
           <w:szCs w:val="28"/>
-          <w:lang w:val="it-IT"/>
         </w:rPr>
       </w:pPr>
       <w:r>
@@ -1606,7 +1605,6 @@
           <w:rFonts w:ascii="Lato" w:eastAsia="Lato" w:hAnsi="Lato" w:cs="Lato"/>
           <w:sz w:val="28"/>
           <w:szCs w:val="28"/>
-          <w:lang w:val="it-IT"/>
         </w:rPr>
         <w:t>order BY HOUR(`created_at`) DESC;</w:t>
       </w:r>
@@ -1619,18 +1617,162 @@
           <w:rFonts w:ascii="Lato" w:eastAsia="Lato" w:hAnsi="Lato" w:cs="Lato"/>
           <w:sz w:val="28"/>
           <w:szCs w:val="28"/>
-          <w:lang w:val="it-IT"/>
-        </w:rPr>
-      </w:pPr>
-      <w:r>
-        <w:rPr>
-          <w:rFonts w:ascii="Lato" w:eastAsia="Lato" w:hAnsi="Lato" w:cs="Lato"/>
-          <w:sz w:val="28"/>
-          <w:szCs w:val="28"/>
-          <w:lang w:val="it-IT"/>
+        </w:rPr>
+      </w:pPr>
+    </w:p>
+    <w:p>
+      <w:pPr>
+        <w:widowControl w:val="0"/>
+        <w:spacing w:line="240" w:lineRule="auto"/>
+        <w:rPr>
+          <w:rFonts w:ascii="Lato" w:eastAsia="Lato" w:hAnsi="Lato" w:cs="Lato"/>
+          <w:sz w:val="28"/>
+          <w:szCs w:val="28"/>
+        </w:rPr>
+      </w:pPr>
+      <w:r>
+        <w:rPr>
+          <w:rFonts w:ascii="Lato" w:eastAsia="Lato" w:hAnsi="Lato" w:cs="Lato"/>
+          <w:sz w:val="28"/>
+          <w:szCs w:val="28"/>
         </w:rPr>
         <w:tab/>
       </w:r>
+      <w:r>
+        <w:rPr>
+          <w:rFonts w:ascii="Lato" w:eastAsia="Lato" w:hAnsi="Lato" w:cs="Lato"/>
+          <w:sz w:val="28"/>
+          <w:szCs w:val="28"/>
+        </w:rPr>
+        <w:t>SELECT HOUR(`created_at`) AS ora_ricorrente, COUNT(*) AS con</w:t>
+      </w:r>
+      <w:r>
+        <w:rPr>
+          <w:rFonts w:ascii="Lato" w:eastAsia="Lato" w:hAnsi="Lato" w:cs="Lato"/>
+          <w:sz w:val="28"/>
+          <w:szCs w:val="28"/>
+        </w:rPr>
+        <w:tab/>
+      </w:r>
+      <w:r>
+        <w:rPr>
+          <w:rFonts w:ascii="Lato" w:eastAsia="Lato" w:hAnsi="Lato" w:cs="Lato"/>
+          <w:sz w:val="28"/>
+          <w:szCs w:val="28"/>
+        </w:rPr>
+        <w:t>teggio_ora</w:t>
+      </w:r>
+    </w:p>
+    <w:p>
+      <w:pPr>
+        <w:widowControl w:val="0"/>
+        <w:spacing w:line="240" w:lineRule="auto"/>
+        <w:rPr>
+          <w:rFonts w:ascii="Lato" w:eastAsia="Lato" w:hAnsi="Lato" w:cs="Lato"/>
+          <w:sz w:val="28"/>
+          <w:szCs w:val="28"/>
+          <w:lang w:val="it-IT"/>
+        </w:rPr>
+      </w:pPr>
+      <w:r>
+        <w:rPr>
+          <w:rFonts w:ascii="Lato" w:eastAsia="Lato" w:hAnsi="Lato" w:cs="Lato"/>
+          <w:sz w:val="28"/>
+          <w:szCs w:val="28"/>
+          <w:lang w:val="it-IT"/>
+        </w:rPr>
+        <w:tab/>
+      </w:r>
+      <w:r>
+        <w:rPr>
+          <w:rFonts w:ascii="Lato" w:eastAsia="Lato" w:hAnsi="Lato" w:cs="Lato"/>
+          <w:sz w:val="28"/>
+          <w:szCs w:val="28"/>
+          <w:lang w:val="it-IT"/>
+        </w:rPr>
+        <w:t xml:space="preserve">FROM `prenotazioni` </w:t>
+      </w:r>
+    </w:p>
+    <w:p>
+      <w:pPr>
+        <w:widowControl w:val="0"/>
+        <w:spacing w:line="240" w:lineRule="auto"/>
+        <w:rPr>
+          <w:rFonts w:ascii="Lato" w:eastAsia="Lato" w:hAnsi="Lato" w:cs="Lato"/>
+          <w:sz w:val="28"/>
+          <w:szCs w:val="28"/>
+          <w:lang w:val="it-IT"/>
+        </w:rPr>
+      </w:pPr>
+      <w:r>
+        <w:rPr>
+          <w:rFonts w:ascii="Lato" w:eastAsia="Lato" w:hAnsi="Lato" w:cs="Lato"/>
+          <w:sz w:val="28"/>
+          <w:szCs w:val="28"/>
+          <w:lang w:val="it-IT"/>
+        </w:rPr>
+        <w:tab/>
+      </w:r>
+      <w:r>
+        <w:rPr>
+          <w:rFonts w:ascii="Lato" w:eastAsia="Lato" w:hAnsi="Lato" w:cs="Lato"/>
+          <w:sz w:val="28"/>
+          <w:szCs w:val="28"/>
+          <w:lang w:val="it-IT"/>
+        </w:rPr>
+        <w:t>GROUP BY (ora_ricorrente)</w:t>
+      </w:r>
+    </w:p>
+    <w:p>
+      <w:pPr>
+        <w:widowControl w:val="0"/>
+        <w:spacing w:line="240" w:lineRule="auto"/>
+        <w:rPr>
+          <w:rFonts w:ascii="Lato" w:eastAsia="Lato" w:hAnsi="Lato" w:cs="Lato"/>
+          <w:sz w:val="28"/>
+          <w:szCs w:val="28"/>
+          <w:lang w:val="it-IT"/>
+        </w:rPr>
+      </w:pPr>
+      <w:r>
+        <w:rPr>
+          <w:rFonts w:ascii="Lato" w:eastAsia="Lato" w:hAnsi="Lato" w:cs="Lato"/>
+          <w:sz w:val="28"/>
+          <w:szCs w:val="28"/>
+          <w:lang w:val="it-IT"/>
+        </w:rPr>
+        <w:tab/>
+      </w:r>
+      <w:r>
+        <w:rPr>
+          <w:rFonts w:ascii="Lato" w:eastAsia="Lato" w:hAnsi="Lato" w:cs="Lato"/>
+          <w:sz w:val="28"/>
+          <w:szCs w:val="28"/>
+          <w:lang w:val="it-IT"/>
+        </w:rPr>
+        <w:t>ORDER BY conteggio_ora DESC;</w:t>
+      </w:r>
+    </w:p>
+    <w:p>
+      <w:pPr>
+        <w:widowControl w:val="0"/>
+        <w:spacing w:line="240" w:lineRule="auto"/>
+        <w:rPr>
+          <w:rFonts w:ascii="Lato" w:eastAsia="Lato" w:hAnsi="Lato" w:cs="Lato"/>
+          <w:sz w:val="28"/>
+          <w:szCs w:val="28"/>
+          <w:lang w:val="it-IT"/>
+        </w:rPr>
+      </w:pPr>
+      <w:r>
+        <w:rPr>
+          <w:rFonts w:ascii="Lato" w:eastAsia="Lato" w:hAnsi="Lato" w:cs="Lato"/>
+          <w:sz w:val="28"/>
+          <w:szCs w:val="28"/>
+          <w:lang w:val="it-IT"/>
+        </w:rPr>
+        <w:tab/>
+      </w:r>
     </w:p>
     <w:p>
       <w:pPr>
@@ -1878,7 +2020,6 @@
           <w:szCs w:val="28"/>
           <w:lang w:val="it-IT"/>
         </w:rPr>
-        <w:lastRenderedPageBreak/>
         <w:t xml:space="preserve">      </w:t>
       </w:r>
       <w:r>

</xml_diff>

<commit_message>
sezione GROUP BY terminata
</commit_message>
<xml_diff>
--- a/Query DB Hotel esercizio.docx
+++ b/Query DB Hotel esercizio.docx
@@ -1785,6 +1785,18 @@
           <w:lang w:val="it-IT"/>
         </w:rPr>
       </w:pPr>
+    </w:p>
+    <w:p>
+      <w:pPr>
+        <w:widowControl w:val="0"/>
+        <w:spacing w:line="240" w:lineRule="auto"/>
+        <w:rPr>
+          <w:rFonts w:ascii="Lato" w:eastAsia="Lato" w:hAnsi="Lato" w:cs="Lato"/>
+          <w:sz w:val="28"/>
+          <w:szCs w:val="28"/>
+          <w:lang w:val="it-IT"/>
+        </w:rPr>
+      </w:pPr>
       <w:r>
         <w:rPr>
           <w:rFonts w:eastAsia="Lato" w:cs="Arial"/>
@@ -1792,6 +1804,7 @@
           <w:szCs w:val="28"/>
           <w:lang w:val="it-IT"/>
         </w:rPr>
+        <w:lastRenderedPageBreak/>
         <w:t xml:space="preserve">      </w:t>
       </w:r>
       <w:r>
@@ -1853,6 +1866,93 @@
           <w:lang w:val="it-IT"/>
         </w:rPr>
         <w:tab/>
+      </w:r>
+      <w:r>
+        <w:rPr>
+          <w:rFonts w:ascii="Lato" w:eastAsia="Lato" w:hAnsi="Lato" w:cs="Lato"/>
+          <w:sz w:val="28"/>
+          <w:szCs w:val="28"/>
+          <w:lang w:val="it-IT"/>
+        </w:rPr>
+        <w:t xml:space="preserve">SELECT `ospite_id` as 'ID OSPITE', COUNT(`id`) as 'NUMERO DI </w:t>
+      </w:r>
+      <w:r>
+        <w:rPr>
+          <w:rFonts w:ascii="Lato" w:eastAsia="Lato" w:hAnsi="Lato" w:cs="Lato"/>
+          <w:sz w:val="28"/>
+          <w:szCs w:val="28"/>
+          <w:lang w:val="it-IT"/>
+        </w:rPr>
+        <w:tab/>
+      </w:r>
+      <w:r>
+        <w:rPr>
+          <w:rFonts w:ascii="Lato" w:eastAsia="Lato" w:hAnsi="Lato" w:cs="Lato"/>
+          <w:sz w:val="28"/>
+          <w:szCs w:val="28"/>
+          <w:lang w:val="it-IT"/>
+        </w:rPr>
+        <w:t>PRENOTAZIONI EFF'</w:t>
+      </w:r>
+    </w:p>
+    <w:p>
+      <w:pPr>
+        <w:widowControl w:val="0"/>
+        <w:spacing w:line="240" w:lineRule="auto"/>
+        <w:rPr>
+          <w:rFonts w:ascii="Lato" w:eastAsia="Lato" w:hAnsi="Lato" w:cs="Lato"/>
+          <w:sz w:val="28"/>
+          <w:szCs w:val="28"/>
+          <w:lang w:val="it-IT"/>
+        </w:rPr>
+      </w:pPr>
+      <w:r>
+        <w:rPr>
+          <w:rFonts w:ascii="Lato" w:eastAsia="Lato" w:hAnsi="Lato" w:cs="Lato"/>
+          <w:sz w:val="28"/>
+          <w:szCs w:val="28"/>
+          <w:lang w:val="it-IT"/>
+        </w:rPr>
+        <w:tab/>
+      </w:r>
+      <w:r>
+        <w:rPr>
+          <w:rFonts w:ascii="Lato" w:eastAsia="Lato" w:hAnsi="Lato" w:cs="Lato"/>
+          <w:sz w:val="28"/>
+          <w:szCs w:val="28"/>
+          <w:lang w:val="it-IT"/>
+        </w:rPr>
+        <w:t>FROM `prenotazioni_has_ospiti`</w:t>
+      </w:r>
+    </w:p>
+    <w:p>
+      <w:pPr>
+        <w:widowControl w:val="0"/>
+        <w:spacing w:line="240" w:lineRule="auto"/>
+        <w:rPr>
+          <w:rFonts w:ascii="Lato" w:eastAsia="Lato" w:hAnsi="Lato" w:cs="Lato"/>
+          <w:sz w:val="28"/>
+          <w:szCs w:val="28"/>
+          <w:lang w:val="it-IT"/>
+        </w:rPr>
+      </w:pPr>
+      <w:r>
+        <w:rPr>
+          <w:rFonts w:ascii="Lato" w:eastAsia="Lato" w:hAnsi="Lato" w:cs="Lato"/>
+          <w:sz w:val="28"/>
+          <w:szCs w:val="28"/>
+          <w:lang w:val="it-IT"/>
+        </w:rPr>
+        <w:tab/>
+      </w:r>
+      <w:r>
+        <w:rPr>
+          <w:rFonts w:ascii="Lato" w:eastAsia="Lato" w:hAnsi="Lato" w:cs="Lato"/>
+          <w:sz w:val="28"/>
+          <w:szCs w:val="28"/>
+          <w:lang w:val="it-IT"/>
+        </w:rPr>
+        <w:t>GROUP BY `ospite_id`;</w:t>
       </w:r>
     </w:p>
     <w:p>

</xml_diff>

<commit_message>
aggiunti primi 3 es inner join
</commit_message>
<xml_diff>
--- a/Query DB Hotel esercizio.docx
+++ b/Query DB Hotel esercizio.docx
@@ -2678,6 +2678,352 @@
           <w:lang w:val="it-IT"/>
         </w:rPr>
       </w:pPr>
+    </w:p>
+    <w:p>
+      <w:pPr>
+        <w:widowControl w:val="0"/>
+        <w:spacing w:line="240" w:lineRule="auto"/>
+        <w:rPr>
+          <w:rFonts w:ascii="Lato" w:eastAsia="Lato" w:hAnsi="Lato" w:cs="Lato"/>
+          <w:sz w:val="28"/>
+          <w:szCs w:val="28"/>
+          <w:lang w:val="it-IT"/>
+        </w:rPr>
+      </w:pPr>
+      <w:r>
+        <w:rPr>
+          <w:rFonts w:ascii="Lato" w:eastAsia="Lato" w:hAnsi="Lato" w:cs="Lato"/>
+          <w:sz w:val="28"/>
+          <w:szCs w:val="28"/>
+          <w:lang w:val="it-IT"/>
+        </w:rPr>
+        <w:tab/>
+      </w:r>
+      <w:r>
+        <w:rPr>
+          <w:rFonts w:ascii="Lato" w:eastAsia="Lato" w:hAnsi="Lato" w:cs="Lato"/>
+          <w:sz w:val="28"/>
+          <w:szCs w:val="28"/>
+          <w:lang w:val="it-IT"/>
+        </w:rPr>
+        <w:t>SELECT `name`, `</w:t>
+      </w:r>
+      <w:proofErr w:type="spellStart"/>
+      <w:r>
+        <w:rPr>
+          <w:rFonts w:ascii="Lato" w:eastAsia="Lato" w:hAnsi="Lato" w:cs="Lato"/>
+          <w:sz w:val="28"/>
+          <w:szCs w:val="28"/>
+          <w:lang w:val="it-IT"/>
+        </w:rPr>
+        <w:t>lastname</w:t>
+      </w:r>
+      <w:proofErr w:type="spellEnd"/>
+      <w:r>
+        <w:rPr>
+          <w:rFonts w:ascii="Lato" w:eastAsia="Lato" w:hAnsi="Lato" w:cs="Lato"/>
+          <w:sz w:val="28"/>
+          <w:szCs w:val="28"/>
+          <w:lang w:val="it-IT"/>
+        </w:rPr>
+        <w:t>`, COUNT(`</w:t>
+      </w:r>
+      <w:proofErr w:type="spellStart"/>
+      <w:r>
+        <w:rPr>
+          <w:rFonts w:ascii="Lato" w:eastAsia="Lato" w:hAnsi="Lato" w:cs="Lato"/>
+          <w:sz w:val="28"/>
+          <w:szCs w:val="28"/>
+          <w:lang w:val="it-IT"/>
+        </w:rPr>
+        <w:t>prenotazione_id</w:t>
+      </w:r>
+      <w:proofErr w:type="spellEnd"/>
+      <w:r>
+        <w:rPr>
+          <w:rFonts w:ascii="Lato" w:eastAsia="Lato" w:hAnsi="Lato" w:cs="Lato"/>
+          <w:sz w:val="28"/>
+          <w:szCs w:val="28"/>
+          <w:lang w:val="it-IT"/>
+        </w:rPr>
+        <w:t>`) AS 'NU</w:t>
+      </w:r>
+      <w:r>
+        <w:rPr>
+          <w:rFonts w:ascii="Lato" w:eastAsia="Lato" w:hAnsi="Lato" w:cs="Lato"/>
+          <w:sz w:val="28"/>
+          <w:szCs w:val="28"/>
+          <w:lang w:val="it-IT"/>
+        </w:rPr>
+        <w:tab/>
+      </w:r>
+      <w:r>
+        <w:rPr>
+          <w:rFonts w:ascii="Lato" w:eastAsia="Lato" w:hAnsi="Lato" w:cs="Lato"/>
+          <w:sz w:val="28"/>
+          <w:szCs w:val="28"/>
+          <w:lang w:val="it-IT"/>
+        </w:rPr>
+        <w:t>MERO DI PRENOTAZIONI EFFETTUATE'</w:t>
+      </w:r>
+    </w:p>
+    <w:p>
+      <w:pPr>
+        <w:widowControl w:val="0"/>
+        <w:spacing w:line="240" w:lineRule="auto"/>
+        <w:rPr>
+          <w:rFonts w:ascii="Lato" w:eastAsia="Lato" w:hAnsi="Lato" w:cs="Lato"/>
+          <w:sz w:val="28"/>
+          <w:szCs w:val="28"/>
+        </w:rPr>
+      </w:pPr>
+      <w:r>
+        <w:rPr>
+          <w:rFonts w:ascii="Lato" w:eastAsia="Lato" w:hAnsi="Lato" w:cs="Lato"/>
+          <w:sz w:val="28"/>
+          <w:szCs w:val="28"/>
+        </w:rPr>
+        <w:tab/>
+      </w:r>
+      <w:r>
+        <w:rPr>
+          <w:rFonts w:ascii="Lato" w:eastAsia="Lato" w:hAnsi="Lato" w:cs="Lato"/>
+          <w:sz w:val="28"/>
+          <w:szCs w:val="28"/>
+        </w:rPr>
+        <w:t>FROM `</w:t>
+      </w:r>
+      <w:proofErr w:type="spellStart"/>
+      <w:r>
+        <w:rPr>
+          <w:rFonts w:ascii="Lato" w:eastAsia="Lato" w:hAnsi="Lato" w:cs="Lato"/>
+          <w:sz w:val="28"/>
+          <w:szCs w:val="28"/>
+        </w:rPr>
+        <w:t>prenotazioni_has_ospiti</w:t>
+      </w:r>
+      <w:proofErr w:type="spellEnd"/>
+      <w:r>
+        <w:rPr>
+          <w:rFonts w:ascii="Lato" w:eastAsia="Lato" w:hAnsi="Lato" w:cs="Lato"/>
+          <w:sz w:val="28"/>
+          <w:szCs w:val="28"/>
+        </w:rPr>
+        <w:t>`</w:t>
+      </w:r>
+    </w:p>
+    <w:p>
+      <w:pPr>
+        <w:widowControl w:val="0"/>
+        <w:spacing w:line="240" w:lineRule="auto"/>
+        <w:rPr>
+          <w:rFonts w:ascii="Lato" w:eastAsia="Lato" w:hAnsi="Lato" w:cs="Lato"/>
+          <w:sz w:val="28"/>
+          <w:szCs w:val="28"/>
+        </w:rPr>
+      </w:pPr>
+      <w:r>
+        <w:rPr>
+          <w:rFonts w:ascii="Lato" w:eastAsia="Lato" w:hAnsi="Lato" w:cs="Lato"/>
+          <w:sz w:val="28"/>
+          <w:szCs w:val="28"/>
+        </w:rPr>
+        <w:tab/>
+      </w:r>
+      <w:r>
+        <w:rPr>
+          <w:rFonts w:ascii="Lato" w:eastAsia="Lato" w:hAnsi="Lato" w:cs="Lato"/>
+          <w:sz w:val="28"/>
+          <w:szCs w:val="28"/>
+        </w:rPr>
+        <w:t>INNER JOIN `</w:t>
+      </w:r>
+      <w:proofErr w:type="spellStart"/>
+      <w:r>
+        <w:rPr>
+          <w:rFonts w:ascii="Lato" w:eastAsia="Lato" w:hAnsi="Lato" w:cs="Lato"/>
+          <w:sz w:val="28"/>
+          <w:szCs w:val="28"/>
+        </w:rPr>
+        <w:t>ospiti</w:t>
+      </w:r>
+      <w:proofErr w:type="spellEnd"/>
+      <w:r>
+        <w:rPr>
+          <w:rFonts w:ascii="Lato" w:eastAsia="Lato" w:hAnsi="Lato" w:cs="Lato"/>
+          <w:sz w:val="28"/>
+          <w:szCs w:val="28"/>
+        </w:rPr>
+        <w:t>`</w:t>
+      </w:r>
+    </w:p>
+    <w:p>
+      <w:pPr>
+        <w:widowControl w:val="0"/>
+        <w:spacing w:line="240" w:lineRule="auto"/>
+        <w:rPr>
+          <w:rFonts w:ascii="Lato" w:eastAsia="Lato" w:hAnsi="Lato" w:cs="Lato"/>
+          <w:sz w:val="28"/>
+          <w:szCs w:val="28"/>
+        </w:rPr>
+      </w:pPr>
+      <w:r>
+        <w:rPr>
+          <w:rFonts w:ascii="Lato" w:eastAsia="Lato" w:hAnsi="Lato" w:cs="Lato"/>
+          <w:sz w:val="28"/>
+          <w:szCs w:val="28"/>
+        </w:rPr>
+        <w:tab/>
+      </w:r>
+      <w:r>
+        <w:rPr>
+          <w:rFonts w:ascii="Lato" w:eastAsia="Lato" w:hAnsi="Lato" w:cs="Lato"/>
+          <w:sz w:val="28"/>
+          <w:szCs w:val="28"/>
+        </w:rPr>
+        <w:t xml:space="preserve">ON ospiti.id = </w:t>
+      </w:r>
+      <w:proofErr w:type="spellStart"/>
+      <w:r>
+        <w:rPr>
+          <w:rFonts w:ascii="Lato" w:eastAsia="Lato" w:hAnsi="Lato" w:cs="Lato"/>
+          <w:sz w:val="28"/>
+          <w:szCs w:val="28"/>
+        </w:rPr>
+        <w:t>prenotazioni_has_</w:t>
+      </w:r>
+      <w:proofErr w:type="gramStart"/>
+      <w:r>
+        <w:rPr>
+          <w:rFonts w:ascii="Lato" w:eastAsia="Lato" w:hAnsi="Lato" w:cs="Lato"/>
+          <w:sz w:val="28"/>
+          <w:szCs w:val="28"/>
+        </w:rPr>
+        <w:t>ospiti.ospite</w:t>
+      </w:r>
+      <w:proofErr w:type="gramEnd"/>
+      <w:r>
+        <w:rPr>
+          <w:rFonts w:ascii="Lato" w:eastAsia="Lato" w:hAnsi="Lato" w:cs="Lato"/>
+          <w:sz w:val="28"/>
+          <w:szCs w:val="28"/>
+        </w:rPr>
+        <w:t>_id</w:t>
+      </w:r>
+      <w:proofErr w:type="spellEnd"/>
+    </w:p>
+    <w:p>
+      <w:pPr>
+        <w:widowControl w:val="0"/>
+        <w:spacing w:line="240" w:lineRule="auto"/>
+        <w:rPr>
+          <w:rFonts w:ascii="Lato" w:eastAsia="Lato" w:hAnsi="Lato" w:cs="Lato"/>
+          <w:sz w:val="28"/>
+          <w:szCs w:val="28"/>
+        </w:rPr>
+      </w:pPr>
+      <w:r>
+        <w:rPr>
+          <w:rFonts w:ascii="Lato" w:eastAsia="Lato" w:hAnsi="Lato" w:cs="Lato"/>
+          <w:sz w:val="28"/>
+          <w:szCs w:val="28"/>
+        </w:rPr>
+        <w:tab/>
+      </w:r>
+      <w:r>
+        <w:rPr>
+          <w:rFonts w:ascii="Lato" w:eastAsia="Lato" w:hAnsi="Lato" w:cs="Lato"/>
+          <w:sz w:val="28"/>
+          <w:szCs w:val="28"/>
+        </w:rPr>
+        <w:t>GROUP BY `</w:t>
+      </w:r>
+      <w:proofErr w:type="spellStart"/>
+      <w:r>
+        <w:rPr>
+          <w:rFonts w:ascii="Lato" w:eastAsia="Lato" w:hAnsi="Lato" w:cs="Lato"/>
+          <w:sz w:val="28"/>
+          <w:szCs w:val="28"/>
+        </w:rPr>
+        <w:t>ospite_id</w:t>
+      </w:r>
+      <w:proofErr w:type="spellEnd"/>
+      <w:r>
+        <w:rPr>
+          <w:rFonts w:ascii="Lato" w:eastAsia="Lato" w:hAnsi="Lato" w:cs="Lato"/>
+          <w:sz w:val="28"/>
+          <w:szCs w:val="28"/>
+        </w:rPr>
+        <w:t>`</w:t>
+      </w:r>
+    </w:p>
+    <w:p>
+      <w:pPr>
+        <w:widowControl w:val="0"/>
+        <w:spacing w:line="240" w:lineRule="auto"/>
+        <w:rPr>
+          <w:rFonts w:ascii="Lato" w:eastAsia="Lato" w:hAnsi="Lato" w:cs="Lato"/>
+          <w:sz w:val="28"/>
+          <w:szCs w:val="28"/>
+        </w:rPr>
+      </w:pPr>
+      <w:r>
+        <w:rPr>
+          <w:rFonts w:ascii="Lato" w:eastAsia="Lato" w:hAnsi="Lato" w:cs="Lato"/>
+          <w:sz w:val="28"/>
+          <w:szCs w:val="28"/>
+        </w:rPr>
+        <w:tab/>
+      </w:r>
+      <w:r>
+        <w:rPr>
+          <w:rFonts w:ascii="Lato" w:eastAsia="Lato" w:hAnsi="Lato" w:cs="Lato"/>
+          <w:sz w:val="28"/>
+          <w:szCs w:val="28"/>
+        </w:rPr>
+        <w:t>HAVING COUNT(`</w:t>
+      </w:r>
+      <w:proofErr w:type="spellStart"/>
+      <w:r>
+        <w:rPr>
+          <w:rFonts w:ascii="Lato" w:eastAsia="Lato" w:hAnsi="Lato" w:cs="Lato"/>
+          <w:sz w:val="28"/>
+          <w:szCs w:val="28"/>
+        </w:rPr>
+        <w:t>prenotazione_id</w:t>
+      </w:r>
+      <w:proofErr w:type="spellEnd"/>
+      <w:r>
+        <w:rPr>
+          <w:rFonts w:ascii="Lato" w:eastAsia="Lato" w:hAnsi="Lato" w:cs="Lato"/>
+          <w:sz w:val="28"/>
+          <w:szCs w:val="28"/>
+        </w:rPr>
+        <w:t>`) &gt; 2;</w:t>
+      </w:r>
+    </w:p>
+    <w:p>
+      <w:pPr>
+        <w:widowControl w:val="0"/>
+        <w:spacing w:line="240" w:lineRule="auto"/>
+        <w:rPr>
+          <w:rFonts w:ascii="Lato" w:eastAsia="Lato" w:hAnsi="Lato" w:cs="Lato"/>
+          <w:sz w:val="28"/>
+          <w:szCs w:val="28"/>
+        </w:rPr>
+      </w:pPr>
+    </w:p>
+    <w:p>
+      <w:pPr>
+        <w:widowControl w:val="0"/>
+        <w:spacing w:line="240" w:lineRule="auto"/>
+        <w:rPr>
+          <w:rFonts w:ascii="Lato" w:eastAsia="Lato" w:hAnsi="Lato" w:cs="Lato"/>
+          <w:sz w:val="28"/>
+          <w:szCs w:val="28"/>
+          <w:lang w:val="it-IT"/>
+        </w:rPr>
+      </w:pPr>
       <w:r>
         <w:rPr>
           <w:rFonts w:eastAsia="Lato" w:cs="Arial"/>
@@ -2726,12 +3072,327 @@
           <w:lang w:val="it-IT"/>
         </w:rPr>
       </w:pPr>
+    </w:p>
+    <w:p>
+      <w:pPr>
+        <w:widowControl w:val="0"/>
+        <w:spacing w:line="240" w:lineRule="auto"/>
+        <w:rPr>
+          <w:rFonts w:ascii="Lato" w:eastAsia="Lato" w:hAnsi="Lato" w:cs="Lato"/>
+          <w:sz w:val="28"/>
+          <w:szCs w:val="28"/>
+          <w:lang w:val="it-IT"/>
+        </w:rPr>
+      </w:pPr>
+      <w:r>
+        <w:rPr>
+          <w:rFonts w:ascii="Lato" w:eastAsia="Lato" w:hAnsi="Lato" w:cs="Lato"/>
+          <w:sz w:val="28"/>
+          <w:szCs w:val="28"/>
+          <w:lang w:val="it-IT"/>
+        </w:rPr>
+        <w:tab/>
+      </w:r>
+      <w:r>
+        <w:rPr>
+          <w:rFonts w:ascii="Lato" w:eastAsia="Lato" w:hAnsi="Lato" w:cs="Lato"/>
+          <w:sz w:val="28"/>
+          <w:szCs w:val="28"/>
+          <w:lang w:val="it-IT"/>
+        </w:rPr>
+        <w:t xml:space="preserve">SELECT prenotazioni_has_ospiti.id </w:t>
+      </w:r>
+      <w:r>
+        <w:rPr>
+          <w:rFonts w:ascii="Lato" w:eastAsia="Lato" w:hAnsi="Lato" w:cs="Lato"/>
+          <w:sz w:val="28"/>
+          <w:szCs w:val="28"/>
+          <w:lang w:val="it-IT"/>
+        </w:rPr>
+        <w:t>AS</w:t>
+      </w:r>
+      <w:r>
+        <w:rPr>
+          <w:rFonts w:ascii="Lato" w:eastAsia="Lato" w:hAnsi="Lato" w:cs="Lato"/>
+          <w:sz w:val="28"/>
+          <w:szCs w:val="28"/>
+          <w:lang w:val="it-IT"/>
+        </w:rPr>
+        <w:t xml:space="preserve"> 'numero prenotazione', </w:t>
+      </w:r>
+      <w:r>
+        <w:rPr>
+          <w:rFonts w:ascii="Lato" w:eastAsia="Lato" w:hAnsi="Lato" w:cs="Lato"/>
+          <w:sz w:val="28"/>
+          <w:szCs w:val="28"/>
+          <w:lang w:val="it-IT"/>
+        </w:rPr>
+        <w:tab/>
+      </w:r>
+      <w:r>
+        <w:rPr>
+          <w:rFonts w:ascii="Lato" w:eastAsia="Lato" w:hAnsi="Lato" w:cs="Lato"/>
+          <w:sz w:val="28"/>
+          <w:szCs w:val="28"/>
+          <w:lang w:val="it-IT"/>
+        </w:rPr>
+        <w:t>`</w:t>
+      </w:r>
+      <w:proofErr w:type="spellStart"/>
+      <w:r>
+        <w:rPr>
+          <w:rFonts w:ascii="Lato" w:eastAsia="Lato" w:hAnsi="Lato" w:cs="Lato"/>
+          <w:sz w:val="28"/>
+          <w:szCs w:val="28"/>
+          <w:lang w:val="it-IT"/>
+        </w:rPr>
+        <w:t>ospite_id</w:t>
+      </w:r>
+      <w:proofErr w:type="gramStart"/>
+      <w:r>
+        <w:rPr>
+          <w:rFonts w:ascii="Lato" w:eastAsia="Lato" w:hAnsi="Lato" w:cs="Lato"/>
+          <w:sz w:val="28"/>
+          <w:szCs w:val="28"/>
+          <w:lang w:val="it-IT"/>
+        </w:rPr>
+        <w:t>`,`</w:t>
+      </w:r>
+      <w:proofErr w:type="gramEnd"/>
+      <w:r>
+        <w:rPr>
+          <w:rFonts w:ascii="Lato" w:eastAsia="Lato" w:hAnsi="Lato" w:cs="Lato"/>
+          <w:sz w:val="28"/>
+          <w:szCs w:val="28"/>
+          <w:lang w:val="it-IT"/>
+        </w:rPr>
+        <w:t>name</w:t>
+      </w:r>
+      <w:proofErr w:type="spellEnd"/>
+      <w:r>
+        <w:rPr>
+          <w:rFonts w:ascii="Lato" w:eastAsia="Lato" w:hAnsi="Lato" w:cs="Lato"/>
+          <w:sz w:val="28"/>
+          <w:szCs w:val="28"/>
+          <w:lang w:val="it-IT"/>
+        </w:rPr>
+        <w:t>`, `</w:t>
+      </w:r>
+      <w:proofErr w:type="spellStart"/>
+      <w:r>
+        <w:rPr>
+          <w:rFonts w:ascii="Lato" w:eastAsia="Lato" w:hAnsi="Lato" w:cs="Lato"/>
+          <w:sz w:val="28"/>
+          <w:szCs w:val="28"/>
+          <w:lang w:val="it-IT"/>
+        </w:rPr>
+        <w:t>lastname</w:t>
+      </w:r>
+      <w:proofErr w:type="spellEnd"/>
+      <w:r>
+        <w:rPr>
+          <w:rFonts w:ascii="Lato" w:eastAsia="Lato" w:hAnsi="Lato" w:cs="Lato"/>
+          <w:sz w:val="28"/>
+          <w:szCs w:val="28"/>
+          <w:lang w:val="it-IT"/>
+        </w:rPr>
+        <w:t xml:space="preserve">` </w:t>
+      </w:r>
+    </w:p>
+    <w:p>
+      <w:pPr>
+        <w:widowControl w:val="0"/>
+        <w:spacing w:line="240" w:lineRule="auto"/>
+        <w:rPr>
+          <w:rFonts w:ascii="Lato" w:eastAsia="Lato" w:hAnsi="Lato" w:cs="Lato"/>
+          <w:sz w:val="28"/>
+          <w:szCs w:val="28"/>
+          <w:lang w:val="it-IT"/>
+        </w:rPr>
+      </w:pPr>
+      <w:r>
+        <w:rPr>
+          <w:rFonts w:ascii="Lato" w:eastAsia="Lato" w:hAnsi="Lato" w:cs="Lato"/>
+          <w:sz w:val="28"/>
+          <w:szCs w:val="28"/>
+          <w:lang w:val="it-IT"/>
+        </w:rPr>
+        <w:tab/>
+      </w:r>
+      <w:r>
+        <w:rPr>
+          <w:rFonts w:ascii="Lato" w:eastAsia="Lato" w:hAnsi="Lato" w:cs="Lato"/>
+          <w:sz w:val="28"/>
+          <w:szCs w:val="28"/>
+          <w:lang w:val="it-IT"/>
+        </w:rPr>
+        <w:t>FROM `</w:t>
+      </w:r>
+      <w:proofErr w:type="spellStart"/>
+      <w:r>
+        <w:rPr>
+          <w:rFonts w:ascii="Lato" w:eastAsia="Lato" w:hAnsi="Lato" w:cs="Lato"/>
+          <w:sz w:val="28"/>
+          <w:szCs w:val="28"/>
+          <w:lang w:val="it-IT"/>
+        </w:rPr>
+        <w:t>prenotazioni_has_ospiti</w:t>
+      </w:r>
+      <w:proofErr w:type="spellEnd"/>
+      <w:r>
+        <w:rPr>
+          <w:rFonts w:ascii="Lato" w:eastAsia="Lato" w:hAnsi="Lato" w:cs="Lato"/>
+          <w:sz w:val="28"/>
+          <w:szCs w:val="28"/>
+          <w:lang w:val="it-IT"/>
+        </w:rPr>
+        <w:t>`</w:t>
+      </w:r>
+    </w:p>
+    <w:p>
+      <w:pPr>
+        <w:widowControl w:val="0"/>
+        <w:spacing w:line="240" w:lineRule="auto"/>
+        <w:rPr>
+          <w:rFonts w:ascii="Lato" w:eastAsia="Lato" w:hAnsi="Lato" w:cs="Lato"/>
+          <w:sz w:val="28"/>
+          <w:szCs w:val="28"/>
+          <w:lang w:val="it-IT"/>
+        </w:rPr>
+      </w:pPr>
+      <w:r>
+        <w:rPr>
+          <w:rFonts w:ascii="Lato" w:eastAsia="Lato" w:hAnsi="Lato" w:cs="Lato"/>
+          <w:sz w:val="28"/>
+          <w:szCs w:val="28"/>
+          <w:lang w:val="it-IT"/>
+        </w:rPr>
+        <w:tab/>
+      </w:r>
+      <w:r>
+        <w:rPr>
+          <w:rFonts w:ascii="Lato" w:eastAsia="Lato" w:hAnsi="Lato" w:cs="Lato"/>
+          <w:sz w:val="28"/>
+          <w:szCs w:val="28"/>
+          <w:lang w:val="it-IT"/>
+        </w:rPr>
+        <w:t>INNER JOIN `ospiti`</w:t>
+      </w:r>
+    </w:p>
+    <w:p>
+      <w:pPr>
+        <w:widowControl w:val="0"/>
+        <w:spacing w:line="240" w:lineRule="auto"/>
+        <w:rPr>
+          <w:rFonts w:ascii="Lato" w:eastAsia="Lato" w:hAnsi="Lato" w:cs="Lato"/>
+          <w:sz w:val="28"/>
+          <w:szCs w:val="28"/>
+          <w:lang w:val="it-IT"/>
+        </w:rPr>
+      </w:pPr>
+      <w:r>
+        <w:rPr>
+          <w:rFonts w:ascii="Lato" w:eastAsia="Lato" w:hAnsi="Lato" w:cs="Lato"/>
+          <w:sz w:val="28"/>
+          <w:szCs w:val="28"/>
+          <w:lang w:val="it-IT"/>
+        </w:rPr>
+        <w:tab/>
+      </w:r>
+      <w:r>
+        <w:rPr>
+          <w:rFonts w:ascii="Lato" w:eastAsia="Lato" w:hAnsi="Lato" w:cs="Lato"/>
+          <w:sz w:val="28"/>
+          <w:szCs w:val="28"/>
+          <w:lang w:val="it-IT"/>
+        </w:rPr>
+        <w:t xml:space="preserve">ON </w:t>
+      </w:r>
+      <w:proofErr w:type="spellStart"/>
+      <w:r>
+        <w:rPr>
+          <w:rFonts w:ascii="Lato" w:eastAsia="Lato" w:hAnsi="Lato" w:cs="Lato"/>
+          <w:sz w:val="28"/>
+          <w:szCs w:val="28"/>
+          <w:lang w:val="it-IT"/>
+        </w:rPr>
+        <w:t>ospite_id</w:t>
+      </w:r>
+      <w:proofErr w:type="spellEnd"/>
+      <w:r>
+        <w:rPr>
+          <w:rFonts w:ascii="Lato" w:eastAsia="Lato" w:hAnsi="Lato" w:cs="Lato"/>
+          <w:sz w:val="28"/>
+          <w:szCs w:val="28"/>
+          <w:lang w:val="it-IT"/>
+        </w:rPr>
+        <w:t xml:space="preserve"> = ospiti.id</w:t>
+      </w:r>
+      <w:r>
+        <w:rPr>
+          <w:rFonts w:ascii="Lato" w:eastAsia="Lato" w:hAnsi="Lato" w:cs="Lato"/>
+          <w:sz w:val="28"/>
+          <w:szCs w:val="28"/>
+          <w:lang w:val="it-IT"/>
+        </w:rPr>
+        <w:tab/>
+      </w:r>
+    </w:p>
+    <w:p>
+      <w:pPr>
+        <w:widowControl w:val="0"/>
+        <w:spacing w:line="240" w:lineRule="auto"/>
+        <w:rPr>
+          <w:rFonts w:ascii="Lato" w:eastAsia="Lato" w:hAnsi="Lato" w:cs="Lato"/>
+          <w:sz w:val="28"/>
+          <w:szCs w:val="28"/>
+        </w:rPr>
+      </w:pPr>
+      <w:r>
+        <w:rPr>
+          <w:rFonts w:ascii="Lato" w:eastAsia="Lato" w:hAnsi="Lato" w:cs="Lato"/>
+          <w:sz w:val="28"/>
+          <w:szCs w:val="28"/>
+          <w:lang w:val="it-IT"/>
+        </w:rPr>
+        <w:tab/>
+      </w:r>
+      <w:r>
+        <w:rPr>
+          <w:rFonts w:ascii="Lato" w:eastAsia="Lato" w:hAnsi="Lato" w:cs="Lato"/>
+          <w:sz w:val="28"/>
+          <w:szCs w:val="28"/>
+        </w:rPr>
+        <w:t>ORDER BY prenotazioni_has_ospiti.id;</w:t>
+      </w:r>
+    </w:p>
+    <w:p>
+      <w:pPr>
+        <w:widowControl w:val="0"/>
+        <w:spacing w:line="240" w:lineRule="auto"/>
+        <w:rPr>
+          <w:rFonts w:ascii="Lato" w:eastAsia="Lato" w:hAnsi="Lato" w:cs="Lato"/>
+          <w:sz w:val="28"/>
+          <w:szCs w:val="28"/>
+        </w:rPr>
+      </w:pPr>
+    </w:p>
+    <w:p>
+      <w:pPr>
+        <w:widowControl w:val="0"/>
+        <w:spacing w:line="240" w:lineRule="auto"/>
+        <w:rPr>
+          <w:rFonts w:ascii="Lato" w:eastAsia="Lato" w:hAnsi="Lato" w:cs="Lato"/>
+          <w:sz w:val="28"/>
+          <w:szCs w:val="28"/>
+          <w:lang w:val="it-IT"/>
+        </w:rPr>
+      </w:pPr>
       <w:r>
         <w:rPr>
           <w:rFonts w:eastAsia="Lato" w:cs="Arial"/>
           <w:sz w:val="28"/>
           <w:szCs w:val="28"/>
-          <w:lang w:val="it-IT"/>
         </w:rPr>
         <w:t xml:space="preserve">      </w:t>
       </w:r>
@@ -2804,12 +3465,446 @@
           <w:lang w:val="it-IT"/>
         </w:rPr>
       </w:pPr>
+    </w:p>
+    <w:p>
+      <w:pPr>
+        <w:widowControl w:val="0"/>
+        <w:spacing w:line="240" w:lineRule="auto"/>
+        <w:rPr>
+          <w:rFonts w:ascii="Lato" w:eastAsia="Lato" w:hAnsi="Lato" w:cs="Lato"/>
+          <w:sz w:val="28"/>
+          <w:szCs w:val="28"/>
+          <w:lang w:val="it-IT"/>
+        </w:rPr>
+      </w:pPr>
+      <w:r>
+        <w:rPr>
+          <w:rFonts w:ascii="Lato" w:eastAsia="Lato" w:hAnsi="Lato" w:cs="Lato"/>
+          <w:sz w:val="28"/>
+          <w:szCs w:val="28"/>
+          <w:lang w:val="it-IT"/>
+        </w:rPr>
+        <w:tab/>
+      </w:r>
+      <w:r>
+        <w:rPr>
+          <w:rFonts w:ascii="Lato" w:eastAsia="Lato" w:hAnsi="Lato" w:cs="Lato"/>
+          <w:sz w:val="28"/>
+          <w:szCs w:val="28"/>
+          <w:lang w:val="it-IT"/>
+        </w:rPr>
+        <w:t xml:space="preserve">SELECT </w:t>
+      </w:r>
+      <w:proofErr w:type="spellStart"/>
+      <w:proofErr w:type="gramStart"/>
+      <w:r>
+        <w:rPr>
+          <w:rFonts w:ascii="Lato" w:eastAsia="Lato" w:hAnsi="Lato" w:cs="Lato"/>
+          <w:sz w:val="28"/>
+          <w:szCs w:val="28"/>
+          <w:lang w:val="it-IT"/>
+        </w:rPr>
+        <w:t>pagamenti.pagante</w:t>
+      </w:r>
+      <w:proofErr w:type="gramEnd"/>
+      <w:r>
+        <w:rPr>
+          <w:rFonts w:ascii="Lato" w:eastAsia="Lato" w:hAnsi="Lato" w:cs="Lato"/>
+          <w:sz w:val="28"/>
+          <w:szCs w:val="28"/>
+          <w:lang w:val="it-IT"/>
+        </w:rPr>
+        <w:t>_id</w:t>
+      </w:r>
+      <w:proofErr w:type="spellEnd"/>
+      <w:r>
+        <w:rPr>
+          <w:rFonts w:ascii="Lato" w:eastAsia="Lato" w:hAnsi="Lato" w:cs="Lato"/>
+          <w:sz w:val="28"/>
+          <w:szCs w:val="28"/>
+          <w:lang w:val="it-IT"/>
+        </w:rPr>
+        <w:t>, `name`, `</w:t>
+      </w:r>
+      <w:proofErr w:type="spellStart"/>
+      <w:r>
+        <w:rPr>
+          <w:rFonts w:ascii="Lato" w:eastAsia="Lato" w:hAnsi="Lato" w:cs="Lato"/>
+          <w:sz w:val="28"/>
+          <w:szCs w:val="28"/>
+          <w:lang w:val="it-IT"/>
+        </w:rPr>
+        <w:t>lastname</w:t>
+      </w:r>
+      <w:proofErr w:type="spellEnd"/>
+      <w:r>
+        <w:rPr>
+          <w:rFonts w:ascii="Lato" w:eastAsia="Lato" w:hAnsi="Lato" w:cs="Lato"/>
+          <w:sz w:val="28"/>
+          <w:szCs w:val="28"/>
+          <w:lang w:val="it-IT"/>
+        </w:rPr>
+        <w:t>`, `</w:t>
+      </w:r>
+      <w:proofErr w:type="spellStart"/>
+      <w:r>
+        <w:rPr>
+          <w:rFonts w:ascii="Lato" w:eastAsia="Lato" w:hAnsi="Lato" w:cs="Lato"/>
+          <w:sz w:val="28"/>
+          <w:szCs w:val="28"/>
+          <w:lang w:val="it-IT"/>
+        </w:rPr>
+        <w:t>price</w:t>
+      </w:r>
+      <w:proofErr w:type="spellEnd"/>
+      <w:r>
+        <w:rPr>
+          <w:rFonts w:ascii="Lato" w:eastAsia="Lato" w:hAnsi="Lato" w:cs="Lato"/>
+          <w:sz w:val="28"/>
+          <w:szCs w:val="28"/>
+          <w:lang w:val="it-IT"/>
+        </w:rPr>
+        <w:t>`, prenota</w:t>
+      </w:r>
+      <w:r>
+        <w:rPr>
+          <w:rFonts w:ascii="Lato" w:eastAsia="Lato" w:hAnsi="Lato" w:cs="Lato"/>
+          <w:sz w:val="28"/>
+          <w:szCs w:val="28"/>
+          <w:lang w:val="it-IT"/>
+        </w:rPr>
+        <w:tab/>
+      </w:r>
+      <w:proofErr w:type="spellStart"/>
+      <w:r>
+        <w:rPr>
+          <w:rFonts w:ascii="Lato" w:eastAsia="Lato" w:hAnsi="Lato" w:cs="Lato"/>
+          <w:sz w:val="28"/>
+          <w:szCs w:val="28"/>
+          <w:lang w:val="it-IT"/>
+        </w:rPr>
+        <w:t>zioni.created_at</w:t>
+      </w:r>
+      <w:proofErr w:type="spellEnd"/>
+      <w:r>
+        <w:rPr>
+          <w:rFonts w:ascii="Lato" w:eastAsia="Lato" w:hAnsi="Lato" w:cs="Lato"/>
+          <w:sz w:val="28"/>
+          <w:szCs w:val="28"/>
+          <w:lang w:val="it-IT"/>
+        </w:rPr>
+        <w:t xml:space="preserve"> AS 'prenotazioni di maggio 2018' </w:t>
+      </w:r>
+    </w:p>
+    <w:p>
+      <w:pPr>
+        <w:widowControl w:val="0"/>
+        <w:spacing w:line="240" w:lineRule="auto"/>
+        <w:rPr>
+          <w:rFonts w:ascii="Lato" w:eastAsia="Lato" w:hAnsi="Lato" w:cs="Lato"/>
+          <w:sz w:val="28"/>
+          <w:szCs w:val="28"/>
+          <w:lang w:val="it-IT"/>
+        </w:rPr>
+      </w:pPr>
+      <w:r>
+        <w:rPr>
+          <w:rFonts w:ascii="Lato" w:eastAsia="Lato" w:hAnsi="Lato" w:cs="Lato"/>
+          <w:sz w:val="28"/>
+          <w:szCs w:val="28"/>
+          <w:lang w:val="it-IT"/>
+        </w:rPr>
+        <w:tab/>
+      </w:r>
+      <w:r>
+        <w:rPr>
+          <w:rFonts w:ascii="Lato" w:eastAsia="Lato" w:hAnsi="Lato" w:cs="Lato"/>
+          <w:sz w:val="28"/>
+          <w:szCs w:val="28"/>
+          <w:lang w:val="it-IT"/>
+        </w:rPr>
+        <w:t>FROM `prenotazioni`</w:t>
+      </w:r>
+    </w:p>
+    <w:p>
+      <w:pPr>
+        <w:widowControl w:val="0"/>
+        <w:spacing w:line="240" w:lineRule="auto"/>
+        <w:rPr>
+          <w:rFonts w:ascii="Lato" w:eastAsia="Lato" w:hAnsi="Lato" w:cs="Lato"/>
+          <w:sz w:val="28"/>
+          <w:szCs w:val="28"/>
+          <w:lang w:val="it-IT"/>
+        </w:rPr>
+      </w:pPr>
+      <w:r>
+        <w:rPr>
+          <w:rFonts w:ascii="Lato" w:eastAsia="Lato" w:hAnsi="Lato" w:cs="Lato"/>
+          <w:sz w:val="28"/>
+          <w:szCs w:val="28"/>
+          <w:lang w:val="it-IT"/>
+        </w:rPr>
+        <w:tab/>
+      </w:r>
+      <w:r>
+        <w:rPr>
+          <w:rFonts w:ascii="Lato" w:eastAsia="Lato" w:hAnsi="Lato" w:cs="Lato"/>
+          <w:sz w:val="28"/>
+          <w:szCs w:val="28"/>
+          <w:lang w:val="it-IT"/>
+        </w:rPr>
+        <w:t>INNER JOIN `pagamenti`</w:t>
+      </w:r>
+    </w:p>
+    <w:p>
+      <w:pPr>
+        <w:widowControl w:val="0"/>
+        <w:spacing w:line="240" w:lineRule="auto"/>
+        <w:rPr>
+          <w:rFonts w:ascii="Lato" w:eastAsia="Lato" w:hAnsi="Lato" w:cs="Lato"/>
+          <w:sz w:val="28"/>
+          <w:szCs w:val="28"/>
+          <w:lang w:val="it-IT"/>
+        </w:rPr>
+      </w:pPr>
+      <w:r>
+        <w:rPr>
+          <w:rFonts w:ascii="Lato" w:eastAsia="Lato" w:hAnsi="Lato" w:cs="Lato"/>
+          <w:sz w:val="28"/>
+          <w:szCs w:val="28"/>
+          <w:lang w:val="it-IT"/>
+        </w:rPr>
+        <w:tab/>
+      </w:r>
+      <w:r>
+        <w:rPr>
+          <w:rFonts w:ascii="Lato" w:eastAsia="Lato" w:hAnsi="Lato" w:cs="Lato"/>
+          <w:sz w:val="28"/>
+          <w:szCs w:val="28"/>
+          <w:lang w:val="it-IT"/>
+        </w:rPr>
+        <w:t xml:space="preserve">ON prenotazioni.id = </w:t>
+      </w:r>
+      <w:proofErr w:type="spellStart"/>
+      <w:proofErr w:type="gramStart"/>
+      <w:r>
+        <w:rPr>
+          <w:rFonts w:ascii="Lato" w:eastAsia="Lato" w:hAnsi="Lato" w:cs="Lato"/>
+          <w:sz w:val="28"/>
+          <w:szCs w:val="28"/>
+          <w:lang w:val="it-IT"/>
+        </w:rPr>
+        <w:t>pagamenti.prenotazione</w:t>
+      </w:r>
+      <w:proofErr w:type="gramEnd"/>
+      <w:r>
+        <w:rPr>
+          <w:rFonts w:ascii="Lato" w:eastAsia="Lato" w:hAnsi="Lato" w:cs="Lato"/>
+          <w:sz w:val="28"/>
+          <w:szCs w:val="28"/>
+          <w:lang w:val="it-IT"/>
+        </w:rPr>
+        <w:t>_id</w:t>
+      </w:r>
+      <w:proofErr w:type="spellEnd"/>
+    </w:p>
+    <w:p>
+      <w:pPr>
+        <w:widowControl w:val="0"/>
+        <w:spacing w:line="240" w:lineRule="auto"/>
+        <w:rPr>
+          <w:rFonts w:ascii="Lato" w:eastAsia="Lato" w:hAnsi="Lato" w:cs="Lato"/>
+          <w:sz w:val="28"/>
+          <w:szCs w:val="28"/>
+          <w:lang w:val="it-IT"/>
+        </w:rPr>
+      </w:pPr>
+      <w:r>
+        <w:rPr>
+          <w:rFonts w:ascii="Lato" w:eastAsia="Lato" w:hAnsi="Lato" w:cs="Lato"/>
+          <w:sz w:val="28"/>
+          <w:szCs w:val="28"/>
+          <w:lang w:val="it-IT"/>
+        </w:rPr>
+        <w:tab/>
+      </w:r>
+      <w:r>
+        <w:rPr>
+          <w:rFonts w:ascii="Lato" w:eastAsia="Lato" w:hAnsi="Lato" w:cs="Lato"/>
+          <w:sz w:val="28"/>
+          <w:szCs w:val="28"/>
+          <w:lang w:val="it-IT"/>
+        </w:rPr>
+        <w:t>INNER JOIN `paganti`</w:t>
+      </w:r>
+    </w:p>
+    <w:p>
+      <w:pPr>
+        <w:widowControl w:val="0"/>
+        <w:spacing w:line="240" w:lineRule="auto"/>
+        <w:rPr>
+          <w:rFonts w:ascii="Lato" w:eastAsia="Lato" w:hAnsi="Lato" w:cs="Lato"/>
+          <w:sz w:val="28"/>
+          <w:szCs w:val="28"/>
+          <w:lang w:val="it-IT"/>
+        </w:rPr>
+      </w:pPr>
+      <w:r>
+        <w:rPr>
+          <w:rFonts w:ascii="Lato" w:eastAsia="Lato" w:hAnsi="Lato" w:cs="Lato"/>
+          <w:sz w:val="28"/>
+          <w:szCs w:val="28"/>
+          <w:lang w:val="it-IT"/>
+        </w:rPr>
+        <w:tab/>
+      </w:r>
+      <w:r>
+        <w:rPr>
+          <w:rFonts w:ascii="Lato" w:eastAsia="Lato" w:hAnsi="Lato" w:cs="Lato"/>
+          <w:sz w:val="28"/>
+          <w:szCs w:val="28"/>
+          <w:lang w:val="it-IT"/>
+        </w:rPr>
+        <w:t xml:space="preserve">ON paganti.id = </w:t>
+      </w:r>
+      <w:proofErr w:type="spellStart"/>
+      <w:proofErr w:type="gramStart"/>
+      <w:r>
+        <w:rPr>
+          <w:rFonts w:ascii="Lato" w:eastAsia="Lato" w:hAnsi="Lato" w:cs="Lato"/>
+          <w:sz w:val="28"/>
+          <w:szCs w:val="28"/>
+          <w:lang w:val="it-IT"/>
+        </w:rPr>
+        <w:t>pagamenti.pagante</w:t>
+      </w:r>
+      <w:proofErr w:type="gramEnd"/>
+      <w:r>
+        <w:rPr>
+          <w:rFonts w:ascii="Lato" w:eastAsia="Lato" w:hAnsi="Lato" w:cs="Lato"/>
+          <w:sz w:val="28"/>
+          <w:szCs w:val="28"/>
+          <w:lang w:val="it-IT"/>
+        </w:rPr>
+        <w:t>_id</w:t>
+      </w:r>
+      <w:proofErr w:type="spellEnd"/>
+    </w:p>
+    <w:p>
+      <w:pPr>
+        <w:widowControl w:val="0"/>
+        <w:spacing w:line="240" w:lineRule="auto"/>
+        <w:rPr>
+          <w:rFonts w:ascii="Lato" w:eastAsia="Lato" w:hAnsi="Lato" w:cs="Lato"/>
+          <w:sz w:val="28"/>
+          <w:szCs w:val="28"/>
+        </w:rPr>
+      </w:pPr>
+      <w:r>
+        <w:rPr>
+          <w:rFonts w:ascii="Lato" w:eastAsia="Lato" w:hAnsi="Lato" w:cs="Lato"/>
+          <w:sz w:val="28"/>
+          <w:szCs w:val="28"/>
+        </w:rPr>
+        <w:tab/>
+      </w:r>
+      <w:r>
+        <w:rPr>
+          <w:rFonts w:ascii="Lato" w:eastAsia="Lato" w:hAnsi="Lato" w:cs="Lato"/>
+          <w:sz w:val="28"/>
+          <w:szCs w:val="28"/>
+        </w:rPr>
+        <w:t xml:space="preserve">WHERE </w:t>
+      </w:r>
+      <w:proofErr w:type="gramStart"/>
+      <w:r>
+        <w:rPr>
+          <w:rFonts w:ascii="Lato" w:eastAsia="Lato" w:hAnsi="Lato" w:cs="Lato"/>
+          <w:sz w:val="28"/>
+          <w:szCs w:val="28"/>
+        </w:rPr>
+        <w:t>MONTH(</w:t>
+      </w:r>
+      <w:proofErr w:type="spellStart"/>
+      <w:proofErr w:type="gramEnd"/>
+      <w:r>
+        <w:rPr>
+          <w:rFonts w:ascii="Lato" w:eastAsia="Lato" w:hAnsi="Lato" w:cs="Lato"/>
+          <w:sz w:val="28"/>
+          <w:szCs w:val="28"/>
+        </w:rPr>
+        <w:t>prenotazioni.created_at</w:t>
+      </w:r>
+      <w:proofErr w:type="spellEnd"/>
+      <w:r>
+        <w:rPr>
+          <w:rFonts w:ascii="Lato" w:eastAsia="Lato" w:hAnsi="Lato" w:cs="Lato"/>
+          <w:sz w:val="28"/>
+          <w:szCs w:val="28"/>
+        </w:rPr>
+        <w:t>) = '05';</w:t>
+      </w:r>
+    </w:p>
+    <w:p>
+      <w:pPr>
+        <w:widowControl w:val="0"/>
+        <w:spacing w:line="240" w:lineRule="auto"/>
+        <w:rPr>
+          <w:rFonts w:ascii="Lato" w:eastAsia="Lato" w:hAnsi="Lato" w:cs="Lato"/>
+          <w:sz w:val="28"/>
+          <w:szCs w:val="28"/>
+        </w:rPr>
+      </w:pPr>
+    </w:p>
+    <w:p>
+      <w:pPr>
+        <w:widowControl w:val="0"/>
+        <w:spacing w:line="240" w:lineRule="auto"/>
+        <w:rPr>
+          <w:rFonts w:ascii="Lato" w:eastAsia="Lato" w:hAnsi="Lato" w:cs="Lato"/>
+          <w:sz w:val="28"/>
+          <w:szCs w:val="28"/>
+        </w:rPr>
+      </w:pPr>
+    </w:p>
+    <w:p>
+      <w:pPr>
+        <w:widowControl w:val="0"/>
+        <w:spacing w:line="240" w:lineRule="auto"/>
+        <w:rPr>
+          <w:rFonts w:ascii="Lato" w:eastAsia="Lato" w:hAnsi="Lato" w:cs="Lato"/>
+          <w:sz w:val="28"/>
+          <w:szCs w:val="28"/>
+        </w:rPr>
+      </w:pPr>
+    </w:p>
+    <w:p>
+      <w:pPr>
+        <w:widowControl w:val="0"/>
+        <w:spacing w:line="240" w:lineRule="auto"/>
+        <w:rPr>
+          <w:rFonts w:ascii="Lato" w:eastAsia="Lato" w:hAnsi="Lato" w:cs="Lato"/>
+          <w:sz w:val="28"/>
+          <w:szCs w:val="28"/>
+        </w:rPr>
+      </w:pPr>
+    </w:p>
+    <w:p>
+      <w:pPr>
+        <w:widowControl w:val="0"/>
+        <w:spacing w:line="240" w:lineRule="auto"/>
+        <w:rPr>
+          <w:rFonts w:ascii="Lato" w:eastAsia="Lato" w:hAnsi="Lato" w:cs="Lato"/>
+          <w:sz w:val="28"/>
+          <w:szCs w:val="28"/>
+          <w:lang w:val="it-IT"/>
+        </w:rPr>
+      </w:pPr>
       <w:r>
         <w:rPr>
           <w:rFonts w:eastAsia="Lato" w:cs="Arial"/>
           <w:sz w:val="28"/>
           <w:szCs w:val="28"/>
-          <w:lang w:val="it-IT"/>
         </w:rPr>
         <w:t xml:space="preserve">      </w:t>
       </w:r>
@@ -2882,6 +3977,18 @@
           <w:lang w:val="it-IT"/>
         </w:rPr>
       </w:pPr>
+    </w:p>
+    <w:p>
+      <w:pPr>
+        <w:widowControl w:val="0"/>
+        <w:spacing w:line="240" w:lineRule="auto"/>
+        <w:rPr>
+          <w:rFonts w:ascii="Lato" w:eastAsia="Lato" w:hAnsi="Lato" w:cs="Lato"/>
+          <w:sz w:val="28"/>
+          <w:szCs w:val="28"/>
+          <w:lang w:val="it-IT"/>
+        </w:rPr>
+      </w:pPr>
       <w:r>
         <w:rPr>
           <w:rFonts w:eastAsia="Lato" w:cs="Arial"/>
@@ -2918,6 +4025,18 @@
         </w:rPr>
         <w:t>Prendi i dati di fatturazione per la prenotazione con id=7</w:t>
       </w:r>
+    </w:p>
+    <w:p>
+      <w:pPr>
+        <w:widowControl w:val="0"/>
+        <w:spacing w:line="240" w:lineRule="auto"/>
+        <w:rPr>
+          <w:rFonts w:ascii="Lato" w:eastAsia="Lato" w:hAnsi="Lato" w:cs="Lato"/>
+          <w:sz w:val="28"/>
+          <w:szCs w:val="28"/>
+          <w:lang w:val="it-IT"/>
+        </w:rPr>
+      </w:pPr>
     </w:p>
     <w:p>
       <w:pPr>

</xml_diff>

<commit_message>
svolto esercizio 4 INNER JOIN
</commit_message>
<xml_diff>
--- a/Query DB Hotel esercizio.docx
+++ b/Query DB Hotel esercizio.docx
@@ -2782,6 +2782,7 @@
           <w:rFonts w:ascii="Lato" w:eastAsia="Lato" w:hAnsi="Lato" w:cs="Lato"/>
           <w:sz w:val="28"/>
           <w:szCs w:val="28"/>
+          <w:lang w:val="it-IT"/>
         </w:rPr>
         <w:tab/>
       </w:r>
@@ -3029,7 +3030,6 @@
           <w:rFonts w:eastAsia="Lato" w:cs="Arial"/>
           <w:sz w:val="28"/>
           <w:szCs w:val="28"/>
-          <w:lang w:val="it-IT"/>
         </w:rPr>
         <w:t xml:space="preserve">      </w:t>
       </w:r>
@@ -3805,6 +3805,7 @@
           <w:rFonts w:ascii="Lato" w:eastAsia="Lato" w:hAnsi="Lato" w:cs="Lato"/>
           <w:sz w:val="28"/>
           <w:szCs w:val="28"/>
+          <w:lang w:val="it-IT"/>
         </w:rPr>
         <w:tab/>
       </w:r>
@@ -3977,6 +3978,336 @@
           <w:lang w:val="it-IT"/>
         </w:rPr>
       </w:pPr>
+    </w:p>
+    <w:p>
+      <w:pPr>
+        <w:widowControl w:val="0"/>
+        <w:spacing w:line="240" w:lineRule="auto"/>
+        <w:rPr>
+          <w:rFonts w:ascii="Lato" w:eastAsia="Lato" w:hAnsi="Lato" w:cs="Lato"/>
+          <w:sz w:val="28"/>
+          <w:szCs w:val="28"/>
+          <w:lang w:val="it-IT"/>
+        </w:rPr>
+      </w:pPr>
+      <w:r>
+        <w:rPr>
+          <w:rFonts w:ascii="Lato" w:eastAsia="Lato" w:hAnsi="Lato" w:cs="Lato"/>
+          <w:sz w:val="28"/>
+          <w:szCs w:val="28"/>
+          <w:lang w:val="it-IT"/>
+        </w:rPr>
+        <w:tab/>
+      </w:r>
+      <w:r>
+        <w:rPr>
+          <w:rFonts w:ascii="Lato" w:eastAsia="Lato" w:hAnsi="Lato" w:cs="Lato"/>
+          <w:sz w:val="28"/>
+          <w:szCs w:val="28"/>
+          <w:lang w:val="it-IT"/>
+        </w:rPr>
+        <w:t>SELECT SUM(`</w:t>
+      </w:r>
+      <w:proofErr w:type="spellStart"/>
+      <w:r>
+        <w:rPr>
+          <w:rFonts w:ascii="Lato" w:eastAsia="Lato" w:hAnsi="Lato" w:cs="Lato"/>
+          <w:sz w:val="28"/>
+          <w:szCs w:val="28"/>
+          <w:lang w:val="it-IT"/>
+        </w:rPr>
+        <w:t>price</w:t>
+      </w:r>
+      <w:proofErr w:type="spellEnd"/>
+      <w:r>
+        <w:rPr>
+          <w:rFonts w:ascii="Lato" w:eastAsia="Lato" w:hAnsi="Lato" w:cs="Lato"/>
+          <w:sz w:val="28"/>
+          <w:szCs w:val="28"/>
+          <w:lang w:val="it-IT"/>
+        </w:rPr>
+        <w:t xml:space="preserve">`) AS 'SOMMA INCASSI STANZE AL PRIMO </w:t>
+      </w:r>
+      <w:r>
+        <w:rPr>
+          <w:rFonts w:ascii="Lato" w:eastAsia="Lato" w:hAnsi="Lato" w:cs="Lato"/>
+          <w:sz w:val="28"/>
+          <w:szCs w:val="28"/>
+          <w:lang w:val="it-IT"/>
+        </w:rPr>
+        <w:tab/>
+      </w:r>
+      <w:r>
+        <w:rPr>
+          <w:rFonts w:ascii="Lato" w:eastAsia="Lato" w:hAnsi="Lato" w:cs="Lato"/>
+          <w:sz w:val="28"/>
+          <w:szCs w:val="28"/>
+          <w:lang w:val="it-IT"/>
+        </w:rPr>
+        <w:t>PIANO'</w:t>
+      </w:r>
+    </w:p>
+    <w:p>
+      <w:pPr>
+        <w:widowControl w:val="0"/>
+        <w:spacing w:line="240" w:lineRule="auto"/>
+        <w:rPr>
+          <w:rFonts w:ascii="Lato" w:eastAsia="Lato" w:hAnsi="Lato" w:cs="Lato"/>
+          <w:sz w:val="28"/>
+          <w:szCs w:val="28"/>
+          <w:lang w:val="it-IT"/>
+        </w:rPr>
+      </w:pPr>
+      <w:r>
+        <w:rPr>
+          <w:rFonts w:ascii="Lato" w:eastAsia="Lato" w:hAnsi="Lato" w:cs="Lato"/>
+          <w:sz w:val="28"/>
+          <w:szCs w:val="28"/>
+          <w:lang w:val="it-IT"/>
+        </w:rPr>
+        <w:tab/>
+      </w:r>
+      <w:r>
+        <w:rPr>
+          <w:rFonts w:ascii="Lato" w:eastAsia="Lato" w:hAnsi="Lato" w:cs="Lato"/>
+          <w:sz w:val="28"/>
+          <w:szCs w:val="28"/>
+          <w:lang w:val="it-IT"/>
+        </w:rPr>
+        <w:t>FROM `stanze`</w:t>
+      </w:r>
+    </w:p>
+    <w:p>
+      <w:pPr>
+        <w:widowControl w:val="0"/>
+        <w:spacing w:line="240" w:lineRule="auto"/>
+        <w:rPr>
+          <w:rFonts w:ascii="Lato" w:eastAsia="Lato" w:hAnsi="Lato" w:cs="Lato"/>
+          <w:sz w:val="28"/>
+          <w:szCs w:val="28"/>
+          <w:lang w:val="it-IT"/>
+        </w:rPr>
+      </w:pPr>
+      <w:r>
+        <w:rPr>
+          <w:rFonts w:ascii="Lato" w:eastAsia="Lato" w:hAnsi="Lato" w:cs="Lato"/>
+          <w:sz w:val="28"/>
+          <w:szCs w:val="28"/>
+          <w:lang w:val="it-IT"/>
+        </w:rPr>
+        <w:tab/>
+      </w:r>
+      <w:r>
+        <w:rPr>
+          <w:rFonts w:ascii="Lato" w:eastAsia="Lato" w:hAnsi="Lato" w:cs="Lato"/>
+          <w:sz w:val="28"/>
+          <w:szCs w:val="28"/>
+          <w:lang w:val="it-IT"/>
+        </w:rPr>
+        <w:t>INNER JOIN `prenotazioni`</w:t>
+      </w:r>
+    </w:p>
+    <w:p>
+      <w:pPr>
+        <w:widowControl w:val="0"/>
+        <w:spacing w:line="240" w:lineRule="auto"/>
+        <w:rPr>
+          <w:rFonts w:ascii="Lato" w:eastAsia="Lato" w:hAnsi="Lato" w:cs="Lato"/>
+          <w:sz w:val="28"/>
+          <w:szCs w:val="28"/>
+          <w:lang w:val="it-IT"/>
+        </w:rPr>
+      </w:pPr>
+      <w:r>
+        <w:rPr>
+          <w:rFonts w:ascii="Lato" w:eastAsia="Lato" w:hAnsi="Lato" w:cs="Lato"/>
+          <w:sz w:val="28"/>
+          <w:szCs w:val="28"/>
+          <w:lang w:val="it-IT"/>
+        </w:rPr>
+        <w:tab/>
+      </w:r>
+      <w:r>
+        <w:rPr>
+          <w:rFonts w:ascii="Lato" w:eastAsia="Lato" w:hAnsi="Lato" w:cs="Lato"/>
+          <w:sz w:val="28"/>
+          <w:szCs w:val="28"/>
+          <w:lang w:val="it-IT"/>
+        </w:rPr>
+        <w:t xml:space="preserve">ON stanze.id = </w:t>
+      </w:r>
+      <w:proofErr w:type="spellStart"/>
+      <w:proofErr w:type="gramStart"/>
+      <w:r>
+        <w:rPr>
+          <w:rFonts w:ascii="Lato" w:eastAsia="Lato" w:hAnsi="Lato" w:cs="Lato"/>
+          <w:sz w:val="28"/>
+          <w:szCs w:val="28"/>
+          <w:lang w:val="it-IT"/>
+        </w:rPr>
+        <w:t>prenotazioni.stanza</w:t>
+      </w:r>
+      <w:proofErr w:type="gramEnd"/>
+      <w:r>
+        <w:rPr>
+          <w:rFonts w:ascii="Lato" w:eastAsia="Lato" w:hAnsi="Lato" w:cs="Lato"/>
+          <w:sz w:val="28"/>
+          <w:szCs w:val="28"/>
+          <w:lang w:val="it-IT"/>
+        </w:rPr>
+        <w:t>_id</w:t>
+      </w:r>
+      <w:proofErr w:type="spellEnd"/>
+    </w:p>
+    <w:p>
+      <w:pPr>
+        <w:widowControl w:val="0"/>
+        <w:spacing w:line="240" w:lineRule="auto"/>
+        <w:rPr>
+          <w:rFonts w:ascii="Lato" w:eastAsia="Lato" w:hAnsi="Lato" w:cs="Lato"/>
+          <w:sz w:val="28"/>
+          <w:szCs w:val="28"/>
+          <w:lang w:val="it-IT"/>
+        </w:rPr>
+      </w:pPr>
+      <w:r>
+        <w:rPr>
+          <w:rFonts w:ascii="Lato" w:eastAsia="Lato" w:hAnsi="Lato" w:cs="Lato"/>
+          <w:sz w:val="28"/>
+          <w:szCs w:val="28"/>
+          <w:lang w:val="it-IT"/>
+        </w:rPr>
+        <w:tab/>
+      </w:r>
+      <w:r>
+        <w:rPr>
+          <w:rFonts w:ascii="Lato" w:eastAsia="Lato" w:hAnsi="Lato" w:cs="Lato"/>
+          <w:sz w:val="28"/>
+          <w:szCs w:val="28"/>
+          <w:lang w:val="it-IT"/>
+        </w:rPr>
+        <w:t>INNER JOIN `pagamenti`</w:t>
+      </w:r>
+    </w:p>
+    <w:p>
+      <w:pPr>
+        <w:widowControl w:val="0"/>
+        <w:spacing w:line="240" w:lineRule="auto"/>
+        <w:rPr>
+          <w:rFonts w:ascii="Lato" w:eastAsia="Lato" w:hAnsi="Lato" w:cs="Lato"/>
+          <w:sz w:val="28"/>
+          <w:szCs w:val="28"/>
+          <w:lang w:val="it-IT"/>
+        </w:rPr>
+      </w:pPr>
+      <w:r>
+        <w:rPr>
+          <w:rFonts w:ascii="Lato" w:eastAsia="Lato" w:hAnsi="Lato" w:cs="Lato"/>
+          <w:sz w:val="28"/>
+          <w:szCs w:val="28"/>
+          <w:lang w:val="it-IT"/>
+        </w:rPr>
+        <w:tab/>
+      </w:r>
+      <w:r>
+        <w:rPr>
+          <w:rFonts w:ascii="Lato" w:eastAsia="Lato" w:hAnsi="Lato" w:cs="Lato"/>
+          <w:sz w:val="28"/>
+          <w:szCs w:val="28"/>
+          <w:lang w:val="it-IT"/>
+        </w:rPr>
+        <w:t xml:space="preserve">ON prenotazioni.id = </w:t>
+      </w:r>
+      <w:proofErr w:type="spellStart"/>
+      <w:proofErr w:type="gramStart"/>
+      <w:r>
+        <w:rPr>
+          <w:rFonts w:ascii="Lato" w:eastAsia="Lato" w:hAnsi="Lato" w:cs="Lato"/>
+          <w:sz w:val="28"/>
+          <w:szCs w:val="28"/>
+          <w:lang w:val="it-IT"/>
+        </w:rPr>
+        <w:t>pagamenti.prenotazione</w:t>
+      </w:r>
+      <w:proofErr w:type="gramEnd"/>
+      <w:r>
+        <w:rPr>
+          <w:rFonts w:ascii="Lato" w:eastAsia="Lato" w:hAnsi="Lato" w:cs="Lato"/>
+          <w:sz w:val="28"/>
+          <w:szCs w:val="28"/>
+          <w:lang w:val="it-IT"/>
+        </w:rPr>
+        <w:t>_id</w:t>
+      </w:r>
+      <w:proofErr w:type="spellEnd"/>
+    </w:p>
+    <w:p>
+      <w:pPr>
+        <w:widowControl w:val="0"/>
+        <w:spacing w:line="240" w:lineRule="auto"/>
+        <w:rPr>
+          <w:rFonts w:ascii="Lato" w:eastAsia="Lato" w:hAnsi="Lato" w:cs="Lato"/>
+          <w:sz w:val="28"/>
+          <w:szCs w:val="28"/>
+        </w:rPr>
+      </w:pPr>
+      <w:r>
+        <w:rPr>
+          <w:rFonts w:ascii="Lato" w:eastAsia="Lato" w:hAnsi="Lato" w:cs="Lato"/>
+          <w:sz w:val="28"/>
+          <w:szCs w:val="28"/>
+          <w:lang w:val="it-IT"/>
+        </w:rPr>
+        <w:tab/>
+      </w:r>
+      <w:r>
+        <w:rPr>
+          <w:rFonts w:ascii="Lato" w:eastAsia="Lato" w:hAnsi="Lato" w:cs="Lato"/>
+          <w:sz w:val="28"/>
+          <w:szCs w:val="28"/>
+          <w:lang w:val="it-IT"/>
+        </w:rPr>
+        <w:t>WHERE `</w:t>
+      </w:r>
+      <w:proofErr w:type="spellStart"/>
+      <w:r>
+        <w:rPr>
+          <w:rFonts w:ascii="Lato" w:eastAsia="Lato" w:hAnsi="Lato" w:cs="Lato"/>
+          <w:sz w:val="28"/>
+          <w:szCs w:val="28"/>
+          <w:lang w:val="it-IT"/>
+        </w:rPr>
+        <w:t>floor</w:t>
+      </w:r>
+      <w:proofErr w:type="spellEnd"/>
+      <w:r>
+        <w:rPr>
+          <w:rFonts w:ascii="Lato" w:eastAsia="Lato" w:hAnsi="Lato" w:cs="Lato"/>
+          <w:sz w:val="28"/>
+          <w:szCs w:val="28"/>
+          <w:lang w:val="it-IT"/>
+        </w:rPr>
+        <w:t>` = 1;</w:t>
+      </w:r>
+    </w:p>
+    <w:p>
+      <w:pPr>
+        <w:widowControl w:val="0"/>
+        <w:spacing w:line="240" w:lineRule="auto"/>
+        <w:rPr>
+          <w:rFonts w:ascii="Lato" w:eastAsia="Lato" w:hAnsi="Lato" w:cs="Lato"/>
+          <w:sz w:val="28"/>
+          <w:szCs w:val="28"/>
+        </w:rPr>
+      </w:pPr>
+      <w:r>
+        <w:rPr>
+          <w:rFonts w:ascii="Lato" w:eastAsia="Lato" w:hAnsi="Lato" w:cs="Lato"/>
+          <w:sz w:val="28"/>
+          <w:szCs w:val="28"/>
+        </w:rPr>
+        <w:tab/>
+      </w:r>
     </w:p>
     <w:p>
       <w:pPr>

</xml_diff>

<commit_message>
upload tutti gli esercizi
</commit_message>
<xml_diff>
--- a/Query DB Hotel esercizio.docx
+++ b/Query DB Hotel esercizio.docx
@@ -1439,25 +1439,7 @@
           <w:sz w:val="28"/>
           <w:szCs w:val="28"/>
         </w:rPr>
-        <w:t>SELECT `status</w:t>
-      </w:r>
-      <w:proofErr w:type="gramStart"/>
-      <w:r>
-        <w:rPr>
-          <w:rFonts w:ascii="Lato" w:eastAsia="Lato" w:hAnsi="Lato" w:cs="Lato"/>
-          <w:sz w:val="28"/>
-          <w:szCs w:val="28"/>
-        </w:rPr>
-        <w:t>` ,SUM</w:t>
-      </w:r>
-      <w:proofErr w:type="gramEnd"/>
-      <w:r>
-        <w:rPr>
-          <w:rFonts w:ascii="Lato" w:eastAsia="Lato" w:hAnsi="Lato" w:cs="Lato"/>
-          <w:sz w:val="28"/>
-          <w:szCs w:val="28"/>
-        </w:rPr>
-        <w:t xml:space="preserve">(`price`) </w:t>
+        <w:t xml:space="preserve">SELECT `status` ,SUM(`price`) </w:t>
       </w:r>
     </w:p>
     <w:p>
@@ -1653,25 +1635,7 @@
           <w:sz w:val="28"/>
           <w:szCs w:val="28"/>
         </w:rPr>
-        <w:t xml:space="preserve"> stanza</w:t>
-      </w:r>
-      <w:proofErr w:type="gramStart"/>
-      <w:r>
-        <w:rPr>
-          <w:rFonts w:ascii="Lato" w:eastAsia="Lato" w:hAnsi="Lato" w:cs="Lato"/>
-          <w:sz w:val="28"/>
-          <w:szCs w:val="28"/>
-        </w:rPr>
-        <w:t>',  COUNT</w:t>
-      </w:r>
-      <w:proofErr w:type="gramEnd"/>
-      <w:r>
-        <w:rPr>
-          <w:rFonts w:ascii="Lato" w:eastAsia="Lato" w:hAnsi="Lato" w:cs="Lato"/>
-          <w:sz w:val="28"/>
-          <w:szCs w:val="28"/>
-        </w:rPr>
-        <w:t xml:space="preserve">(`id`) </w:t>
+        <w:t xml:space="preserve"> stanza',  COUNT(`id`) </w:t>
       </w:r>
     </w:p>
     <w:p>
@@ -2111,25 +2075,7 @@
           <w:sz w:val="28"/>
           <w:szCs w:val="28"/>
         </w:rPr>
-        <w:t xml:space="preserve">, </w:t>
-      </w:r>
-      <w:proofErr w:type="gramStart"/>
-      <w:r>
-        <w:rPr>
-          <w:rFonts w:ascii="Lato" w:eastAsia="Lato" w:hAnsi="Lato" w:cs="Lato"/>
-          <w:sz w:val="28"/>
-          <w:szCs w:val="28"/>
-        </w:rPr>
-        <w:t>COUNT(</w:t>
-      </w:r>
-      <w:proofErr w:type="gramEnd"/>
-      <w:r>
-        <w:rPr>
-          <w:rFonts w:ascii="Lato" w:eastAsia="Lato" w:hAnsi="Lato" w:cs="Lato"/>
-          <w:sz w:val="28"/>
-          <w:szCs w:val="28"/>
-        </w:rPr>
-        <w:t>*) AS con</w:t>
+        <w:t>, COUNT(*) AS con</w:t>
       </w:r>
       <w:r>
         <w:rPr>
@@ -2891,25 +2837,7 @@
           <w:sz w:val="28"/>
           <w:szCs w:val="28"/>
         </w:rPr>
-        <w:t>prenotazioni_has_</w:t>
-      </w:r>
-      <w:proofErr w:type="gramStart"/>
-      <w:r>
-        <w:rPr>
-          <w:rFonts w:ascii="Lato" w:eastAsia="Lato" w:hAnsi="Lato" w:cs="Lato"/>
-          <w:sz w:val="28"/>
-          <w:szCs w:val="28"/>
-        </w:rPr>
-        <w:t>ospiti.ospite</w:t>
-      </w:r>
-      <w:proofErr w:type="gramEnd"/>
-      <w:r>
-        <w:rPr>
-          <w:rFonts w:ascii="Lato" w:eastAsia="Lato" w:hAnsi="Lato" w:cs="Lato"/>
-          <w:sz w:val="28"/>
-          <w:szCs w:val="28"/>
-        </w:rPr>
-        <w:t>_id</w:t>
+        <w:t>prenotazioni_has_ospiti.ospite_id</w:t>
       </w:r>
       <w:proofErr w:type="spellEnd"/>
     </w:p>
@@ -3146,28 +3074,158 @@
           <w:szCs w:val="28"/>
           <w:lang w:val="it-IT"/>
         </w:rPr>
+        <w:t>ospite_id`,`name</w:t>
+      </w:r>
+      <w:proofErr w:type="spellEnd"/>
+      <w:r>
+        <w:rPr>
+          <w:rFonts w:ascii="Lato" w:eastAsia="Lato" w:hAnsi="Lato" w:cs="Lato"/>
+          <w:sz w:val="28"/>
+          <w:szCs w:val="28"/>
+          <w:lang w:val="it-IT"/>
+        </w:rPr>
+        <w:t>`, `</w:t>
+      </w:r>
+      <w:proofErr w:type="spellStart"/>
+      <w:r>
+        <w:rPr>
+          <w:rFonts w:ascii="Lato" w:eastAsia="Lato" w:hAnsi="Lato" w:cs="Lato"/>
+          <w:sz w:val="28"/>
+          <w:szCs w:val="28"/>
+          <w:lang w:val="it-IT"/>
+        </w:rPr>
+        <w:t>lastname</w:t>
+      </w:r>
+      <w:proofErr w:type="spellEnd"/>
+      <w:r>
+        <w:rPr>
+          <w:rFonts w:ascii="Lato" w:eastAsia="Lato" w:hAnsi="Lato" w:cs="Lato"/>
+          <w:sz w:val="28"/>
+          <w:szCs w:val="28"/>
+          <w:lang w:val="it-IT"/>
+        </w:rPr>
+        <w:t xml:space="preserve">` </w:t>
+      </w:r>
+    </w:p>
+    <w:p>
+      <w:pPr>
+        <w:widowControl w:val="0"/>
+        <w:spacing w:line="240" w:lineRule="auto"/>
+        <w:rPr>
+          <w:rFonts w:ascii="Lato" w:eastAsia="Lato" w:hAnsi="Lato" w:cs="Lato"/>
+          <w:sz w:val="28"/>
+          <w:szCs w:val="28"/>
+          <w:lang w:val="it-IT"/>
+        </w:rPr>
+      </w:pPr>
+      <w:r>
+        <w:rPr>
+          <w:rFonts w:ascii="Lato" w:eastAsia="Lato" w:hAnsi="Lato" w:cs="Lato"/>
+          <w:sz w:val="28"/>
+          <w:szCs w:val="28"/>
+          <w:lang w:val="it-IT"/>
+        </w:rPr>
+        <w:tab/>
+      </w:r>
+      <w:r>
+        <w:rPr>
+          <w:rFonts w:ascii="Lato" w:eastAsia="Lato" w:hAnsi="Lato" w:cs="Lato"/>
+          <w:sz w:val="28"/>
+          <w:szCs w:val="28"/>
+          <w:lang w:val="it-IT"/>
+        </w:rPr>
+        <w:t>FROM `</w:t>
+      </w:r>
+      <w:proofErr w:type="spellStart"/>
+      <w:r>
+        <w:rPr>
+          <w:rFonts w:ascii="Lato" w:eastAsia="Lato" w:hAnsi="Lato" w:cs="Lato"/>
+          <w:sz w:val="28"/>
+          <w:szCs w:val="28"/>
+          <w:lang w:val="it-IT"/>
+        </w:rPr>
+        <w:t>prenotazioni_has_ospiti</w:t>
+      </w:r>
+      <w:proofErr w:type="spellEnd"/>
+      <w:r>
+        <w:rPr>
+          <w:rFonts w:ascii="Lato" w:eastAsia="Lato" w:hAnsi="Lato" w:cs="Lato"/>
+          <w:sz w:val="28"/>
+          <w:szCs w:val="28"/>
+          <w:lang w:val="it-IT"/>
+        </w:rPr>
+        <w:t>`</w:t>
+      </w:r>
+    </w:p>
+    <w:p>
+      <w:pPr>
+        <w:widowControl w:val="0"/>
+        <w:spacing w:line="240" w:lineRule="auto"/>
+        <w:rPr>
+          <w:rFonts w:ascii="Lato" w:eastAsia="Lato" w:hAnsi="Lato" w:cs="Lato"/>
+          <w:sz w:val="28"/>
+          <w:szCs w:val="28"/>
+          <w:lang w:val="it-IT"/>
+        </w:rPr>
+      </w:pPr>
+      <w:r>
+        <w:rPr>
+          <w:rFonts w:ascii="Lato" w:eastAsia="Lato" w:hAnsi="Lato" w:cs="Lato"/>
+          <w:sz w:val="28"/>
+          <w:szCs w:val="28"/>
+          <w:lang w:val="it-IT"/>
+        </w:rPr>
+        <w:tab/>
+      </w:r>
+      <w:r>
+        <w:rPr>
+          <w:rFonts w:ascii="Lato" w:eastAsia="Lato" w:hAnsi="Lato" w:cs="Lato"/>
+          <w:sz w:val="28"/>
+          <w:szCs w:val="28"/>
+          <w:lang w:val="it-IT"/>
+        </w:rPr>
+        <w:t>INNER JOIN `ospiti`</w:t>
+      </w:r>
+    </w:p>
+    <w:p>
+      <w:pPr>
+        <w:widowControl w:val="0"/>
+        <w:spacing w:line="240" w:lineRule="auto"/>
+        <w:rPr>
+          <w:rFonts w:ascii="Lato" w:eastAsia="Lato" w:hAnsi="Lato" w:cs="Lato"/>
+          <w:sz w:val="28"/>
+          <w:szCs w:val="28"/>
+          <w:lang w:val="it-IT"/>
+        </w:rPr>
+      </w:pPr>
+      <w:r>
+        <w:rPr>
+          <w:rFonts w:ascii="Lato" w:eastAsia="Lato" w:hAnsi="Lato" w:cs="Lato"/>
+          <w:sz w:val="28"/>
+          <w:szCs w:val="28"/>
+          <w:lang w:val="it-IT"/>
+        </w:rPr>
+        <w:tab/>
+      </w:r>
+      <w:r>
+        <w:rPr>
+          <w:rFonts w:ascii="Lato" w:eastAsia="Lato" w:hAnsi="Lato" w:cs="Lato"/>
+          <w:sz w:val="28"/>
+          <w:szCs w:val="28"/>
+          <w:lang w:val="it-IT"/>
+        </w:rPr>
+        <w:t xml:space="preserve">ON </w:t>
+      </w:r>
+      <w:proofErr w:type="spellStart"/>
+      <w:r>
+        <w:rPr>
+          <w:rFonts w:ascii="Lato" w:eastAsia="Lato" w:hAnsi="Lato" w:cs="Lato"/>
+          <w:sz w:val="28"/>
+          <w:szCs w:val="28"/>
+          <w:lang w:val="it-IT"/>
+        </w:rPr>
         <w:t>ospite_id</w:t>
       </w:r>
-      <w:proofErr w:type="gramStart"/>
-      <w:r>
-        <w:rPr>
-          <w:rFonts w:ascii="Lato" w:eastAsia="Lato" w:hAnsi="Lato" w:cs="Lato"/>
-          <w:sz w:val="28"/>
-          <w:szCs w:val="28"/>
-          <w:lang w:val="it-IT"/>
-        </w:rPr>
-        <w:t>`,`</w:t>
-      </w:r>
-      <w:proofErr w:type="gramEnd"/>
-      <w:r>
-        <w:rPr>
-          <w:rFonts w:ascii="Lato" w:eastAsia="Lato" w:hAnsi="Lato" w:cs="Lato"/>
-          <w:sz w:val="28"/>
-          <w:szCs w:val="28"/>
-          <w:lang w:val="it-IT"/>
-        </w:rPr>
-        <w:t>name</w:t>
-      </w:r>
       <w:proofErr w:type="spellEnd"/>
       <w:r>
         <w:rPr>
@@ -3176,6 +3234,213 @@
           <w:szCs w:val="28"/>
           <w:lang w:val="it-IT"/>
         </w:rPr>
+        <w:t xml:space="preserve"> = ospiti.id</w:t>
+      </w:r>
+      <w:r>
+        <w:rPr>
+          <w:rFonts w:ascii="Lato" w:eastAsia="Lato" w:hAnsi="Lato" w:cs="Lato"/>
+          <w:sz w:val="28"/>
+          <w:szCs w:val="28"/>
+          <w:lang w:val="it-IT"/>
+        </w:rPr>
+        <w:tab/>
+      </w:r>
+    </w:p>
+    <w:p>
+      <w:pPr>
+        <w:widowControl w:val="0"/>
+        <w:spacing w:line="240" w:lineRule="auto"/>
+        <w:rPr>
+          <w:rFonts w:ascii="Lato" w:eastAsia="Lato" w:hAnsi="Lato" w:cs="Lato"/>
+          <w:sz w:val="28"/>
+          <w:szCs w:val="28"/>
+        </w:rPr>
+      </w:pPr>
+      <w:r>
+        <w:rPr>
+          <w:rFonts w:ascii="Lato" w:eastAsia="Lato" w:hAnsi="Lato" w:cs="Lato"/>
+          <w:sz w:val="28"/>
+          <w:szCs w:val="28"/>
+          <w:lang w:val="it-IT"/>
+        </w:rPr>
+        <w:tab/>
+      </w:r>
+      <w:r>
+        <w:rPr>
+          <w:rFonts w:ascii="Lato" w:eastAsia="Lato" w:hAnsi="Lato" w:cs="Lato"/>
+          <w:sz w:val="28"/>
+          <w:szCs w:val="28"/>
+        </w:rPr>
+        <w:t>ORDER BY prenotazioni_has_ospiti.id;</w:t>
+      </w:r>
+    </w:p>
+    <w:p>
+      <w:pPr>
+        <w:widowControl w:val="0"/>
+        <w:spacing w:line="240" w:lineRule="auto"/>
+        <w:rPr>
+          <w:rFonts w:ascii="Lato" w:eastAsia="Lato" w:hAnsi="Lato" w:cs="Lato"/>
+          <w:sz w:val="28"/>
+          <w:szCs w:val="28"/>
+        </w:rPr>
+      </w:pPr>
+    </w:p>
+    <w:p>
+      <w:pPr>
+        <w:widowControl w:val="0"/>
+        <w:spacing w:line="240" w:lineRule="auto"/>
+        <w:rPr>
+          <w:rFonts w:ascii="Lato" w:eastAsia="Lato" w:hAnsi="Lato" w:cs="Lato"/>
+          <w:sz w:val="28"/>
+          <w:szCs w:val="28"/>
+          <w:lang w:val="it-IT"/>
+        </w:rPr>
+      </w:pPr>
+      <w:r>
+        <w:rPr>
+          <w:rFonts w:eastAsia="Lato" w:cs="Arial"/>
+          <w:sz w:val="28"/>
+          <w:szCs w:val="28"/>
+        </w:rPr>
+        <w:t xml:space="preserve">      </w:t>
+      </w:r>
+      <w:r>
+        <w:rPr>
+          <w:rFonts w:eastAsia="Lato" w:cs="Arial"/>
+          <w:sz w:val="28"/>
+          <w:szCs w:val="28"/>
+          <w:lang w:val="it-IT"/>
+        </w:rPr>
+        <w:t>●</w:t>
+      </w:r>
+      <w:r>
+        <w:rPr>
+          <w:rFonts w:ascii="Lato" w:eastAsia="Lato" w:hAnsi="Lato" w:cs="Lato"/>
+          <w:sz w:val="28"/>
+          <w:szCs w:val="28"/>
+          <w:lang w:val="it-IT"/>
+        </w:rPr>
+        <w:t xml:space="preserve"> </w:t>
+      </w:r>
+      <w:r>
+        <w:rPr>
+          <w:rFonts w:ascii="Lato" w:eastAsia="Lato" w:hAnsi="Lato" w:cs="Lato"/>
+          <w:sz w:val="28"/>
+          <w:szCs w:val="28"/>
+          <w:lang w:val="it-IT"/>
+        </w:rPr>
+        <w:t xml:space="preserve">Stampare Nome, Cognome, Prezzo e Pagante per tutte le </w:t>
+      </w:r>
+    </w:p>
+    <w:p>
+      <w:pPr>
+        <w:widowControl w:val="0"/>
+        <w:spacing w:line="240" w:lineRule="auto"/>
+        <w:rPr>
+          <w:rFonts w:ascii="Lato" w:eastAsia="Lato" w:hAnsi="Lato" w:cs="Lato"/>
+          <w:sz w:val="28"/>
+          <w:szCs w:val="28"/>
+          <w:lang w:val="it-IT"/>
+        </w:rPr>
+      </w:pPr>
+      <w:r>
+        <w:rPr>
+          <w:rFonts w:ascii="Lato" w:eastAsia="Lato" w:hAnsi="Lato" w:cs="Lato"/>
+          <w:sz w:val="28"/>
+          <w:szCs w:val="28"/>
+          <w:lang w:val="it-IT"/>
+        </w:rPr>
+        <w:t xml:space="preserve">             </w:t>
+      </w:r>
+      <w:r>
+        <w:rPr>
+          <w:rFonts w:ascii="Lato" w:eastAsia="Lato" w:hAnsi="Lato" w:cs="Lato"/>
+          <w:sz w:val="28"/>
+          <w:szCs w:val="28"/>
+          <w:lang w:val="it-IT"/>
+        </w:rPr>
+        <w:t>prenotazioni fatte a Maggio 2018</w:t>
+      </w:r>
+    </w:p>
+    <w:p>
+      <w:pPr>
+        <w:widowControl w:val="0"/>
+        <w:spacing w:line="240" w:lineRule="auto"/>
+        <w:rPr>
+          <w:rFonts w:ascii="Lato" w:eastAsia="Lato" w:hAnsi="Lato" w:cs="Lato"/>
+          <w:sz w:val="28"/>
+          <w:szCs w:val="28"/>
+          <w:lang w:val="it-IT"/>
+        </w:rPr>
+      </w:pPr>
+    </w:p>
+    <w:p>
+      <w:pPr>
+        <w:widowControl w:val="0"/>
+        <w:spacing w:line="240" w:lineRule="auto"/>
+        <w:rPr>
+          <w:rFonts w:ascii="Lato" w:eastAsia="Lato" w:hAnsi="Lato" w:cs="Lato"/>
+          <w:sz w:val="28"/>
+          <w:szCs w:val="28"/>
+          <w:lang w:val="it-IT"/>
+        </w:rPr>
+      </w:pPr>
+      <w:r>
+        <w:rPr>
+          <w:rFonts w:ascii="Lato" w:eastAsia="Lato" w:hAnsi="Lato" w:cs="Lato"/>
+          <w:sz w:val="28"/>
+          <w:szCs w:val="28"/>
+          <w:lang w:val="it-IT"/>
+        </w:rPr>
+        <w:tab/>
+      </w:r>
+      <w:r>
+        <w:rPr>
+          <w:rFonts w:ascii="Lato" w:eastAsia="Lato" w:hAnsi="Lato" w:cs="Lato"/>
+          <w:sz w:val="28"/>
+          <w:szCs w:val="28"/>
+          <w:lang w:val="it-IT"/>
+        </w:rPr>
+        <w:t xml:space="preserve">SELECT </w:t>
+      </w:r>
+      <w:proofErr w:type="spellStart"/>
+      <w:r>
+        <w:rPr>
+          <w:rFonts w:ascii="Lato" w:eastAsia="Lato" w:hAnsi="Lato" w:cs="Lato"/>
+          <w:sz w:val="28"/>
+          <w:szCs w:val="28"/>
+          <w:lang w:val="it-IT"/>
+        </w:rPr>
+        <w:t>pagamenti.pagante_id</w:t>
+      </w:r>
+      <w:proofErr w:type="spellEnd"/>
+      <w:r>
+        <w:rPr>
+          <w:rFonts w:ascii="Lato" w:eastAsia="Lato" w:hAnsi="Lato" w:cs="Lato"/>
+          <w:sz w:val="28"/>
+          <w:szCs w:val="28"/>
+          <w:lang w:val="it-IT"/>
+        </w:rPr>
+        <w:t>, `name`, `</w:t>
+      </w:r>
+      <w:proofErr w:type="spellStart"/>
+      <w:r>
+        <w:rPr>
+          <w:rFonts w:ascii="Lato" w:eastAsia="Lato" w:hAnsi="Lato" w:cs="Lato"/>
+          <w:sz w:val="28"/>
+          <w:szCs w:val="28"/>
+          <w:lang w:val="it-IT"/>
+        </w:rPr>
+        <w:t>lastname</w:t>
+      </w:r>
+      <w:proofErr w:type="spellEnd"/>
+      <w:r>
+        <w:rPr>
+          <w:rFonts w:ascii="Lato" w:eastAsia="Lato" w:hAnsi="Lato" w:cs="Lato"/>
+          <w:sz w:val="28"/>
+          <w:szCs w:val="28"/>
+          <w:lang w:val="it-IT"/>
+        </w:rPr>
         <w:t>`, `</w:t>
       </w:r>
       <w:proofErr w:type="spellStart"/>
@@ -3186,6 +3451,837 @@
           <w:szCs w:val="28"/>
           <w:lang w:val="it-IT"/>
         </w:rPr>
+        <w:t>price</w:t>
+      </w:r>
+      <w:proofErr w:type="spellEnd"/>
+      <w:r>
+        <w:rPr>
+          <w:rFonts w:ascii="Lato" w:eastAsia="Lato" w:hAnsi="Lato" w:cs="Lato"/>
+          <w:sz w:val="28"/>
+          <w:szCs w:val="28"/>
+          <w:lang w:val="it-IT"/>
+        </w:rPr>
+        <w:t>`, prenota</w:t>
+      </w:r>
+      <w:r>
+        <w:rPr>
+          <w:rFonts w:ascii="Lato" w:eastAsia="Lato" w:hAnsi="Lato" w:cs="Lato"/>
+          <w:sz w:val="28"/>
+          <w:szCs w:val="28"/>
+          <w:lang w:val="it-IT"/>
+        </w:rPr>
+        <w:tab/>
+      </w:r>
+      <w:proofErr w:type="spellStart"/>
+      <w:r>
+        <w:rPr>
+          <w:rFonts w:ascii="Lato" w:eastAsia="Lato" w:hAnsi="Lato" w:cs="Lato"/>
+          <w:sz w:val="28"/>
+          <w:szCs w:val="28"/>
+          <w:lang w:val="it-IT"/>
+        </w:rPr>
+        <w:t>zioni.created_at</w:t>
+      </w:r>
+      <w:proofErr w:type="spellEnd"/>
+      <w:r>
+        <w:rPr>
+          <w:rFonts w:ascii="Lato" w:eastAsia="Lato" w:hAnsi="Lato" w:cs="Lato"/>
+          <w:sz w:val="28"/>
+          <w:szCs w:val="28"/>
+          <w:lang w:val="it-IT"/>
+        </w:rPr>
+        <w:t xml:space="preserve"> AS 'prenotazioni di maggio 2018' </w:t>
+      </w:r>
+    </w:p>
+    <w:p>
+      <w:pPr>
+        <w:widowControl w:val="0"/>
+        <w:spacing w:line="240" w:lineRule="auto"/>
+        <w:rPr>
+          <w:rFonts w:ascii="Lato" w:eastAsia="Lato" w:hAnsi="Lato" w:cs="Lato"/>
+          <w:sz w:val="28"/>
+          <w:szCs w:val="28"/>
+          <w:lang w:val="it-IT"/>
+        </w:rPr>
+      </w:pPr>
+      <w:r>
+        <w:rPr>
+          <w:rFonts w:ascii="Lato" w:eastAsia="Lato" w:hAnsi="Lato" w:cs="Lato"/>
+          <w:sz w:val="28"/>
+          <w:szCs w:val="28"/>
+          <w:lang w:val="it-IT"/>
+        </w:rPr>
+        <w:tab/>
+      </w:r>
+      <w:r>
+        <w:rPr>
+          <w:rFonts w:ascii="Lato" w:eastAsia="Lato" w:hAnsi="Lato" w:cs="Lato"/>
+          <w:sz w:val="28"/>
+          <w:szCs w:val="28"/>
+          <w:lang w:val="it-IT"/>
+        </w:rPr>
+        <w:t>FROM `prenotazioni`</w:t>
+      </w:r>
+    </w:p>
+    <w:p>
+      <w:pPr>
+        <w:widowControl w:val="0"/>
+        <w:spacing w:line="240" w:lineRule="auto"/>
+        <w:rPr>
+          <w:rFonts w:ascii="Lato" w:eastAsia="Lato" w:hAnsi="Lato" w:cs="Lato"/>
+          <w:sz w:val="28"/>
+          <w:szCs w:val="28"/>
+          <w:lang w:val="it-IT"/>
+        </w:rPr>
+      </w:pPr>
+      <w:r>
+        <w:rPr>
+          <w:rFonts w:ascii="Lato" w:eastAsia="Lato" w:hAnsi="Lato" w:cs="Lato"/>
+          <w:sz w:val="28"/>
+          <w:szCs w:val="28"/>
+          <w:lang w:val="it-IT"/>
+        </w:rPr>
+        <w:tab/>
+      </w:r>
+      <w:r>
+        <w:rPr>
+          <w:rFonts w:ascii="Lato" w:eastAsia="Lato" w:hAnsi="Lato" w:cs="Lato"/>
+          <w:sz w:val="28"/>
+          <w:szCs w:val="28"/>
+          <w:lang w:val="it-IT"/>
+        </w:rPr>
+        <w:t>INNER JOIN `pagamenti`</w:t>
+      </w:r>
+    </w:p>
+    <w:p>
+      <w:pPr>
+        <w:widowControl w:val="0"/>
+        <w:spacing w:line="240" w:lineRule="auto"/>
+        <w:rPr>
+          <w:rFonts w:ascii="Lato" w:eastAsia="Lato" w:hAnsi="Lato" w:cs="Lato"/>
+          <w:sz w:val="28"/>
+          <w:szCs w:val="28"/>
+          <w:lang w:val="it-IT"/>
+        </w:rPr>
+      </w:pPr>
+      <w:r>
+        <w:rPr>
+          <w:rFonts w:ascii="Lato" w:eastAsia="Lato" w:hAnsi="Lato" w:cs="Lato"/>
+          <w:sz w:val="28"/>
+          <w:szCs w:val="28"/>
+          <w:lang w:val="it-IT"/>
+        </w:rPr>
+        <w:tab/>
+      </w:r>
+      <w:r>
+        <w:rPr>
+          <w:rFonts w:ascii="Lato" w:eastAsia="Lato" w:hAnsi="Lato" w:cs="Lato"/>
+          <w:sz w:val="28"/>
+          <w:szCs w:val="28"/>
+          <w:lang w:val="it-IT"/>
+        </w:rPr>
+        <w:t xml:space="preserve">ON prenotazioni.id = </w:t>
+      </w:r>
+      <w:proofErr w:type="spellStart"/>
+      <w:r>
+        <w:rPr>
+          <w:rFonts w:ascii="Lato" w:eastAsia="Lato" w:hAnsi="Lato" w:cs="Lato"/>
+          <w:sz w:val="28"/>
+          <w:szCs w:val="28"/>
+          <w:lang w:val="it-IT"/>
+        </w:rPr>
+        <w:t>pagamenti.prenotazione_id</w:t>
+      </w:r>
+      <w:proofErr w:type="spellEnd"/>
+    </w:p>
+    <w:p>
+      <w:pPr>
+        <w:widowControl w:val="0"/>
+        <w:spacing w:line="240" w:lineRule="auto"/>
+        <w:rPr>
+          <w:rFonts w:ascii="Lato" w:eastAsia="Lato" w:hAnsi="Lato" w:cs="Lato"/>
+          <w:sz w:val="28"/>
+          <w:szCs w:val="28"/>
+          <w:lang w:val="it-IT"/>
+        </w:rPr>
+      </w:pPr>
+      <w:r>
+        <w:rPr>
+          <w:rFonts w:ascii="Lato" w:eastAsia="Lato" w:hAnsi="Lato" w:cs="Lato"/>
+          <w:sz w:val="28"/>
+          <w:szCs w:val="28"/>
+          <w:lang w:val="it-IT"/>
+        </w:rPr>
+        <w:tab/>
+      </w:r>
+      <w:r>
+        <w:rPr>
+          <w:rFonts w:ascii="Lato" w:eastAsia="Lato" w:hAnsi="Lato" w:cs="Lato"/>
+          <w:sz w:val="28"/>
+          <w:szCs w:val="28"/>
+          <w:lang w:val="it-IT"/>
+        </w:rPr>
+        <w:t>INNER JOIN `paganti`</w:t>
+      </w:r>
+    </w:p>
+    <w:p>
+      <w:pPr>
+        <w:widowControl w:val="0"/>
+        <w:spacing w:line="240" w:lineRule="auto"/>
+        <w:rPr>
+          <w:rFonts w:ascii="Lato" w:eastAsia="Lato" w:hAnsi="Lato" w:cs="Lato"/>
+          <w:sz w:val="28"/>
+          <w:szCs w:val="28"/>
+          <w:lang w:val="it-IT"/>
+        </w:rPr>
+      </w:pPr>
+      <w:r>
+        <w:rPr>
+          <w:rFonts w:ascii="Lato" w:eastAsia="Lato" w:hAnsi="Lato" w:cs="Lato"/>
+          <w:sz w:val="28"/>
+          <w:szCs w:val="28"/>
+          <w:lang w:val="it-IT"/>
+        </w:rPr>
+        <w:tab/>
+      </w:r>
+      <w:r>
+        <w:rPr>
+          <w:rFonts w:ascii="Lato" w:eastAsia="Lato" w:hAnsi="Lato" w:cs="Lato"/>
+          <w:sz w:val="28"/>
+          <w:szCs w:val="28"/>
+          <w:lang w:val="it-IT"/>
+        </w:rPr>
+        <w:t xml:space="preserve">ON paganti.id = </w:t>
+      </w:r>
+      <w:proofErr w:type="spellStart"/>
+      <w:r>
+        <w:rPr>
+          <w:rFonts w:ascii="Lato" w:eastAsia="Lato" w:hAnsi="Lato" w:cs="Lato"/>
+          <w:sz w:val="28"/>
+          <w:szCs w:val="28"/>
+          <w:lang w:val="it-IT"/>
+        </w:rPr>
+        <w:t>pagamenti.pagante_id</w:t>
+      </w:r>
+      <w:proofErr w:type="spellEnd"/>
+    </w:p>
+    <w:p>
+      <w:pPr>
+        <w:widowControl w:val="0"/>
+        <w:spacing w:line="240" w:lineRule="auto"/>
+        <w:rPr>
+          <w:rFonts w:ascii="Lato" w:eastAsia="Lato" w:hAnsi="Lato" w:cs="Lato"/>
+          <w:sz w:val="28"/>
+          <w:szCs w:val="28"/>
+        </w:rPr>
+      </w:pPr>
+      <w:r>
+        <w:rPr>
+          <w:rFonts w:ascii="Lato" w:eastAsia="Lato" w:hAnsi="Lato" w:cs="Lato"/>
+          <w:sz w:val="28"/>
+          <w:szCs w:val="28"/>
+          <w:lang w:val="it-IT"/>
+        </w:rPr>
+        <w:tab/>
+      </w:r>
+      <w:r>
+        <w:rPr>
+          <w:rFonts w:ascii="Lato" w:eastAsia="Lato" w:hAnsi="Lato" w:cs="Lato"/>
+          <w:sz w:val="28"/>
+          <w:szCs w:val="28"/>
+        </w:rPr>
+        <w:t>WHERE MONTH(</w:t>
+      </w:r>
+      <w:proofErr w:type="spellStart"/>
+      <w:r>
+        <w:rPr>
+          <w:rFonts w:ascii="Lato" w:eastAsia="Lato" w:hAnsi="Lato" w:cs="Lato"/>
+          <w:sz w:val="28"/>
+          <w:szCs w:val="28"/>
+        </w:rPr>
+        <w:t>prenotazioni.created_at</w:t>
+      </w:r>
+      <w:proofErr w:type="spellEnd"/>
+      <w:r>
+        <w:rPr>
+          <w:rFonts w:ascii="Lato" w:eastAsia="Lato" w:hAnsi="Lato" w:cs="Lato"/>
+          <w:sz w:val="28"/>
+          <w:szCs w:val="28"/>
+        </w:rPr>
+        <w:t>) = '05';</w:t>
+      </w:r>
+    </w:p>
+    <w:p>
+      <w:pPr>
+        <w:widowControl w:val="0"/>
+        <w:spacing w:line="240" w:lineRule="auto"/>
+        <w:rPr>
+          <w:rFonts w:ascii="Lato" w:eastAsia="Lato" w:hAnsi="Lato" w:cs="Lato"/>
+          <w:sz w:val="28"/>
+          <w:szCs w:val="28"/>
+        </w:rPr>
+      </w:pPr>
+    </w:p>
+    <w:p>
+      <w:pPr>
+        <w:widowControl w:val="0"/>
+        <w:spacing w:line="240" w:lineRule="auto"/>
+        <w:rPr>
+          <w:rFonts w:ascii="Lato" w:eastAsia="Lato" w:hAnsi="Lato" w:cs="Lato"/>
+          <w:sz w:val="28"/>
+          <w:szCs w:val="28"/>
+        </w:rPr>
+      </w:pPr>
+    </w:p>
+    <w:p>
+      <w:pPr>
+        <w:widowControl w:val="0"/>
+        <w:spacing w:line="240" w:lineRule="auto"/>
+        <w:rPr>
+          <w:rFonts w:ascii="Lato" w:eastAsia="Lato" w:hAnsi="Lato" w:cs="Lato"/>
+          <w:sz w:val="28"/>
+          <w:szCs w:val="28"/>
+        </w:rPr>
+      </w:pPr>
+    </w:p>
+    <w:p>
+      <w:pPr>
+        <w:widowControl w:val="0"/>
+        <w:spacing w:line="240" w:lineRule="auto"/>
+        <w:rPr>
+          <w:rFonts w:ascii="Lato" w:eastAsia="Lato" w:hAnsi="Lato" w:cs="Lato"/>
+          <w:sz w:val="28"/>
+          <w:szCs w:val="28"/>
+        </w:rPr>
+      </w:pPr>
+    </w:p>
+    <w:p>
+      <w:pPr>
+        <w:widowControl w:val="0"/>
+        <w:spacing w:line="240" w:lineRule="auto"/>
+        <w:rPr>
+          <w:rFonts w:ascii="Lato" w:eastAsia="Lato" w:hAnsi="Lato" w:cs="Lato"/>
+          <w:sz w:val="28"/>
+          <w:szCs w:val="28"/>
+          <w:lang w:val="it-IT"/>
+        </w:rPr>
+      </w:pPr>
+      <w:r>
+        <w:rPr>
+          <w:rFonts w:eastAsia="Lato" w:cs="Arial"/>
+          <w:sz w:val="28"/>
+          <w:szCs w:val="28"/>
+        </w:rPr>
+        <w:t xml:space="preserve">      </w:t>
+      </w:r>
+      <w:r>
+        <w:rPr>
+          <w:rFonts w:eastAsia="Lato" w:cs="Arial"/>
+          <w:sz w:val="28"/>
+          <w:szCs w:val="28"/>
+          <w:lang w:val="it-IT"/>
+        </w:rPr>
+        <w:t>●</w:t>
+      </w:r>
+      <w:r>
+        <w:rPr>
+          <w:rFonts w:eastAsia="Lato" w:cs="Arial"/>
+          <w:sz w:val="28"/>
+          <w:szCs w:val="28"/>
+          <w:lang w:val="it-IT"/>
+        </w:rPr>
+        <w:t xml:space="preserve"> </w:t>
+      </w:r>
+      <w:r>
+        <w:rPr>
+          <w:rFonts w:ascii="Lato" w:eastAsia="Lato" w:hAnsi="Lato" w:cs="Lato"/>
+          <w:sz w:val="28"/>
+          <w:szCs w:val="28"/>
+          <w:lang w:val="it-IT"/>
+        </w:rPr>
+        <w:t xml:space="preserve">Fai la somma di tutti i prezzi delle prenotazioni per le stanze del </w:t>
+      </w:r>
+    </w:p>
+    <w:p>
+      <w:pPr>
+        <w:widowControl w:val="0"/>
+        <w:spacing w:line="240" w:lineRule="auto"/>
+        <w:rPr>
+          <w:rFonts w:ascii="Lato" w:eastAsia="Lato" w:hAnsi="Lato" w:cs="Lato"/>
+          <w:sz w:val="28"/>
+          <w:szCs w:val="28"/>
+          <w:lang w:val="it-IT"/>
+        </w:rPr>
+      </w:pPr>
+      <w:r>
+        <w:rPr>
+          <w:rFonts w:ascii="Lato" w:eastAsia="Lato" w:hAnsi="Lato" w:cs="Lato"/>
+          <w:sz w:val="28"/>
+          <w:szCs w:val="28"/>
+          <w:lang w:val="it-IT"/>
+        </w:rPr>
+        <w:t xml:space="preserve">             </w:t>
+      </w:r>
+      <w:r>
+        <w:rPr>
+          <w:rFonts w:ascii="Lato" w:eastAsia="Lato" w:hAnsi="Lato" w:cs="Lato"/>
+          <w:sz w:val="28"/>
+          <w:szCs w:val="28"/>
+          <w:lang w:val="it-IT"/>
+        </w:rPr>
+        <w:t>primo piano</w:t>
+      </w:r>
+    </w:p>
+    <w:p>
+      <w:pPr>
+        <w:widowControl w:val="0"/>
+        <w:spacing w:line="240" w:lineRule="auto"/>
+        <w:rPr>
+          <w:rFonts w:ascii="Lato" w:eastAsia="Lato" w:hAnsi="Lato" w:cs="Lato"/>
+          <w:sz w:val="28"/>
+          <w:szCs w:val="28"/>
+          <w:lang w:val="it-IT"/>
+        </w:rPr>
+      </w:pPr>
+    </w:p>
+    <w:p>
+      <w:pPr>
+        <w:widowControl w:val="0"/>
+        <w:spacing w:line="240" w:lineRule="auto"/>
+        <w:rPr>
+          <w:rFonts w:ascii="Lato" w:eastAsia="Lato" w:hAnsi="Lato" w:cs="Lato"/>
+          <w:sz w:val="28"/>
+          <w:szCs w:val="28"/>
+          <w:lang w:val="it-IT"/>
+        </w:rPr>
+      </w:pPr>
+      <w:r>
+        <w:rPr>
+          <w:rFonts w:ascii="Lato" w:eastAsia="Lato" w:hAnsi="Lato" w:cs="Lato"/>
+          <w:sz w:val="28"/>
+          <w:szCs w:val="28"/>
+          <w:lang w:val="it-IT"/>
+        </w:rPr>
+        <w:tab/>
+      </w:r>
+      <w:r>
+        <w:rPr>
+          <w:rFonts w:ascii="Lato" w:eastAsia="Lato" w:hAnsi="Lato" w:cs="Lato"/>
+          <w:sz w:val="28"/>
+          <w:szCs w:val="28"/>
+          <w:lang w:val="it-IT"/>
+        </w:rPr>
+        <w:t>SELECT SUM(`</w:t>
+      </w:r>
+      <w:proofErr w:type="spellStart"/>
+      <w:r>
+        <w:rPr>
+          <w:rFonts w:ascii="Lato" w:eastAsia="Lato" w:hAnsi="Lato" w:cs="Lato"/>
+          <w:sz w:val="28"/>
+          <w:szCs w:val="28"/>
+          <w:lang w:val="it-IT"/>
+        </w:rPr>
+        <w:t>price</w:t>
+      </w:r>
+      <w:proofErr w:type="spellEnd"/>
+      <w:r>
+        <w:rPr>
+          <w:rFonts w:ascii="Lato" w:eastAsia="Lato" w:hAnsi="Lato" w:cs="Lato"/>
+          <w:sz w:val="28"/>
+          <w:szCs w:val="28"/>
+          <w:lang w:val="it-IT"/>
+        </w:rPr>
+        <w:t xml:space="preserve">`) AS 'SOMMA INCASSI STANZE AL PRIMO </w:t>
+      </w:r>
+      <w:r>
+        <w:rPr>
+          <w:rFonts w:ascii="Lato" w:eastAsia="Lato" w:hAnsi="Lato" w:cs="Lato"/>
+          <w:sz w:val="28"/>
+          <w:szCs w:val="28"/>
+          <w:lang w:val="it-IT"/>
+        </w:rPr>
+        <w:tab/>
+      </w:r>
+      <w:r>
+        <w:rPr>
+          <w:rFonts w:ascii="Lato" w:eastAsia="Lato" w:hAnsi="Lato" w:cs="Lato"/>
+          <w:sz w:val="28"/>
+          <w:szCs w:val="28"/>
+          <w:lang w:val="it-IT"/>
+        </w:rPr>
+        <w:t>PIANO'</w:t>
+      </w:r>
+    </w:p>
+    <w:p>
+      <w:pPr>
+        <w:widowControl w:val="0"/>
+        <w:spacing w:line="240" w:lineRule="auto"/>
+        <w:rPr>
+          <w:rFonts w:ascii="Lato" w:eastAsia="Lato" w:hAnsi="Lato" w:cs="Lato"/>
+          <w:sz w:val="28"/>
+          <w:szCs w:val="28"/>
+          <w:lang w:val="it-IT"/>
+        </w:rPr>
+      </w:pPr>
+      <w:r>
+        <w:rPr>
+          <w:rFonts w:ascii="Lato" w:eastAsia="Lato" w:hAnsi="Lato" w:cs="Lato"/>
+          <w:sz w:val="28"/>
+          <w:szCs w:val="28"/>
+          <w:lang w:val="it-IT"/>
+        </w:rPr>
+        <w:tab/>
+      </w:r>
+      <w:r>
+        <w:rPr>
+          <w:rFonts w:ascii="Lato" w:eastAsia="Lato" w:hAnsi="Lato" w:cs="Lato"/>
+          <w:sz w:val="28"/>
+          <w:szCs w:val="28"/>
+          <w:lang w:val="it-IT"/>
+        </w:rPr>
+        <w:t>FROM `stanze`</w:t>
+      </w:r>
+    </w:p>
+    <w:p>
+      <w:pPr>
+        <w:widowControl w:val="0"/>
+        <w:spacing w:line="240" w:lineRule="auto"/>
+        <w:rPr>
+          <w:rFonts w:ascii="Lato" w:eastAsia="Lato" w:hAnsi="Lato" w:cs="Lato"/>
+          <w:sz w:val="28"/>
+          <w:szCs w:val="28"/>
+          <w:lang w:val="it-IT"/>
+        </w:rPr>
+      </w:pPr>
+      <w:r>
+        <w:rPr>
+          <w:rFonts w:ascii="Lato" w:eastAsia="Lato" w:hAnsi="Lato" w:cs="Lato"/>
+          <w:sz w:val="28"/>
+          <w:szCs w:val="28"/>
+          <w:lang w:val="it-IT"/>
+        </w:rPr>
+        <w:tab/>
+      </w:r>
+      <w:r>
+        <w:rPr>
+          <w:rFonts w:ascii="Lato" w:eastAsia="Lato" w:hAnsi="Lato" w:cs="Lato"/>
+          <w:sz w:val="28"/>
+          <w:szCs w:val="28"/>
+          <w:lang w:val="it-IT"/>
+        </w:rPr>
+        <w:t>INNER JOIN `prenotazioni`</w:t>
+      </w:r>
+    </w:p>
+    <w:p>
+      <w:pPr>
+        <w:widowControl w:val="0"/>
+        <w:spacing w:line="240" w:lineRule="auto"/>
+        <w:rPr>
+          <w:rFonts w:ascii="Lato" w:eastAsia="Lato" w:hAnsi="Lato" w:cs="Lato"/>
+          <w:sz w:val="28"/>
+          <w:szCs w:val="28"/>
+          <w:lang w:val="it-IT"/>
+        </w:rPr>
+      </w:pPr>
+      <w:r>
+        <w:rPr>
+          <w:rFonts w:ascii="Lato" w:eastAsia="Lato" w:hAnsi="Lato" w:cs="Lato"/>
+          <w:sz w:val="28"/>
+          <w:szCs w:val="28"/>
+          <w:lang w:val="it-IT"/>
+        </w:rPr>
+        <w:tab/>
+      </w:r>
+      <w:r>
+        <w:rPr>
+          <w:rFonts w:ascii="Lato" w:eastAsia="Lato" w:hAnsi="Lato" w:cs="Lato"/>
+          <w:sz w:val="28"/>
+          <w:szCs w:val="28"/>
+          <w:lang w:val="it-IT"/>
+        </w:rPr>
+        <w:t xml:space="preserve">ON stanze.id = </w:t>
+      </w:r>
+      <w:proofErr w:type="spellStart"/>
+      <w:r>
+        <w:rPr>
+          <w:rFonts w:ascii="Lato" w:eastAsia="Lato" w:hAnsi="Lato" w:cs="Lato"/>
+          <w:sz w:val="28"/>
+          <w:szCs w:val="28"/>
+          <w:lang w:val="it-IT"/>
+        </w:rPr>
+        <w:t>prenotazioni.stanza_id</w:t>
+      </w:r>
+      <w:proofErr w:type="spellEnd"/>
+    </w:p>
+    <w:p>
+      <w:pPr>
+        <w:widowControl w:val="0"/>
+        <w:spacing w:line="240" w:lineRule="auto"/>
+        <w:rPr>
+          <w:rFonts w:ascii="Lato" w:eastAsia="Lato" w:hAnsi="Lato" w:cs="Lato"/>
+          <w:sz w:val="28"/>
+          <w:szCs w:val="28"/>
+          <w:lang w:val="it-IT"/>
+        </w:rPr>
+      </w:pPr>
+      <w:r>
+        <w:rPr>
+          <w:rFonts w:ascii="Lato" w:eastAsia="Lato" w:hAnsi="Lato" w:cs="Lato"/>
+          <w:sz w:val="28"/>
+          <w:szCs w:val="28"/>
+          <w:lang w:val="it-IT"/>
+        </w:rPr>
+        <w:tab/>
+      </w:r>
+      <w:r>
+        <w:rPr>
+          <w:rFonts w:ascii="Lato" w:eastAsia="Lato" w:hAnsi="Lato" w:cs="Lato"/>
+          <w:sz w:val="28"/>
+          <w:szCs w:val="28"/>
+          <w:lang w:val="it-IT"/>
+        </w:rPr>
+        <w:t>INNER JOIN `pagamenti`</w:t>
+      </w:r>
+    </w:p>
+    <w:p>
+      <w:pPr>
+        <w:widowControl w:val="0"/>
+        <w:spacing w:line="240" w:lineRule="auto"/>
+        <w:rPr>
+          <w:rFonts w:ascii="Lato" w:eastAsia="Lato" w:hAnsi="Lato" w:cs="Lato"/>
+          <w:sz w:val="28"/>
+          <w:szCs w:val="28"/>
+          <w:lang w:val="it-IT"/>
+        </w:rPr>
+      </w:pPr>
+      <w:r>
+        <w:rPr>
+          <w:rFonts w:ascii="Lato" w:eastAsia="Lato" w:hAnsi="Lato" w:cs="Lato"/>
+          <w:sz w:val="28"/>
+          <w:szCs w:val="28"/>
+          <w:lang w:val="it-IT"/>
+        </w:rPr>
+        <w:tab/>
+      </w:r>
+      <w:r>
+        <w:rPr>
+          <w:rFonts w:ascii="Lato" w:eastAsia="Lato" w:hAnsi="Lato" w:cs="Lato"/>
+          <w:sz w:val="28"/>
+          <w:szCs w:val="28"/>
+          <w:lang w:val="it-IT"/>
+        </w:rPr>
+        <w:t xml:space="preserve">ON prenotazioni.id = </w:t>
+      </w:r>
+      <w:proofErr w:type="spellStart"/>
+      <w:r>
+        <w:rPr>
+          <w:rFonts w:ascii="Lato" w:eastAsia="Lato" w:hAnsi="Lato" w:cs="Lato"/>
+          <w:sz w:val="28"/>
+          <w:szCs w:val="28"/>
+          <w:lang w:val="it-IT"/>
+        </w:rPr>
+        <w:t>pagamenti.prenotazione_id</w:t>
+      </w:r>
+      <w:proofErr w:type="spellEnd"/>
+    </w:p>
+    <w:p>
+      <w:pPr>
+        <w:widowControl w:val="0"/>
+        <w:spacing w:line="240" w:lineRule="auto"/>
+        <w:rPr>
+          <w:rFonts w:ascii="Lato" w:eastAsia="Lato" w:hAnsi="Lato" w:cs="Lato"/>
+          <w:sz w:val="28"/>
+          <w:szCs w:val="28"/>
+        </w:rPr>
+      </w:pPr>
+      <w:r>
+        <w:rPr>
+          <w:rFonts w:ascii="Lato" w:eastAsia="Lato" w:hAnsi="Lato" w:cs="Lato"/>
+          <w:sz w:val="28"/>
+          <w:szCs w:val="28"/>
+          <w:lang w:val="it-IT"/>
+        </w:rPr>
+        <w:tab/>
+      </w:r>
+      <w:r>
+        <w:rPr>
+          <w:rFonts w:ascii="Lato" w:eastAsia="Lato" w:hAnsi="Lato" w:cs="Lato"/>
+          <w:sz w:val="28"/>
+          <w:szCs w:val="28"/>
+          <w:lang w:val="it-IT"/>
+        </w:rPr>
+        <w:t>WHERE `</w:t>
+      </w:r>
+      <w:proofErr w:type="spellStart"/>
+      <w:r>
+        <w:rPr>
+          <w:rFonts w:ascii="Lato" w:eastAsia="Lato" w:hAnsi="Lato" w:cs="Lato"/>
+          <w:sz w:val="28"/>
+          <w:szCs w:val="28"/>
+          <w:lang w:val="it-IT"/>
+        </w:rPr>
+        <w:t>floor</w:t>
+      </w:r>
+      <w:proofErr w:type="spellEnd"/>
+      <w:r>
+        <w:rPr>
+          <w:rFonts w:ascii="Lato" w:eastAsia="Lato" w:hAnsi="Lato" w:cs="Lato"/>
+          <w:sz w:val="28"/>
+          <w:szCs w:val="28"/>
+          <w:lang w:val="it-IT"/>
+        </w:rPr>
+        <w:t>` = 1;</w:t>
+      </w:r>
+    </w:p>
+    <w:p>
+      <w:pPr>
+        <w:widowControl w:val="0"/>
+        <w:spacing w:line="240" w:lineRule="auto"/>
+        <w:rPr>
+          <w:rFonts w:ascii="Lato" w:eastAsia="Lato" w:hAnsi="Lato" w:cs="Lato"/>
+          <w:sz w:val="28"/>
+          <w:szCs w:val="28"/>
+        </w:rPr>
+      </w:pPr>
+      <w:r>
+        <w:rPr>
+          <w:rFonts w:ascii="Lato" w:eastAsia="Lato" w:hAnsi="Lato" w:cs="Lato"/>
+          <w:sz w:val="28"/>
+          <w:szCs w:val="28"/>
+        </w:rPr>
+        <w:tab/>
+      </w:r>
+    </w:p>
+    <w:p>
+      <w:pPr>
+        <w:widowControl w:val="0"/>
+        <w:spacing w:line="240" w:lineRule="auto"/>
+        <w:rPr>
+          <w:rFonts w:ascii="Lato" w:eastAsia="Lato" w:hAnsi="Lato" w:cs="Lato"/>
+          <w:sz w:val="28"/>
+          <w:szCs w:val="28"/>
+          <w:lang w:val="it-IT"/>
+        </w:rPr>
+      </w:pPr>
+      <w:r>
+        <w:rPr>
+          <w:rFonts w:eastAsia="Lato" w:cs="Arial"/>
+          <w:sz w:val="28"/>
+          <w:szCs w:val="28"/>
+          <w:lang w:val="it-IT"/>
+        </w:rPr>
+        <w:t xml:space="preserve">      </w:t>
+      </w:r>
+      <w:r>
+        <w:rPr>
+          <w:rFonts w:eastAsia="Lato" w:cs="Arial"/>
+          <w:sz w:val="28"/>
+          <w:szCs w:val="28"/>
+          <w:lang w:val="it-IT"/>
+        </w:rPr>
+        <w:t>●</w:t>
+      </w:r>
+      <w:r>
+        <w:rPr>
+          <w:rFonts w:ascii="Lato" w:eastAsia="Lato" w:hAnsi="Lato" w:cs="Lato"/>
+          <w:sz w:val="28"/>
+          <w:szCs w:val="28"/>
+          <w:lang w:val="it-IT"/>
+        </w:rPr>
+        <w:t xml:space="preserve"> </w:t>
+      </w:r>
+      <w:r>
+        <w:rPr>
+          <w:rFonts w:ascii="Lato" w:eastAsia="Lato" w:hAnsi="Lato" w:cs="Lato"/>
+          <w:sz w:val="28"/>
+          <w:szCs w:val="28"/>
+          <w:lang w:val="it-IT"/>
+        </w:rPr>
+        <w:t>Prendi i dati di fatturazione per la prenotazione con id=7</w:t>
+      </w:r>
+    </w:p>
+    <w:p>
+      <w:pPr>
+        <w:widowControl w:val="0"/>
+        <w:spacing w:line="240" w:lineRule="auto"/>
+        <w:rPr>
+          <w:rFonts w:ascii="Lato" w:eastAsia="Lato" w:hAnsi="Lato" w:cs="Lato"/>
+          <w:sz w:val="28"/>
+          <w:szCs w:val="28"/>
+          <w:lang w:val="it-IT"/>
+        </w:rPr>
+      </w:pPr>
+    </w:p>
+    <w:p>
+      <w:pPr>
+        <w:widowControl w:val="0"/>
+        <w:spacing w:line="240" w:lineRule="auto"/>
+        <w:rPr>
+          <w:rFonts w:ascii="Lato" w:eastAsia="Lato" w:hAnsi="Lato" w:cs="Lato"/>
+          <w:sz w:val="28"/>
+          <w:szCs w:val="28"/>
+        </w:rPr>
+      </w:pPr>
+      <w:r>
+        <w:rPr>
+          <w:rFonts w:ascii="Lato" w:eastAsia="Lato" w:hAnsi="Lato" w:cs="Lato"/>
+          <w:sz w:val="28"/>
+          <w:szCs w:val="28"/>
+          <w:lang w:val="it-IT"/>
+        </w:rPr>
+        <w:tab/>
+      </w:r>
+      <w:r>
+        <w:rPr>
+          <w:rFonts w:ascii="Lato" w:eastAsia="Lato" w:hAnsi="Lato" w:cs="Lato"/>
+          <w:sz w:val="28"/>
+          <w:szCs w:val="28"/>
+        </w:rPr>
+        <w:t xml:space="preserve">SELECT </w:t>
+      </w:r>
+      <w:proofErr w:type="spellStart"/>
+      <w:r>
+        <w:rPr>
+          <w:rFonts w:ascii="Lato" w:eastAsia="Lato" w:hAnsi="Lato" w:cs="Lato"/>
+          <w:sz w:val="28"/>
+          <w:szCs w:val="28"/>
+        </w:rPr>
+        <w:t>prenotazione_id</w:t>
+      </w:r>
+      <w:proofErr w:type="spellEnd"/>
+      <w:r>
+        <w:rPr>
+          <w:rFonts w:ascii="Lato" w:eastAsia="Lato" w:hAnsi="Lato" w:cs="Lato"/>
+          <w:sz w:val="28"/>
+          <w:szCs w:val="28"/>
+        </w:rPr>
+        <w:t xml:space="preserve">, </w:t>
+      </w:r>
+      <w:proofErr w:type="spellStart"/>
+      <w:r>
+        <w:rPr>
+          <w:rFonts w:ascii="Lato" w:eastAsia="Lato" w:hAnsi="Lato" w:cs="Lato"/>
+          <w:sz w:val="28"/>
+          <w:szCs w:val="28"/>
+        </w:rPr>
+        <w:t>ospite_id</w:t>
+      </w:r>
+      <w:proofErr w:type="spellEnd"/>
+      <w:r>
+        <w:rPr>
+          <w:rFonts w:ascii="Lato" w:eastAsia="Lato" w:hAnsi="Lato" w:cs="Lato"/>
+          <w:sz w:val="28"/>
+          <w:szCs w:val="28"/>
+        </w:rPr>
+        <w:t>, `name`, `</w:t>
+      </w:r>
+      <w:proofErr w:type="spellStart"/>
+      <w:r>
+        <w:rPr>
+          <w:rFonts w:ascii="Lato" w:eastAsia="Lato" w:hAnsi="Lato" w:cs="Lato"/>
+          <w:sz w:val="28"/>
+          <w:szCs w:val="28"/>
+        </w:rPr>
         <w:t>lastname</w:t>
       </w:r>
       <w:proofErr w:type="spellEnd"/>
@@ -3194,28 +4290,96 @@
           <w:rFonts w:ascii="Lato" w:eastAsia="Lato" w:hAnsi="Lato" w:cs="Lato"/>
           <w:sz w:val="28"/>
           <w:szCs w:val="28"/>
-          <w:lang w:val="it-IT"/>
-        </w:rPr>
-        <w:t xml:space="preserve">` </w:t>
-      </w:r>
-    </w:p>
-    <w:p>
-      <w:pPr>
-        <w:widowControl w:val="0"/>
-        <w:spacing w:line="240" w:lineRule="auto"/>
-        <w:rPr>
-          <w:rFonts w:ascii="Lato" w:eastAsia="Lato" w:hAnsi="Lato" w:cs="Lato"/>
-          <w:sz w:val="28"/>
-          <w:szCs w:val="28"/>
-          <w:lang w:val="it-IT"/>
-        </w:rPr>
-      </w:pPr>
-      <w:r>
-        <w:rPr>
-          <w:rFonts w:ascii="Lato" w:eastAsia="Lato" w:hAnsi="Lato" w:cs="Lato"/>
-          <w:sz w:val="28"/>
-          <w:szCs w:val="28"/>
-          <w:lang w:val="it-IT"/>
+        </w:rPr>
+        <w:t xml:space="preserve">`, </w:t>
+      </w:r>
+      <w:r>
+        <w:rPr>
+          <w:rFonts w:ascii="Lato" w:eastAsia="Lato" w:hAnsi="Lato" w:cs="Lato"/>
+          <w:sz w:val="28"/>
+          <w:szCs w:val="28"/>
+        </w:rPr>
+        <w:tab/>
+      </w:r>
+      <w:r>
+        <w:rPr>
+          <w:rFonts w:ascii="Lato" w:eastAsia="Lato" w:hAnsi="Lato" w:cs="Lato"/>
+          <w:sz w:val="28"/>
+          <w:szCs w:val="28"/>
+        </w:rPr>
+        <w:t>`</w:t>
+      </w:r>
+      <w:proofErr w:type="spellStart"/>
+      <w:r>
+        <w:rPr>
+          <w:rFonts w:ascii="Lato" w:eastAsia="Lato" w:hAnsi="Lato" w:cs="Lato"/>
+          <w:sz w:val="28"/>
+          <w:szCs w:val="28"/>
+        </w:rPr>
+        <w:t>date_of_birth</w:t>
+      </w:r>
+      <w:proofErr w:type="spellEnd"/>
+      <w:r>
+        <w:rPr>
+          <w:rFonts w:ascii="Lato" w:eastAsia="Lato" w:hAnsi="Lato" w:cs="Lato"/>
+          <w:sz w:val="28"/>
+          <w:szCs w:val="28"/>
+        </w:rPr>
+        <w:t>`, `</w:t>
+      </w:r>
+      <w:proofErr w:type="spellStart"/>
+      <w:r>
+        <w:rPr>
+          <w:rFonts w:ascii="Lato" w:eastAsia="Lato" w:hAnsi="Lato" w:cs="Lato"/>
+          <w:sz w:val="28"/>
+          <w:szCs w:val="28"/>
+        </w:rPr>
+        <w:t>document_type</w:t>
+      </w:r>
+      <w:proofErr w:type="spellEnd"/>
+      <w:r>
+        <w:rPr>
+          <w:rFonts w:ascii="Lato" w:eastAsia="Lato" w:hAnsi="Lato" w:cs="Lato"/>
+          <w:sz w:val="28"/>
+          <w:szCs w:val="28"/>
+        </w:rPr>
+        <w:t>`, `</w:t>
+      </w:r>
+      <w:proofErr w:type="spellStart"/>
+      <w:r>
+        <w:rPr>
+          <w:rFonts w:ascii="Lato" w:eastAsia="Lato" w:hAnsi="Lato" w:cs="Lato"/>
+          <w:sz w:val="28"/>
+          <w:szCs w:val="28"/>
+        </w:rPr>
+        <w:t>document_number</w:t>
+      </w:r>
+      <w:proofErr w:type="spellEnd"/>
+      <w:r>
+        <w:rPr>
+          <w:rFonts w:ascii="Lato" w:eastAsia="Lato" w:hAnsi="Lato" w:cs="Lato"/>
+          <w:sz w:val="28"/>
+          <w:szCs w:val="28"/>
+        </w:rPr>
+        <w:t>`</w:t>
+      </w:r>
+    </w:p>
+    <w:p>
+      <w:pPr>
+        <w:widowControl w:val="0"/>
+        <w:spacing w:line="240" w:lineRule="auto"/>
+        <w:rPr>
+          <w:rFonts w:ascii="Lato" w:eastAsia="Lato" w:hAnsi="Lato" w:cs="Lato"/>
+          <w:sz w:val="28"/>
+          <w:szCs w:val="28"/>
+          <w:lang w:val="it-IT"/>
+        </w:rPr>
+      </w:pPr>
+      <w:r>
+        <w:rPr>
+          <w:rFonts w:ascii="Lato" w:eastAsia="Lato" w:hAnsi="Lato" w:cs="Lato"/>
+          <w:sz w:val="28"/>
+          <w:szCs w:val="28"/>
         </w:rPr>
         <w:tab/>
       </w:r>
@@ -3306,7 +4470,7 @@
           <w:szCs w:val="28"/>
           <w:lang w:val="it-IT"/>
         </w:rPr>
-        <w:t xml:space="preserve">ON </w:t>
+        <w:t xml:space="preserve">ON ospiti.id = </w:t>
       </w:r>
       <w:proofErr w:type="spellStart"/>
       <w:r>
@@ -3316,64 +4480,81 @@
           <w:szCs w:val="28"/>
           <w:lang w:val="it-IT"/>
         </w:rPr>
-        <w:t>ospite_id</w:t>
+        <w:t>prenotazioni_has_ospiti.ospite_id</w:t>
       </w:r>
       <w:proofErr w:type="spellEnd"/>
-      <w:r>
-        <w:rPr>
-          <w:rFonts w:ascii="Lato" w:eastAsia="Lato" w:hAnsi="Lato" w:cs="Lato"/>
-          <w:sz w:val="28"/>
-          <w:szCs w:val="28"/>
-          <w:lang w:val="it-IT"/>
-        </w:rPr>
-        <w:t xml:space="preserve"> = ospiti.id</w:t>
-      </w:r>
-      <w:r>
-        <w:rPr>
-          <w:rFonts w:ascii="Lato" w:eastAsia="Lato" w:hAnsi="Lato" w:cs="Lato"/>
-          <w:sz w:val="28"/>
-          <w:szCs w:val="28"/>
-          <w:lang w:val="it-IT"/>
-        </w:rPr>
-        <w:tab/>
-      </w:r>
-    </w:p>
-    <w:p>
-      <w:pPr>
-        <w:widowControl w:val="0"/>
-        <w:spacing w:line="240" w:lineRule="auto"/>
-        <w:rPr>
-          <w:rFonts w:ascii="Lato" w:eastAsia="Lato" w:hAnsi="Lato" w:cs="Lato"/>
-          <w:sz w:val="28"/>
-          <w:szCs w:val="28"/>
-        </w:rPr>
-      </w:pPr>
-      <w:r>
-        <w:rPr>
-          <w:rFonts w:ascii="Lato" w:eastAsia="Lato" w:hAnsi="Lato" w:cs="Lato"/>
-          <w:sz w:val="28"/>
-          <w:szCs w:val="28"/>
-          <w:lang w:val="it-IT"/>
-        </w:rPr>
-        <w:tab/>
-      </w:r>
-      <w:r>
-        <w:rPr>
-          <w:rFonts w:ascii="Lato" w:eastAsia="Lato" w:hAnsi="Lato" w:cs="Lato"/>
-          <w:sz w:val="28"/>
-          <w:szCs w:val="28"/>
-        </w:rPr>
-        <w:t>ORDER BY prenotazioni_has_ospiti.id;</w:t>
-      </w:r>
-    </w:p>
-    <w:p>
-      <w:pPr>
-        <w:widowControl w:val="0"/>
-        <w:spacing w:line="240" w:lineRule="auto"/>
-        <w:rPr>
-          <w:rFonts w:ascii="Lato" w:eastAsia="Lato" w:hAnsi="Lato" w:cs="Lato"/>
-          <w:sz w:val="28"/>
-          <w:szCs w:val="28"/>
+    </w:p>
+    <w:p>
+      <w:pPr>
+        <w:widowControl w:val="0"/>
+        <w:spacing w:line="240" w:lineRule="auto"/>
+        <w:rPr>
+          <w:rFonts w:ascii="Lato" w:eastAsia="Lato" w:hAnsi="Lato" w:cs="Lato"/>
+          <w:sz w:val="28"/>
+          <w:szCs w:val="28"/>
+          <w:lang w:val="it-IT"/>
+        </w:rPr>
+      </w:pPr>
+      <w:r>
+        <w:rPr>
+          <w:rFonts w:ascii="Lato" w:eastAsia="Lato" w:hAnsi="Lato" w:cs="Lato"/>
+          <w:sz w:val="28"/>
+          <w:szCs w:val="28"/>
+          <w:lang w:val="it-IT"/>
+        </w:rPr>
+        <w:tab/>
+      </w:r>
+      <w:r>
+        <w:rPr>
+          <w:rFonts w:ascii="Lato" w:eastAsia="Lato" w:hAnsi="Lato" w:cs="Lato"/>
+          <w:sz w:val="28"/>
+          <w:szCs w:val="28"/>
+          <w:lang w:val="it-IT"/>
+        </w:rPr>
+        <w:t>WHERE `</w:t>
+      </w:r>
+      <w:proofErr w:type="spellStart"/>
+      <w:r>
+        <w:rPr>
+          <w:rFonts w:ascii="Lato" w:eastAsia="Lato" w:hAnsi="Lato" w:cs="Lato"/>
+          <w:sz w:val="28"/>
+          <w:szCs w:val="28"/>
+          <w:lang w:val="it-IT"/>
+        </w:rPr>
+        <w:t>prenotazione_id</w:t>
+      </w:r>
+      <w:proofErr w:type="spellEnd"/>
+      <w:r>
+        <w:rPr>
+          <w:rFonts w:ascii="Lato" w:eastAsia="Lato" w:hAnsi="Lato" w:cs="Lato"/>
+          <w:sz w:val="28"/>
+          <w:szCs w:val="28"/>
+          <w:lang w:val="it-IT"/>
+        </w:rPr>
+        <w:t>` = 7;</w:t>
+      </w:r>
+    </w:p>
+    <w:p>
+      <w:pPr>
+        <w:widowControl w:val="0"/>
+        <w:spacing w:line="240" w:lineRule="auto"/>
+        <w:rPr>
+          <w:rFonts w:ascii="Lato" w:eastAsia="Lato" w:hAnsi="Lato" w:cs="Lato"/>
+          <w:sz w:val="28"/>
+          <w:szCs w:val="28"/>
+          <w:lang w:val="it-IT"/>
+        </w:rPr>
+      </w:pPr>
+    </w:p>
+    <w:p>
+      <w:pPr>
+        <w:widowControl w:val="0"/>
+        <w:spacing w:line="240" w:lineRule="auto"/>
+        <w:rPr>
+          <w:rFonts w:ascii="Lato" w:eastAsia="Lato" w:hAnsi="Lato" w:cs="Lato"/>
+          <w:sz w:val="28"/>
+          <w:szCs w:val="28"/>
+          <w:lang w:val="it-IT"/>
         </w:rPr>
       </w:pPr>
     </w:p>
@@ -3393,6 +4574,7 @@
           <w:rFonts w:eastAsia="Lato" w:cs="Arial"/>
           <w:sz w:val="28"/>
           <w:szCs w:val="28"/>
+          <w:lang w:val="it-IT"/>
         </w:rPr>
         <w:t xml:space="preserve">      </w:t>
       </w:r>
@@ -3421,100 +4603,98 @@
           <w:szCs w:val="28"/>
           <w:lang w:val="it-IT"/>
         </w:rPr>
-        <w:t xml:space="preserve">Stampare Nome, Cognome, Prezzo e Pagante per tutte le </w:t>
-      </w:r>
-    </w:p>
-    <w:p>
-      <w:pPr>
-        <w:widowControl w:val="0"/>
-        <w:spacing w:line="240" w:lineRule="auto"/>
-        <w:rPr>
-          <w:rFonts w:ascii="Lato" w:eastAsia="Lato" w:hAnsi="Lato" w:cs="Lato"/>
-          <w:sz w:val="28"/>
-          <w:szCs w:val="28"/>
-          <w:lang w:val="it-IT"/>
-        </w:rPr>
-      </w:pPr>
-      <w:r>
-        <w:rPr>
-          <w:rFonts w:ascii="Lato" w:eastAsia="Lato" w:hAnsi="Lato" w:cs="Lato"/>
-          <w:sz w:val="28"/>
-          <w:szCs w:val="28"/>
-          <w:lang w:val="it-IT"/>
-        </w:rPr>
-        <w:t xml:space="preserve">             </w:t>
-      </w:r>
-      <w:r>
-        <w:rPr>
-          <w:rFonts w:ascii="Lato" w:eastAsia="Lato" w:hAnsi="Lato" w:cs="Lato"/>
-          <w:sz w:val="28"/>
-          <w:szCs w:val="28"/>
-          <w:lang w:val="it-IT"/>
-        </w:rPr>
-        <w:t>prenotazioni fatte a Maggio 2018</w:t>
-      </w:r>
-    </w:p>
-    <w:p>
-      <w:pPr>
-        <w:widowControl w:val="0"/>
-        <w:spacing w:line="240" w:lineRule="auto"/>
-        <w:rPr>
-          <w:rFonts w:ascii="Lato" w:eastAsia="Lato" w:hAnsi="Lato" w:cs="Lato"/>
-          <w:sz w:val="28"/>
-          <w:szCs w:val="28"/>
-          <w:lang w:val="it-IT"/>
-        </w:rPr>
-      </w:pPr>
-    </w:p>
-    <w:p>
-      <w:pPr>
-        <w:widowControl w:val="0"/>
-        <w:spacing w:line="240" w:lineRule="auto"/>
-        <w:rPr>
-          <w:rFonts w:ascii="Lato" w:eastAsia="Lato" w:hAnsi="Lato" w:cs="Lato"/>
-          <w:sz w:val="28"/>
-          <w:szCs w:val="28"/>
-          <w:lang w:val="it-IT"/>
-        </w:rPr>
-      </w:pPr>
-      <w:r>
-        <w:rPr>
-          <w:rFonts w:ascii="Lato" w:eastAsia="Lato" w:hAnsi="Lato" w:cs="Lato"/>
-          <w:sz w:val="28"/>
-          <w:szCs w:val="28"/>
-          <w:lang w:val="it-IT"/>
-        </w:rPr>
-        <w:tab/>
-      </w:r>
-      <w:r>
-        <w:rPr>
-          <w:rFonts w:ascii="Lato" w:eastAsia="Lato" w:hAnsi="Lato" w:cs="Lato"/>
-          <w:sz w:val="28"/>
-          <w:szCs w:val="28"/>
-          <w:lang w:val="it-IT"/>
-        </w:rPr>
-        <w:t xml:space="preserve">SELECT </w:t>
+        <w:t xml:space="preserve">Le stanze sono state tutte prenotate almeno una volta? </w:t>
+      </w:r>
+    </w:p>
+    <w:p>
+      <w:pPr>
+        <w:widowControl w:val="0"/>
+        <w:spacing w:line="240" w:lineRule="auto"/>
+        <w:rPr>
+          <w:rFonts w:ascii="Lato" w:eastAsia="Lato" w:hAnsi="Lato" w:cs="Lato"/>
+          <w:sz w:val="28"/>
+          <w:szCs w:val="28"/>
+          <w:lang w:val="it-IT"/>
+        </w:rPr>
+      </w:pPr>
+      <w:r>
+        <w:rPr>
+          <w:rFonts w:ascii="Lato" w:eastAsia="Lato" w:hAnsi="Lato" w:cs="Lato"/>
+          <w:sz w:val="28"/>
+          <w:szCs w:val="28"/>
+          <w:lang w:val="it-IT"/>
+        </w:rPr>
+        <w:t xml:space="preserve">            </w:t>
+      </w:r>
+      <w:r>
+        <w:rPr>
+          <w:rFonts w:ascii="Lato" w:eastAsia="Lato" w:hAnsi="Lato" w:cs="Lato"/>
+          <w:sz w:val="28"/>
+          <w:szCs w:val="28"/>
+          <w:lang w:val="it-IT"/>
+        </w:rPr>
+        <w:t>(Visualizzare le stanze non ancora prenotate)</w:t>
+      </w:r>
+    </w:p>
+    <w:p>
+      <w:pPr>
+        <w:widowControl w:val="0"/>
+        <w:spacing w:line="240" w:lineRule="auto"/>
+        <w:rPr>
+          <w:rFonts w:ascii="Lato" w:eastAsia="Lato" w:hAnsi="Lato" w:cs="Lato"/>
+          <w:sz w:val="28"/>
+          <w:szCs w:val="28"/>
+          <w:lang w:val="it-IT"/>
+        </w:rPr>
+      </w:pPr>
+      <w:r>
+        <w:rPr>
+          <w:rFonts w:ascii="Lato" w:eastAsia="Lato" w:hAnsi="Lato" w:cs="Lato"/>
+          <w:sz w:val="28"/>
+          <w:szCs w:val="28"/>
+          <w:lang w:val="it-IT"/>
+        </w:rPr>
+        <w:tab/>
+      </w:r>
+    </w:p>
+    <w:p>
+      <w:pPr>
+        <w:widowControl w:val="0"/>
+        <w:spacing w:line="240" w:lineRule="auto"/>
+        <w:rPr>
+          <w:rFonts w:ascii="Lato" w:eastAsia="Lato" w:hAnsi="Lato" w:cs="Lato"/>
+          <w:sz w:val="28"/>
+          <w:szCs w:val="28"/>
+          <w:lang w:val="it-IT"/>
+        </w:rPr>
+      </w:pPr>
+      <w:r>
+        <w:rPr>
+          <w:rFonts w:ascii="Lato" w:eastAsia="Lato" w:hAnsi="Lato" w:cs="Lato"/>
+          <w:sz w:val="28"/>
+          <w:szCs w:val="28"/>
+          <w:lang w:val="it-IT"/>
+        </w:rPr>
+        <w:tab/>
+      </w:r>
+      <w:r>
+        <w:rPr>
+          <w:rFonts w:ascii="Lato" w:eastAsia="Lato" w:hAnsi="Lato" w:cs="Lato"/>
+          <w:sz w:val="28"/>
+          <w:szCs w:val="28"/>
+          <w:lang w:val="it-IT"/>
+        </w:rPr>
+        <w:t>SELECT stanze.id AS '</w:t>
       </w:r>
       <w:proofErr w:type="spellStart"/>
-      <w:proofErr w:type="gramStart"/>
-      <w:r>
-        <w:rPr>
-          <w:rFonts w:ascii="Lato" w:eastAsia="Lato" w:hAnsi="Lato" w:cs="Lato"/>
-          <w:sz w:val="28"/>
-          <w:szCs w:val="28"/>
-          <w:lang w:val="it-IT"/>
-        </w:rPr>
-        <w:t>pagamenti.pagante</w:t>
-      </w:r>
-      <w:proofErr w:type="gramEnd"/>
-      <w:r>
-        <w:rPr>
-          <w:rFonts w:ascii="Lato" w:eastAsia="Lato" w:hAnsi="Lato" w:cs="Lato"/>
-          <w:sz w:val="28"/>
-          <w:szCs w:val="28"/>
-          <w:lang w:val="it-IT"/>
-        </w:rPr>
-        <w:t>_id</w:t>
+      <w:r>
+        <w:rPr>
+          <w:rFonts w:ascii="Lato" w:eastAsia="Lato" w:hAnsi="Lato" w:cs="Lato"/>
+          <w:sz w:val="28"/>
+          <w:szCs w:val="28"/>
+          <w:lang w:val="it-IT"/>
+        </w:rPr>
+        <w:t>id_stanze_prenotate</w:t>
       </w:r>
       <w:proofErr w:type="spellEnd"/>
       <w:r>
@@ -3524,7 +4704,7 @@
           <w:szCs w:val="28"/>
           <w:lang w:val="it-IT"/>
         </w:rPr>
-        <w:t>, `name`, `</w:t>
+        <w:t>', `</w:t>
       </w:r>
       <w:proofErr w:type="spellStart"/>
       <w:r>
@@ -3534,7 +4714,7 @@
           <w:szCs w:val="28"/>
           <w:lang w:val="it-IT"/>
         </w:rPr>
-        <w:t>lastname</w:t>
+        <w:t>room_number</w:t>
       </w:r>
       <w:proofErr w:type="spellEnd"/>
       <w:r>
@@ -3544,7 +4724,25 @@
           <w:szCs w:val="28"/>
           <w:lang w:val="it-IT"/>
         </w:rPr>
-        <w:t>`, `</w:t>
+        <w:t>` AS 'nu</w:t>
+      </w:r>
+      <w:r>
+        <w:rPr>
+          <w:rFonts w:ascii="Lato" w:eastAsia="Lato" w:hAnsi="Lato" w:cs="Lato"/>
+          <w:sz w:val="28"/>
+          <w:szCs w:val="28"/>
+          <w:lang w:val="it-IT"/>
+        </w:rPr>
+        <w:tab/>
+      </w:r>
+      <w:r>
+        <w:rPr>
+          <w:rFonts w:ascii="Lato" w:eastAsia="Lato" w:hAnsi="Lato" w:cs="Lato"/>
+          <w:sz w:val="28"/>
+          <w:szCs w:val="28"/>
+          <w:lang w:val="it-IT"/>
+        </w:rPr>
+        <w:t xml:space="preserve">mero camera', </w:t>
       </w:r>
       <w:proofErr w:type="spellStart"/>
       <w:r>
@@ -3554,7 +4752,7 @@
           <w:szCs w:val="28"/>
           <w:lang w:val="it-IT"/>
         </w:rPr>
-        <w:t>price</w:t>
+        <w:t>prenotazioni.configurazione_id</w:t>
       </w:r>
       <w:proofErr w:type="spellEnd"/>
       <w:r>
@@ -3564,16 +4762,97 @@
           <w:szCs w:val="28"/>
           <w:lang w:val="it-IT"/>
         </w:rPr>
-        <w:t>`, prenota</w:t>
-      </w:r>
-      <w:r>
-        <w:rPr>
-          <w:rFonts w:ascii="Lato" w:eastAsia="Lato" w:hAnsi="Lato" w:cs="Lato"/>
-          <w:sz w:val="28"/>
-          <w:szCs w:val="28"/>
-          <w:lang w:val="it-IT"/>
-        </w:rPr>
-        <w:tab/>
+        <w:t xml:space="preserve"> AS 'POSTI LETTO'</w:t>
+      </w:r>
+    </w:p>
+    <w:p>
+      <w:pPr>
+        <w:widowControl w:val="0"/>
+        <w:spacing w:line="240" w:lineRule="auto"/>
+        <w:rPr>
+          <w:rFonts w:ascii="Lato" w:eastAsia="Lato" w:hAnsi="Lato" w:cs="Lato"/>
+          <w:sz w:val="28"/>
+          <w:szCs w:val="28"/>
+          <w:lang w:val="it-IT"/>
+        </w:rPr>
+      </w:pPr>
+      <w:r>
+        <w:rPr>
+          <w:rFonts w:ascii="Lato" w:eastAsia="Lato" w:hAnsi="Lato" w:cs="Lato"/>
+          <w:sz w:val="28"/>
+          <w:szCs w:val="28"/>
+          <w:lang w:val="it-IT"/>
+        </w:rPr>
+        <w:tab/>
+      </w:r>
+      <w:r>
+        <w:rPr>
+          <w:rFonts w:ascii="Lato" w:eastAsia="Lato" w:hAnsi="Lato" w:cs="Lato"/>
+          <w:sz w:val="28"/>
+          <w:szCs w:val="28"/>
+          <w:lang w:val="it-IT"/>
+        </w:rPr>
+        <w:t>FROM `prenotazioni`</w:t>
+      </w:r>
+    </w:p>
+    <w:p>
+      <w:pPr>
+        <w:widowControl w:val="0"/>
+        <w:spacing w:line="240" w:lineRule="auto"/>
+        <w:rPr>
+          <w:rFonts w:ascii="Lato" w:eastAsia="Lato" w:hAnsi="Lato" w:cs="Lato"/>
+          <w:sz w:val="28"/>
+          <w:szCs w:val="28"/>
+          <w:lang w:val="it-IT"/>
+        </w:rPr>
+      </w:pPr>
+      <w:r>
+        <w:rPr>
+          <w:rFonts w:ascii="Lato" w:eastAsia="Lato" w:hAnsi="Lato" w:cs="Lato"/>
+          <w:sz w:val="28"/>
+          <w:szCs w:val="28"/>
+          <w:lang w:val="it-IT"/>
+        </w:rPr>
+        <w:tab/>
+      </w:r>
+      <w:r>
+        <w:rPr>
+          <w:rFonts w:ascii="Lato" w:eastAsia="Lato" w:hAnsi="Lato" w:cs="Lato"/>
+          <w:sz w:val="28"/>
+          <w:szCs w:val="28"/>
+          <w:lang w:val="it-IT"/>
+        </w:rPr>
+        <w:t>INNER JOIN `stanze`</w:t>
+      </w:r>
+    </w:p>
+    <w:p>
+      <w:pPr>
+        <w:widowControl w:val="0"/>
+        <w:spacing w:line="240" w:lineRule="auto"/>
+        <w:rPr>
+          <w:rFonts w:ascii="Lato" w:eastAsia="Lato" w:hAnsi="Lato" w:cs="Lato"/>
+          <w:sz w:val="28"/>
+          <w:szCs w:val="28"/>
+          <w:lang w:val="it-IT"/>
+        </w:rPr>
+      </w:pPr>
+      <w:r>
+        <w:rPr>
+          <w:rFonts w:ascii="Lato" w:eastAsia="Lato" w:hAnsi="Lato" w:cs="Lato"/>
+          <w:sz w:val="28"/>
+          <w:szCs w:val="28"/>
+          <w:lang w:val="it-IT"/>
+        </w:rPr>
+        <w:tab/>
+      </w:r>
+      <w:r>
+        <w:rPr>
+          <w:rFonts w:ascii="Lato" w:eastAsia="Lato" w:hAnsi="Lato" w:cs="Lato"/>
+          <w:sz w:val="28"/>
+          <w:szCs w:val="28"/>
+          <w:lang w:val="it-IT"/>
+        </w:rPr>
+        <w:t xml:space="preserve">ON stanze.id = </w:t>
       </w:r>
       <w:proofErr w:type="spellStart"/>
       <w:r>
@@ -3583,7 +4862,7 @@
           <w:szCs w:val="28"/>
           <w:lang w:val="it-IT"/>
         </w:rPr>
-        <w:t>zioni.created_at</w:t>
+        <w:t>prenotazioni.stanza_id</w:t>
       </w:r>
       <w:proofErr w:type="spellEnd"/>
       <w:r>
@@ -3593,871 +4872,8 @@
           <w:szCs w:val="28"/>
           <w:lang w:val="it-IT"/>
         </w:rPr>
-        <w:t xml:space="preserve"> AS 'prenotazioni di maggio 2018' </w:t>
-      </w:r>
-    </w:p>
-    <w:p>
-      <w:pPr>
-        <w:widowControl w:val="0"/>
-        <w:spacing w:line="240" w:lineRule="auto"/>
-        <w:rPr>
-          <w:rFonts w:ascii="Lato" w:eastAsia="Lato" w:hAnsi="Lato" w:cs="Lato"/>
-          <w:sz w:val="28"/>
-          <w:szCs w:val="28"/>
-          <w:lang w:val="it-IT"/>
-        </w:rPr>
-      </w:pPr>
-      <w:r>
-        <w:rPr>
-          <w:rFonts w:ascii="Lato" w:eastAsia="Lato" w:hAnsi="Lato" w:cs="Lato"/>
-          <w:sz w:val="28"/>
-          <w:szCs w:val="28"/>
-          <w:lang w:val="it-IT"/>
-        </w:rPr>
-        <w:tab/>
-      </w:r>
-      <w:r>
-        <w:rPr>
-          <w:rFonts w:ascii="Lato" w:eastAsia="Lato" w:hAnsi="Lato" w:cs="Lato"/>
-          <w:sz w:val="28"/>
-          <w:szCs w:val="28"/>
-          <w:lang w:val="it-IT"/>
-        </w:rPr>
-        <w:t>FROM `prenotazioni`</w:t>
-      </w:r>
-    </w:p>
-    <w:p>
-      <w:pPr>
-        <w:widowControl w:val="0"/>
-        <w:spacing w:line="240" w:lineRule="auto"/>
-        <w:rPr>
-          <w:rFonts w:ascii="Lato" w:eastAsia="Lato" w:hAnsi="Lato" w:cs="Lato"/>
-          <w:sz w:val="28"/>
-          <w:szCs w:val="28"/>
-          <w:lang w:val="it-IT"/>
-        </w:rPr>
-      </w:pPr>
-      <w:r>
-        <w:rPr>
-          <w:rFonts w:ascii="Lato" w:eastAsia="Lato" w:hAnsi="Lato" w:cs="Lato"/>
-          <w:sz w:val="28"/>
-          <w:szCs w:val="28"/>
-          <w:lang w:val="it-IT"/>
-        </w:rPr>
-        <w:tab/>
-      </w:r>
-      <w:r>
-        <w:rPr>
-          <w:rFonts w:ascii="Lato" w:eastAsia="Lato" w:hAnsi="Lato" w:cs="Lato"/>
-          <w:sz w:val="28"/>
-          <w:szCs w:val="28"/>
-          <w:lang w:val="it-IT"/>
-        </w:rPr>
-        <w:t>INNER JOIN `pagamenti`</w:t>
-      </w:r>
-    </w:p>
-    <w:p>
-      <w:pPr>
-        <w:widowControl w:val="0"/>
-        <w:spacing w:line="240" w:lineRule="auto"/>
-        <w:rPr>
-          <w:rFonts w:ascii="Lato" w:eastAsia="Lato" w:hAnsi="Lato" w:cs="Lato"/>
-          <w:sz w:val="28"/>
-          <w:szCs w:val="28"/>
-          <w:lang w:val="it-IT"/>
-        </w:rPr>
-      </w:pPr>
-      <w:r>
-        <w:rPr>
-          <w:rFonts w:ascii="Lato" w:eastAsia="Lato" w:hAnsi="Lato" w:cs="Lato"/>
-          <w:sz w:val="28"/>
-          <w:szCs w:val="28"/>
-          <w:lang w:val="it-IT"/>
-        </w:rPr>
-        <w:tab/>
-      </w:r>
-      <w:r>
-        <w:rPr>
-          <w:rFonts w:ascii="Lato" w:eastAsia="Lato" w:hAnsi="Lato" w:cs="Lato"/>
-          <w:sz w:val="28"/>
-          <w:szCs w:val="28"/>
-          <w:lang w:val="it-IT"/>
-        </w:rPr>
-        <w:t xml:space="preserve">ON prenotazioni.id = </w:t>
-      </w:r>
-      <w:proofErr w:type="spellStart"/>
-      <w:proofErr w:type="gramStart"/>
-      <w:r>
-        <w:rPr>
-          <w:rFonts w:ascii="Lato" w:eastAsia="Lato" w:hAnsi="Lato" w:cs="Lato"/>
-          <w:sz w:val="28"/>
-          <w:szCs w:val="28"/>
-          <w:lang w:val="it-IT"/>
-        </w:rPr>
-        <w:t>pagamenti.prenotazione</w:t>
-      </w:r>
-      <w:proofErr w:type="gramEnd"/>
-      <w:r>
-        <w:rPr>
-          <w:rFonts w:ascii="Lato" w:eastAsia="Lato" w:hAnsi="Lato" w:cs="Lato"/>
-          <w:sz w:val="28"/>
-          <w:szCs w:val="28"/>
-          <w:lang w:val="it-IT"/>
-        </w:rPr>
-        <w:t>_id</w:t>
-      </w:r>
-      <w:proofErr w:type="spellEnd"/>
-    </w:p>
-    <w:p>
-      <w:pPr>
-        <w:widowControl w:val="0"/>
-        <w:spacing w:line="240" w:lineRule="auto"/>
-        <w:rPr>
-          <w:rFonts w:ascii="Lato" w:eastAsia="Lato" w:hAnsi="Lato" w:cs="Lato"/>
-          <w:sz w:val="28"/>
-          <w:szCs w:val="28"/>
-          <w:lang w:val="it-IT"/>
-        </w:rPr>
-      </w:pPr>
-      <w:r>
-        <w:rPr>
-          <w:rFonts w:ascii="Lato" w:eastAsia="Lato" w:hAnsi="Lato" w:cs="Lato"/>
-          <w:sz w:val="28"/>
-          <w:szCs w:val="28"/>
-          <w:lang w:val="it-IT"/>
-        </w:rPr>
-        <w:tab/>
-      </w:r>
-      <w:r>
-        <w:rPr>
-          <w:rFonts w:ascii="Lato" w:eastAsia="Lato" w:hAnsi="Lato" w:cs="Lato"/>
-          <w:sz w:val="28"/>
-          <w:szCs w:val="28"/>
-          <w:lang w:val="it-IT"/>
-        </w:rPr>
-        <w:t>INNER JOIN `paganti`</w:t>
-      </w:r>
-    </w:p>
-    <w:p>
-      <w:pPr>
-        <w:widowControl w:val="0"/>
-        <w:spacing w:line="240" w:lineRule="auto"/>
-        <w:rPr>
-          <w:rFonts w:ascii="Lato" w:eastAsia="Lato" w:hAnsi="Lato" w:cs="Lato"/>
-          <w:sz w:val="28"/>
-          <w:szCs w:val="28"/>
-          <w:lang w:val="it-IT"/>
-        </w:rPr>
-      </w:pPr>
-      <w:r>
-        <w:rPr>
-          <w:rFonts w:ascii="Lato" w:eastAsia="Lato" w:hAnsi="Lato" w:cs="Lato"/>
-          <w:sz w:val="28"/>
-          <w:szCs w:val="28"/>
-          <w:lang w:val="it-IT"/>
-        </w:rPr>
-        <w:tab/>
-      </w:r>
-      <w:r>
-        <w:rPr>
-          <w:rFonts w:ascii="Lato" w:eastAsia="Lato" w:hAnsi="Lato" w:cs="Lato"/>
-          <w:sz w:val="28"/>
-          <w:szCs w:val="28"/>
-          <w:lang w:val="it-IT"/>
-        </w:rPr>
-        <w:t xml:space="preserve">ON paganti.id = </w:t>
-      </w:r>
-      <w:proofErr w:type="spellStart"/>
-      <w:proofErr w:type="gramStart"/>
-      <w:r>
-        <w:rPr>
-          <w:rFonts w:ascii="Lato" w:eastAsia="Lato" w:hAnsi="Lato" w:cs="Lato"/>
-          <w:sz w:val="28"/>
-          <w:szCs w:val="28"/>
-          <w:lang w:val="it-IT"/>
-        </w:rPr>
-        <w:t>pagamenti.pagante</w:t>
-      </w:r>
-      <w:proofErr w:type="gramEnd"/>
-      <w:r>
-        <w:rPr>
-          <w:rFonts w:ascii="Lato" w:eastAsia="Lato" w:hAnsi="Lato" w:cs="Lato"/>
-          <w:sz w:val="28"/>
-          <w:szCs w:val="28"/>
-          <w:lang w:val="it-IT"/>
-        </w:rPr>
-        <w:t>_id</w:t>
-      </w:r>
-      <w:proofErr w:type="spellEnd"/>
-    </w:p>
-    <w:p>
-      <w:pPr>
-        <w:widowControl w:val="0"/>
-        <w:spacing w:line="240" w:lineRule="auto"/>
-        <w:rPr>
-          <w:rFonts w:ascii="Lato" w:eastAsia="Lato" w:hAnsi="Lato" w:cs="Lato"/>
-          <w:sz w:val="28"/>
-          <w:szCs w:val="28"/>
-        </w:rPr>
-      </w:pPr>
-      <w:r>
-        <w:rPr>
-          <w:rFonts w:ascii="Lato" w:eastAsia="Lato" w:hAnsi="Lato" w:cs="Lato"/>
-          <w:sz w:val="28"/>
-          <w:szCs w:val="28"/>
-          <w:lang w:val="it-IT"/>
-        </w:rPr>
-        <w:tab/>
-      </w:r>
-      <w:r>
-        <w:rPr>
-          <w:rFonts w:ascii="Lato" w:eastAsia="Lato" w:hAnsi="Lato" w:cs="Lato"/>
-          <w:sz w:val="28"/>
-          <w:szCs w:val="28"/>
-        </w:rPr>
-        <w:t xml:space="preserve">WHERE </w:t>
-      </w:r>
-      <w:proofErr w:type="gramStart"/>
-      <w:r>
-        <w:rPr>
-          <w:rFonts w:ascii="Lato" w:eastAsia="Lato" w:hAnsi="Lato" w:cs="Lato"/>
-          <w:sz w:val="28"/>
-          <w:szCs w:val="28"/>
-        </w:rPr>
-        <w:t>MONTH(</w:t>
-      </w:r>
-      <w:proofErr w:type="spellStart"/>
-      <w:proofErr w:type="gramEnd"/>
-      <w:r>
-        <w:rPr>
-          <w:rFonts w:ascii="Lato" w:eastAsia="Lato" w:hAnsi="Lato" w:cs="Lato"/>
-          <w:sz w:val="28"/>
-          <w:szCs w:val="28"/>
-        </w:rPr>
-        <w:t>prenotazioni.created_at</w:t>
-      </w:r>
-      <w:proofErr w:type="spellEnd"/>
-      <w:r>
-        <w:rPr>
-          <w:rFonts w:ascii="Lato" w:eastAsia="Lato" w:hAnsi="Lato" w:cs="Lato"/>
-          <w:sz w:val="28"/>
-          <w:szCs w:val="28"/>
-        </w:rPr>
-        <w:t>) = '05';</w:t>
-      </w:r>
-    </w:p>
-    <w:p>
-      <w:pPr>
-        <w:widowControl w:val="0"/>
-        <w:spacing w:line="240" w:lineRule="auto"/>
-        <w:rPr>
-          <w:rFonts w:ascii="Lato" w:eastAsia="Lato" w:hAnsi="Lato" w:cs="Lato"/>
-          <w:sz w:val="28"/>
-          <w:szCs w:val="28"/>
-        </w:rPr>
-      </w:pPr>
-    </w:p>
-    <w:p>
-      <w:pPr>
-        <w:widowControl w:val="0"/>
-        <w:spacing w:line="240" w:lineRule="auto"/>
-        <w:rPr>
-          <w:rFonts w:ascii="Lato" w:eastAsia="Lato" w:hAnsi="Lato" w:cs="Lato"/>
-          <w:sz w:val="28"/>
-          <w:szCs w:val="28"/>
-        </w:rPr>
-      </w:pPr>
-    </w:p>
-    <w:p>
-      <w:pPr>
-        <w:widowControl w:val="0"/>
-        <w:spacing w:line="240" w:lineRule="auto"/>
-        <w:rPr>
-          <w:rFonts w:ascii="Lato" w:eastAsia="Lato" w:hAnsi="Lato" w:cs="Lato"/>
-          <w:sz w:val="28"/>
-          <w:szCs w:val="28"/>
-        </w:rPr>
-      </w:pPr>
-    </w:p>
-    <w:p>
-      <w:pPr>
-        <w:widowControl w:val="0"/>
-        <w:spacing w:line="240" w:lineRule="auto"/>
-        <w:rPr>
-          <w:rFonts w:ascii="Lato" w:eastAsia="Lato" w:hAnsi="Lato" w:cs="Lato"/>
-          <w:sz w:val="28"/>
-          <w:szCs w:val="28"/>
-        </w:rPr>
-      </w:pPr>
-    </w:p>
-    <w:p>
-      <w:pPr>
-        <w:widowControl w:val="0"/>
-        <w:spacing w:line="240" w:lineRule="auto"/>
-        <w:rPr>
-          <w:rFonts w:ascii="Lato" w:eastAsia="Lato" w:hAnsi="Lato" w:cs="Lato"/>
-          <w:sz w:val="28"/>
-          <w:szCs w:val="28"/>
-          <w:lang w:val="it-IT"/>
-        </w:rPr>
-      </w:pPr>
-      <w:r>
-        <w:rPr>
-          <w:rFonts w:eastAsia="Lato" w:cs="Arial"/>
-          <w:sz w:val="28"/>
-          <w:szCs w:val="28"/>
-        </w:rPr>
-        <w:t xml:space="preserve">      </w:t>
-      </w:r>
-      <w:r>
-        <w:rPr>
-          <w:rFonts w:eastAsia="Lato" w:cs="Arial"/>
-          <w:sz w:val="28"/>
-          <w:szCs w:val="28"/>
-          <w:lang w:val="it-IT"/>
-        </w:rPr>
-        <w:t>●</w:t>
-      </w:r>
-      <w:r>
-        <w:rPr>
-          <w:rFonts w:eastAsia="Lato" w:cs="Arial"/>
-          <w:sz w:val="28"/>
-          <w:szCs w:val="28"/>
-          <w:lang w:val="it-IT"/>
-        </w:rPr>
-        <w:t xml:space="preserve"> </w:t>
-      </w:r>
-      <w:r>
-        <w:rPr>
-          <w:rFonts w:ascii="Lato" w:eastAsia="Lato" w:hAnsi="Lato" w:cs="Lato"/>
-          <w:sz w:val="28"/>
-          <w:szCs w:val="28"/>
-          <w:lang w:val="it-IT"/>
-        </w:rPr>
-        <w:t xml:space="preserve">Fai la somma di tutti i prezzi delle prenotazioni per le stanze del </w:t>
-      </w:r>
-    </w:p>
-    <w:p>
-      <w:pPr>
-        <w:widowControl w:val="0"/>
-        <w:spacing w:line="240" w:lineRule="auto"/>
-        <w:rPr>
-          <w:rFonts w:ascii="Lato" w:eastAsia="Lato" w:hAnsi="Lato" w:cs="Lato"/>
-          <w:sz w:val="28"/>
-          <w:szCs w:val="28"/>
-          <w:lang w:val="it-IT"/>
-        </w:rPr>
-      </w:pPr>
-      <w:r>
-        <w:rPr>
-          <w:rFonts w:ascii="Lato" w:eastAsia="Lato" w:hAnsi="Lato" w:cs="Lato"/>
-          <w:sz w:val="28"/>
-          <w:szCs w:val="28"/>
-          <w:lang w:val="it-IT"/>
-        </w:rPr>
-        <w:t xml:space="preserve">             </w:t>
-      </w:r>
-      <w:r>
-        <w:rPr>
-          <w:rFonts w:ascii="Lato" w:eastAsia="Lato" w:hAnsi="Lato" w:cs="Lato"/>
-          <w:sz w:val="28"/>
-          <w:szCs w:val="28"/>
-          <w:lang w:val="it-IT"/>
-        </w:rPr>
-        <w:t>primo piano</w:t>
-      </w:r>
-    </w:p>
-    <w:p>
-      <w:pPr>
-        <w:widowControl w:val="0"/>
-        <w:spacing w:line="240" w:lineRule="auto"/>
-        <w:rPr>
-          <w:rFonts w:ascii="Lato" w:eastAsia="Lato" w:hAnsi="Lato" w:cs="Lato"/>
-          <w:sz w:val="28"/>
-          <w:szCs w:val="28"/>
-          <w:lang w:val="it-IT"/>
-        </w:rPr>
-      </w:pPr>
-    </w:p>
-    <w:p>
-      <w:pPr>
-        <w:widowControl w:val="0"/>
-        <w:spacing w:line="240" w:lineRule="auto"/>
-        <w:rPr>
-          <w:rFonts w:ascii="Lato" w:eastAsia="Lato" w:hAnsi="Lato" w:cs="Lato"/>
-          <w:sz w:val="28"/>
-          <w:szCs w:val="28"/>
-          <w:lang w:val="it-IT"/>
-        </w:rPr>
-      </w:pPr>
-      <w:r>
-        <w:rPr>
-          <w:rFonts w:ascii="Lato" w:eastAsia="Lato" w:hAnsi="Lato" w:cs="Lato"/>
-          <w:sz w:val="28"/>
-          <w:szCs w:val="28"/>
-          <w:lang w:val="it-IT"/>
-        </w:rPr>
-        <w:tab/>
-      </w:r>
-      <w:r>
-        <w:rPr>
-          <w:rFonts w:ascii="Lato" w:eastAsia="Lato" w:hAnsi="Lato" w:cs="Lato"/>
-          <w:sz w:val="28"/>
-          <w:szCs w:val="28"/>
-          <w:lang w:val="it-IT"/>
-        </w:rPr>
-        <w:t>SELECT SUM(`</w:t>
-      </w:r>
-      <w:proofErr w:type="spellStart"/>
-      <w:r>
-        <w:rPr>
-          <w:rFonts w:ascii="Lato" w:eastAsia="Lato" w:hAnsi="Lato" w:cs="Lato"/>
-          <w:sz w:val="28"/>
-          <w:szCs w:val="28"/>
-          <w:lang w:val="it-IT"/>
-        </w:rPr>
-        <w:t>price</w:t>
-      </w:r>
-      <w:proofErr w:type="spellEnd"/>
-      <w:r>
-        <w:rPr>
-          <w:rFonts w:ascii="Lato" w:eastAsia="Lato" w:hAnsi="Lato" w:cs="Lato"/>
-          <w:sz w:val="28"/>
-          <w:szCs w:val="28"/>
-          <w:lang w:val="it-IT"/>
-        </w:rPr>
-        <w:t xml:space="preserve">`) AS 'SOMMA INCASSI STANZE AL PRIMO </w:t>
-      </w:r>
-      <w:r>
-        <w:rPr>
-          <w:rFonts w:ascii="Lato" w:eastAsia="Lato" w:hAnsi="Lato" w:cs="Lato"/>
-          <w:sz w:val="28"/>
-          <w:szCs w:val="28"/>
-          <w:lang w:val="it-IT"/>
-        </w:rPr>
-        <w:tab/>
-      </w:r>
-      <w:r>
-        <w:rPr>
-          <w:rFonts w:ascii="Lato" w:eastAsia="Lato" w:hAnsi="Lato" w:cs="Lato"/>
-          <w:sz w:val="28"/>
-          <w:szCs w:val="28"/>
-          <w:lang w:val="it-IT"/>
-        </w:rPr>
-        <w:t>PIANO'</w:t>
-      </w:r>
-    </w:p>
-    <w:p>
-      <w:pPr>
-        <w:widowControl w:val="0"/>
-        <w:spacing w:line="240" w:lineRule="auto"/>
-        <w:rPr>
-          <w:rFonts w:ascii="Lato" w:eastAsia="Lato" w:hAnsi="Lato" w:cs="Lato"/>
-          <w:sz w:val="28"/>
-          <w:szCs w:val="28"/>
-          <w:lang w:val="it-IT"/>
-        </w:rPr>
-      </w:pPr>
-      <w:r>
-        <w:rPr>
-          <w:rFonts w:ascii="Lato" w:eastAsia="Lato" w:hAnsi="Lato" w:cs="Lato"/>
-          <w:sz w:val="28"/>
-          <w:szCs w:val="28"/>
-          <w:lang w:val="it-IT"/>
-        </w:rPr>
-        <w:tab/>
-      </w:r>
-      <w:r>
-        <w:rPr>
-          <w:rFonts w:ascii="Lato" w:eastAsia="Lato" w:hAnsi="Lato" w:cs="Lato"/>
-          <w:sz w:val="28"/>
-          <w:szCs w:val="28"/>
-          <w:lang w:val="it-IT"/>
-        </w:rPr>
-        <w:t>FROM `stanze`</w:t>
-      </w:r>
-    </w:p>
-    <w:p>
-      <w:pPr>
-        <w:widowControl w:val="0"/>
-        <w:spacing w:line="240" w:lineRule="auto"/>
-        <w:rPr>
-          <w:rFonts w:ascii="Lato" w:eastAsia="Lato" w:hAnsi="Lato" w:cs="Lato"/>
-          <w:sz w:val="28"/>
-          <w:szCs w:val="28"/>
-          <w:lang w:val="it-IT"/>
-        </w:rPr>
-      </w:pPr>
-      <w:r>
-        <w:rPr>
-          <w:rFonts w:ascii="Lato" w:eastAsia="Lato" w:hAnsi="Lato" w:cs="Lato"/>
-          <w:sz w:val="28"/>
-          <w:szCs w:val="28"/>
-          <w:lang w:val="it-IT"/>
-        </w:rPr>
-        <w:tab/>
-      </w:r>
-      <w:r>
-        <w:rPr>
-          <w:rFonts w:ascii="Lato" w:eastAsia="Lato" w:hAnsi="Lato" w:cs="Lato"/>
-          <w:sz w:val="28"/>
-          <w:szCs w:val="28"/>
-          <w:lang w:val="it-IT"/>
-        </w:rPr>
-        <w:t>INNER JOIN `prenotazioni`</w:t>
-      </w:r>
-    </w:p>
-    <w:p>
-      <w:pPr>
-        <w:widowControl w:val="0"/>
-        <w:spacing w:line="240" w:lineRule="auto"/>
-        <w:rPr>
-          <w:rFonts w:ascii="Lato" w:eastAsia="Lato" w:hAnsi="Lato" w:cs="Lato"/>
-          <w:sz w:val="28"/>
-          <w:szCs w:val="28"/>
-          <w:lang w:val="it-IT"/>
-        </w:rPr>
-      </w:pPr>
-      <w:r>
-        <w:rPr>
-          <w:rFonts w:ascii="Lato" w:eastAsia="Lato" w:hAnsi="Lato" w:cs="Lato"/>
-          <w:sz w:val="28"/>
-          <w:szCs w:val="28"/>
-          <w:lang w:val="it-IT"/>
-        </w:rPr>
-        <w:tab/>
-      </w:r>
-      <w:r>
-        <w:rPr>
-          <w:rFonts w:ascii="Lato" w:eastAsia="Lato" w:hAnsi="Lato" w:cs="Lato"/>
-          <w:sz w:val="28"/>
-          <w:szCs w:val="28"/>
-          <w:lang w:val="it-IT"/>
-        </w:rPr>
-        <w:t xml:space="preserve">ON stanze.id = </w:t>
-      </w:r>
-      <w:proofErr w:type="spellStart"/>
-      <w:proofErr w:type="gramStart"/>
-      <w:r>
-        <w:rPr>
-          <w:rFonts w:ascii="Lato" w:eastAsia="Lato" w:hAnsi="Lato" w:cs="Lato"/>
-          <w:sz w:val="28"/>
-          <w:szCs w:val="28"/>
-          <w:lang w:val="it-IT"/>
-        </w:rPr>
-        <w:t>prenotazioni.stanza</w:t>
-      </w:r>
-      <w:proofErr w:type="gramEnd"/>
-      <w:r>
-        <w:rPr>
-          <w:rFonts w:ascii="Lato" w:eastAsia="Lato" w:hAnsi="Lato" w:cs="Lato"/>
-          <w:sz w:val="28"/>
-          <w:szCs w:val="28"/>
-          <w:lang w:val="it-IT"/>
-        </w:rPr>
-        <w:t>_id</w:t>
-      </w:r>
-      <w:proofErr w:type="spellEnd"/>
-    </w:p>
-    <w:p>
-      <w:pPr>
-        <w:widowControl w:val="0"/>
-        <w:spacing w:line="240" w:lineRule="auto"/>
-        <w:rPr>
-          <w:rFonts w:ascii="Lato" w:eastAsia="Lato" w:hAnsi="Lato" w:cs="Lato"/>
-          <w:sz w:val="28"/>
-          <w:szCs w:val="28"/>
-          <w:lang w:val="it-IT"/>
-        </w:rPr>
-      </w:pPr>
-      <w:r>
-        <w:rPr>
-          <w:rFonts w:ascii="Lato" w:eastAsia="Lato" w:hAnsi="Lato" w:cs="Lato"/>
-          <w:sz w:val="28"/>
-          <w:szCs w:val="28"/>
-          <w:lang w:val="it-IT"/>
-        </w:rPr>
-        <w:tab/>
-      </w:r>
-      <w:r>
-        <w:rPr>
-          <w:rFonts w:ascii="Lato" w:eastAsia="Lato" w:hAnsi="Lato" w:cs="Lato"/>
-          <w:sz w:val="28"/>
-          <w:szCs w:val="28"/>
-          <w:lang w:val="it-IT"/>
-        </w:rPr>
-        <w:t>INNER JOIN `pagamenti`</w:t>
-      </w:r>
-    </w:p>
-    <w:p>
-      <w:pPr>
-        <w:widowControl w:val="0"/>
-        <w:spacing w:line="240" w:lineRule="auto"/>
-        <w:rPr>
-          <w:rFonts w:ascii="Lato" w:eastAsia="Lato" w:hAnsi="Lato" w:cs="Lato"/>
-          <w:sz w:val="28"/>
-          <w:szCs w:val="28"/>
-          <w:lang w:val="it-IT"/>
-        </w:rPr>
-      </w:pPr>
-      <w:r>
-        <w:rPr>
-          <w:rFonts w:ascii="Lato" w:eastAsia="Lato" w:hAnsi="Lato" w:cs="Lato"/>
-          <w:sz w:val="28"/>
-          <w:szCs w:val="28"/>
-          <w:lang w:val="it-IT"/>
-        </w:rPr>
-        <w:tab/>
-      </w:r>
-      <w:r>
-        <w:rPr>
-          <w:rFonts w:ascii="Lato" w:eastAsia="Lato" w:hAnsi="Lato" w:cs="Lato"/>
-          <w:sz w:val="28"/>
-          <w:szCs w:val="28"/>
-          <w:lang w:val="it-IT"/>
-        </w:rPr>
-        <w:t xml:space="preserve">ON prenotazioni.id = </w:t>
-      </w:r>
-      <w:proofErr w:type="spellStart"/>
-      <w:proofErr w:type="gramStart"/>
-      <w:r>
-        <w:rPr>
-          <w:rFonts w:ascii="Lato" w:eastAsia="Lato" w:hAnsi="Lato" w:cs="Lato"/>
-          <w:sz w:val="28"/>
-          <w:szCs w:val="28"/>
-          <w:lang w:val="it-IT"/>
-        </w:rPr>
-        <w:t>pagamenti.prenotazione</w:t>
-      </w:r>
-      <w:proofErr w:type="gramEnd"/>
-      <w:r>
-        <w:rPr>
-          <w:rFonts w:ascii="Lato" w:eastAsia="Lato" w:hAnsi="Lato" w:cs="Lato"/>
-          <w:sz w:val="28"/>
-          <w:szCs w:val="28"/>
-          <w:lang w:val="it-IT"/>
-        </w:rPr>
-        <w:t>_id</w:t>
-      </w:r>
-      <w:proofErr w:type="spellEnd"/>
-    </w:p>
-    <w:p>
-      <w:pPr>
-        <w:widowControl w:val="0"/>
-        <w:spacing w:line="240" w:lineRule="auto"/>
-        <w:rPr>
-          <w:rFonts w:ascii="Lato" w:eastAsia="Lato" w:hAnsi="Lato" w:cs="Lato"/>
-          <w:sz w:val="28"/>
-          <w:szCs w:val="28"/>
-        </w:rPr>
-      </w:pPr>
-      <w:r>
-        <w:rPr>
-          <w:rFonts w:ascii="Lato" w:eastAsia="Lato" w:hAnsi="Lato" w:cs="Lato"/>
-          <w:sz w:val="28"/>
-          <w:szCs w:val="28"/>
-          <w:lang w:val="it-IT"/>
-        </w:rPr>
-        <w:tab/>
-      </w:r>
-      <w:r>
-        <w:rPr>
-          <w:rFonts w:ascii="Lato" w:eastAsia="Lato" w:hAnsi="Lato" w:cs="Lato"/>
-          <w:sz w:val="28"/>
-          <w:szCs w:val="28"/>
-          <w:lang w:val="it-IT"/>
-        </w:rPr>
-        <w:t>WHERE `</w:t>
-      </w:r>
-      <w:proofErr w:type="spellStart"/>
-      <w:r>
-        <w:rPr>
-          <w:rFonts w:ascii="Lato" w:eastAsia="Lato" w:hAnsi="Lato" w:cs="Lato"/>
-          <w:sz w:val="28"/>
-          <w:szCs w:val="28"/>
-          <w:lang w:val="it-IT"/>
-        </w:rPr>
-        <w:t>floor</w:t>
-      </w:r>
-      <w:proofErr w:type="spellEnd"/>
-      <w:r>
-        <w:rPr>
-          <w:rFonts w:ascii="Lato" w:eastAsia="Lato" w:hAnsi="Lato" w:cs="Lato"/>
-          <w:sz w:val="28"/>
-          <w:szCs w:val="28"/>
-          <w:lang w:val="it-IT"/>
-        </w:rPr>
-        <w:t>` = 1;</w:t>
-      </w:r>
-    </w:p>
-    <w:p>
-      <w:pPr>
-        <w:widowControl w:val="0"/>
-        <w:spacing w:line="240" w:lineRule="auto"/>
-        <w:rPr>
-          <w:rFonts w:ascii="Lato" w:eastAsia="Lato" w:hAnsi="Lato" w:cs="Lato"/>
-          <w:sz w:val="28"/>
-          <w:szCs w:val="28"/>
-        </w:rPr>
-      </w:pPr>
-      <w:r>
-        <w:rPr>
-          <w:rFonts w:ascii="Lato" w:eastAsia="Lato" w:hAnsi="Lato" w:cs="Lato"/>
-          <w:sz w:val="28"/>
-          <w:szCs w:val="28"/>
-        </w:rPr>
-        <w:tab/>
-      </w:r>
-    </w:p>
-    <w:p>
-      <w:pPr>
-        <w:widowControl w:val="0"/>
-        <w:spacing w:line="240" w:lineRule="auto"/>
-        <w:rPr>
-          <w:rFonts w:ascii="Lato" w:eastAsia="Lato" w:hAnsi="Lato" w:cs="Lato"/>
-          <w:sz w:val="28"/>
-          <w:szCs w:val="28"/>
-          <w:lang w:val="it-IT"/>
-        </w:rPr>
-      </w:pPr>
-      <w:r>
-        <w:rPr>
-          <w:rFonts w:eastAsia="Lato" w:cs="Arial"/>
-          <w:sz w:val="28"/>
-          <w:szCs w:val="28"/>
-          <w:lang w:val="it-IT"/>
-        </w:rPr>
-        <w:t xml:space="preserve">      </w:t>
-      </w:r>
-      <w:r>
-        <w:rPr>
-          <w:rFonts w:eastAsia="Lato" w:cs="Arial"/>
-          <w:sz w:val="28"/>
-          <w:szCs w:val="28"/>
-          <w:lang w:val="it-IT"/>
-        </w:rPr>
-        <w:t>●</w:t>
-      </w:r>
-      <w:r>
-        <w:rPr>
-          <w:rFonts w:ascii="Lato" w:eastAsia="Lato" w:hAnsi="Lato" w:cs="Lato"/>
-          <w:sz w:val="28"/>
-          <w:szCs w:val="28"/>
-          <w:lang w:val="it-IT"/>
-        </w:rPr>
-        <w:t xml:space="preserve"> </w:t>
-      </w:r>
-      <w:r>
-        <w:rPr>
-          <w:rFonts w:ascii="Lato" w:eastAsia="Lato" w:hAnsi="Lato" w:cs="Lato"/>
-          <w:sz w:val="28"/>
-          <w:szCs w:val="28"/>
-          <w:lang w:val="it-IT"/>
-        </w:rPr>
-        <w:t>Prendi i dati di fatturazione per la prenotazione con id=7</w:t>
-      </w:r>
-    </w:p>
-    <w:p>
-      <w:pPr>
-        <w:widowControl w:val="0"/>
-        <w:spacing w:line="240" w:lineRule="auto"/>
-        <w:rPr>
-          <w:rFonts w:ascii="Lato" w:eastAsia="Lato" w:hAnsi="Lato" w:cs="Lato"/>
-          <w:sz w:val="28"/>
-          <w:szCs w:val="28"/>
-          <w:lang w:val="it-IT"/>
-        </w:rPr>
-      </w:pPr>
-    </w:p>
-    <w:p>
-      <w:pPr>
-        <w:widowControl w:val="0"/>
-        <w:spacing w:line="240" w:lineRule="auto"/>
-        <w:rPr>
-          <w:rFonts w:ascii="Lato" w:eastAsia="Lato" w:hAnsi="Lato" w:cs="Lato"/>
-          <w:sz w:val="28"/>
-          <w:szCs w:val="28"/>
-          <w:lang w:val="it-IT"/>
-        </w:rPr>
-      </w:pPr>
-      <w:r>
-        <w:rPr>
-          <w:rFonts w:eastAsia="Lato" w:cs="Arial"/>
-          <w:sz w:val="28"/>
-          <w:szCs w:val="28"/>
-          <w:lang w:val="it-IT"/>
-        </w:rPr>
-        <w:t xml:space="preserve">      </w:t>
-      </w:r>
-      <w:r>
-        <w:rPr>
-          <w:rFonts w:eastAsia="Lato" w:cs="Arial"/>
-          <w:sz w:val="28"/>
-          <w:szCs w:val="28"/>
-          <w:lang w:val="it-IT"/>
-        </w:rPr>
-        <w:t>●</w:t>
-      </w:r>
-      <w:r>
-        <w:rPr>
-          <w:rFonts w:ascii="Lato" w:eastAsia="Lato" w:hAnsi="Lato" w:cs="Lato"/>
-          <w:sz w:val="28"/>
-          <w:szCs w:val="28"/>
-          <w:lang w:val="it-IT"/>
-        </w:rPr>
-        <w:t xml:space="preserve"> </w:t>
-      </w:r>
-      <w:r>
-        <w:rPr>
-          <w:rFonts w:ascii="Lato" w:eastAsia="Lato" w:hAnsi="Lato" w:cs="Lato"/>
-          <w:sz w:val="28"/>
-          <w:szCs w:val="28"/>
-          <w:lang w:val="it-IT"/>
-        </w:rPr>
-        <w:t xml:space="preserve">Le stanze sono state tutte prenotate almeno una volta? </w:t>
-      </w:r>
-    </w:p>
-    <w:p>
-      <w:pPr>
-        <w:widowControl w:val="0"/>
-        <w:spacing w:line="240" w:lineRule="auto"/>
-        <w:rPr>
-          <w:rFonts w:ascii="Lato" w:eastAsia="Lato" w:hAnsi="Lato" w:cs="Lato"/>
-          <w:sz w:val="28"/>
-          <w:szCs w:val="28"/>
-          <w:lang w:val="it-IT"/>
-        </w:rPr>
-      </w:pPr>
-      <w:r>
-        <w:rPr>
-          <w:rFonts w:ascii="Lato" w:eastAsia="Lato" w:hAnsi="Lato" w:cs="Lato"/>
-          <w:sz w:val="28"/>
-          <w:szCs w:val="28"/>
-          <w:lang w:val="it-IT"/>
-        </w:rPr>
-        <w:t xml:space="preserve">            </w:t>
-      </w:r>
-      <w:r>
-        <w:rPr>
-          <w:rFonts w:ascii="Lato" w:eastAsia="Lato" w:hAnsi="Lato" w:cs="Lato"/>
-          <w:sz w:val="28"/>
-          <w:szCs w:val="28"/>
-          <w:lang w:val="it-IT"/>
-        </w:rPr>
-        <w:t>(Visualizzare le stanze non ancora prenotate)</w:t>
-      </w:r>
-    </w:p>
-    <w:p>
-      <w:pPr>
-        <w:widowControl w:val="0"/>
-        <w:spacing w:line="240" w:lineRule="auto"/>
-        <w:rPr>
-          <w:rFonts w:ascii="Lato" w:eastAsia="Lato" w:hAnsi="Lato" w:cs="Lato"/>
-          <w:sz w:val="28"/>
-          <w:szCs w:val="28"/>
-          <w:lang w:val="it-IT"/>
-        </w:rPr>
-      </w:pPr>
+        <w:t>;</w:t>
+      </w:r>
     </w:p>
     <w:sectPr>
       <w:headerReference w:type="default" r:id="rId7"/>

</xml_diff>